<commit_message>
Working on code and docs.
</commit_message>
<xml_diff>
--- a/Documentation/N-Body-Doc.docx
+++ b/Documentation/N-Body-Doc.docx
@@ -246,14 +246,89 @@
       </w:r>
     </w:p>
     <w:p>
-      <w:r>
-        <w:t>N-Body</w:t>
-      </w:r>
-      <w:r>
-        <w:rPr>
-          <w:lang w:val="bg-BG"/>
-        </w:rPr>
-        <w:t xml:space="preserve"> проблема </w:t>
+      <w:pPr>
+        <w:rPr>
+          <w:lang w:val="bg-BG"/>
+        </w:rPr>
+      </w:pPr>
+      <w:r>
+        <w:rPr>
+          <w:lang w:val="bg-BG"/>
+        </w:rPr>
+        <w:t xml:space="preserve">Същността на </w:t>
+      </w:r>
+      <w:r>
+        <w:t>N</w:t>
+      </w:r>
+      <w:r>
+        <w:rPr>
+          <w:lang w:val="bg-BG"/>
+        </w:rPr>
+        <w:t>-</w:t>
+      </w:r>
+      <w:r>
+        <w:t>Body</w:t>
+      </w:r>
+      <w:r>
+        <w:rPr>
+          <w:lang w:val="bg-BG"/>
+        </w:rPr>
+        <w:t xml:space="preserve"> </w:t>
+      </w:r>
+      <w:r>
+        <w:rPr>
+          <w:lang w:val="bg-BG"/>
+        </w:rPr>
+        <w:t>симулацията</w:t>
+      </w:r>
+      <w:r>
+        <w:rPr>
+          <w:lang w:val="bg-BG"/>
+        </w:rPr>
+        <w:t xml:space="preserve"> </w:t>
+      </w:r>
+      <w:r>
+        <w:rPr>
+          <w:lang w:val="bg-BG"/>
+        </w:rPr>
+        <w:t xml:space="preserve">е да се проследят взаимодействията между </w:t>
+      </w:r>
+      <w:r>
+        <w:t>n</w:t>
+      </w:r>
+      <w:r>
+        <w:rPr>
+          <w:lang w:val="bg-BG"/>
+        </w:rPr>
+        <w:t xml:space="preserve"> на брой тела. Тези взаимодействия могат да се подчиняват на закони като гравитацията или други физични явления. Този проект се фокусира върху взаимодействията които се ръководят от гравитацията. Този случай е полезен за астрономията, защото позволява да се симулира начина, по който тела във вселената се движат. </w:t>
+      </w:r>
+    </w:p>
+    <w:p>
+      <w:pPr>
+        <w:rPr>
+          <w:lang w:val="bg-BG"/>
+        </w:rPr>
+      </w:pPr>
+      <w:r>
+        <w:rPr>
+          <w:lang w:val="bg-BG"/>
+        </w:rPr>
+        <w:t xml:space="preserve">Крайната цел на проекта е да се създаде симулация на </w:t>
+      </w:r>
+      <w:r>
+        <w:t>n</w:t>
+      </w:r>
+      <w:r>
+        <w:rPr>
+          <w:lang w:val="bg-BG"/>
+        </w:rPr>
+        <w:t xml:space="preserve"> на брой тела, с еднаква маса</w:t>
+      </w:r>
+      <w:r>
+        <w:rPr>
+          <w:lang w:val="bg-BG"/>
+        </w:rPr>
+        <w:t xml:space="preserve"> като се сравни последователната и паралелната обработка.</w:t>
       </w:r>
     </w:p>
     <w:p>
@@ -322,6 +397,27 @@
     </w:p>
     <w:p>
       <w:pPr>
+        <w:pStyle w:val="N-BodyList-Level2"/>
+        <w:numPr>
+          <w:ilvl w:val="0"/>
+          <w:numId w:val="0"/>
+        </w:numPr>
+        <w:ind w:left="1800"/>
+        <w:rPr>
+          <w:lang w:val="bg-BG"/>
+        </w:rPr>
+      </w:pPr>
+    </w:p>
+    <w:p>
+      <w:pPr>
+        <w:pStyle w:val="List2"/>
+        <w:rPr>
+          <w:lang w:val="bg-BG"/>
+        </w:rPr>
+      </w:pPr>
+    </w:p>
+    <w:p>
+      <w:pPr>
         <w:pStyle w:val="N-BodyList-Level1"/>
         <w:rPr>
           <w:lang w:val="en-US"/>
@@ -345,6 +441,9 @@
     <w:p>
       <w:pPr>
         <w:pStyle w:val="N-BodyList-Level2"/>
+        <w:rPr>
+          <w:lang w:val="bg-BG"/>
+        </w:rPr>
       </w:pPr>
       <w:r>
         <w:rPr>
@@ -355,6 +454,124 @@
     </w:p>
     <w:p>
       <w:pPr>
+        <w:pStyle w:val="N-BodyList-Level3"/>
+        <w:rPr>
+          <w:lang w:val="bg-BG"/>
+        </w:rPr>
+      </w:pPr>
+      <w:r>
+        <w:rPr>
+          <w:lang w:val="bg-BG"/>
+        </w:rPr>
+        <w:t>Наивен (</w:t>
+      </w:r>
+      <w:r>
+        <w:t>Pairwise interaction)</w:t>
+      </w:r>
+    </w:p>
+    <w:p>
+      <w:pPr>
+        <w:rPr>
+          <w:lang w:val="bg-BG"/>
+        </w:rPr>
+      </w:pPr>
+      <w:r>
+        <w:rPr>
+          <w:lang w:val="bg-BG"/>
+        </w:rPr>
+        <w:t xml:space="preserve">Този алгоритъм е най-простия за разбиране и имплементация. При него изчисленията са всяко със всяко. Поради тази причина има сложност </w:t>
+      </w:r>
+      <w:r>
+        <w:t>O(N</w:t>
+      </w:r>
+      <w:r>
+        <w:rPr>
+          <w:vertAlign w:val="superscript"/>
+        </w:rPr>
+        <w:t>2</w:t>
+      </w:r>
+      <w:r>
+        <w:t xml:space="preserve">) </w:t>
+      </w:r>
+      <w:r>
+        <w:rPr>
+          <w:lang w:val="bg-BG"/>
+        </w:rPr>
+        <w:t xml:space="preserve">и при нарастване на </w:t>
+      </w:r>
+      <w:r>
+        <w:rPr>
+          <w:lang w:val="bg-BG"/>
+        </w:rPr>
+        <w:t>броя частици квадратично нараства времето за изчисление на един кадър от симулацията. За научни симулации това е голям недостатък, но за този проект това е голямо предимство, защото може лесно да се види разликата между последователната и паралелната обработка.</w:t>
+      </w:r>
+    </w:p>
+    <w:p>
+      <w:pPr>
+        <w:pStyle w:val="N-BodyList-Level3"/>
+        <w:rPr>
+          <w:lang w:val="bg-BG"/>
+        </w:rPr>
+      </w:pPr>
+      <w:r>
+        <w:t>Barnes Hut</w:t>
+      </w:r>
+    </w:p>
+    <w:p>
+      <w:pPr>
+        <w:rPr>
+          <w:lang w:val="bg-BG"/>
+        </w:rPr>
+      </w:pPr>
+      <w:r>
+        <w:rPr>
+          <w:lang w:val="bg-BG"/>
+        </w:rPr>
+        <w:t>Този алгоритъм е по-сложен от предходния</w:t>
+      </w:r>
+      <w:r>
+        <w:rPr>
+          <w:lang w:val="bg-BG"/>
+        </w:rPr>
+        <w:t>, но</w:t>
+      </w:r>
+      <w:r>
+        <w:rPr>
+          <w:lang w:val="bg-BG"/>
+        </w:rPr>
+        <w:t xml:space="preserve"> има няколко предимства.</w:t>
+      </w:r>
+    </w:p>
+    <w:p>
+      <w:pPr>
+        <w:pStyle w:val="N-BodyList-Level3"/>
+        <w:rPr>
+          <w:lang w:val="bg-BG"/>
+        </w:rPr>
+      </w:pPr>
+      <w:r>
+        <w:rPr>
+          <w:lang w:val="bg-BG"/>
+        </w:rPr>
+        <w:t>Други</w:t>
+      </w:r>
+    </w:p>
+    <w:p>
+      <w:pPr>
+        <w:pStyle w:val="N-BodyList-Level3"/>
+        <w:rPr>
+          <w:lang w:val="bg-BG"/>
+        </w:rPr>
+      </w:pPr>
+      <w:r>
+        <w:rPr>
+          <w:lang w:val="bg-BG"/>
+        </w:rPr>
+        <w:t>Алгоритми за придвижване на частиците</w:t>
+      </w:r>
+    </w:p>
+    <w:p>
+      <w:pPr>
         <w:pStyle w:val="N-BodyList-Level2"/>
         <w:rPr>
           <w:lang w:val="bg-BG"/>
@@ -383,9 +600,97 @@
     </w:p>
     <w:p>
       <w:pPr>
+        <w:rPr>
+          <w:lang w:val="bg-BG"/>
+        </w:rPr>
+      </w:pPr>
+      <w:r>
+        <w:rPr>
+          <w:lang w:val="bg-BG"/>
+        </w:rPr>
+        <w:t xml:space="preserve">Въпреки, че всички екземпляри използват алгоритми различни от </w:t>
+      </w:r>
+      <w:r>
+        <w:t>Pairwise interaction</w:t>
+      </w:r>
+      <w:r>
+        <w:rPr>
+          <w:lang w:val="bg-BG"/>
+        </w:rPr>
+        <w:t xml:space="preserve">, този проект го имплементира заедно с </w:t>
+      </w:r>
+      <w:r>
+        <w:t>BH</w:t>
+      </w:r>
+      <w:r>
+        <w:rPr>
+          <w:lang w:val="bg-BG"/>
+        </w:rPr>
+        <w:t xml:space="preserve"> алгоритъма. </w:t>
+      </w:r>
+    </w:p>
+    <w:p>
+      <w:pPr>
+        <w:rPr>
+          <w:color w:val="FF6D00" w:themeColor="accent1"/>
+          <w:lang w:val="bg-BG"/>
+        </w:rPr>
+      </w:pPr>
+      <w:commentRangeStart w:id="0"/>
+      <w:r>
+        <w:rPr>
+          <w:color w:val="FF6D00" w:themeColor="accent1"/>
+          <w:lang w:val="bg-BG"/>
+        </w:rPr>
+        <w:t xml:space="preserve">Това решение беше взето, защото при наивния метод може лесно да се покаже какво влияние има паралелната обработка, докато </w:t>
+      </w:r>
+      <w:r>
+        <w:rPr>
+          <w:color w:val="FF6D00" w:themeColor="accent1"/>
+        </w:rPr>
+        <w:t>BH</w:t>
+      </w:r>
+      <w:r>
+        <w:rPr>
+          <w:color w:val="FF6D00" w:themeColor="accent1"/>
+          <w:lang w:val="bg-BG"/>
+        </w:rPr>
+        <w:t xml:space="preserve"> алгоритъма може да покаже как последователни части в паралелна програма оказват влияние </w:t>
+      </w:r>
+      <w:r>
+        <w:rPr>
+          <w:color w:val="FF6D00" w:themeColor="accent1"/>
+          <w:lang w:val="bg-BG"/>
+        </w:rPr>
+        <w:t>върху паралелизма на програмата.</w:t>
+      </w:r>
+      <w:commentRangeEnd w:id="0"/>
+      <w:r>
+        <w:rPr>
+          <w:rStyle w:val="CommentReference"/>
+        </w:rPr>
+        <w:commentReference w:id="0"/>
+      </w:r>
+    </w:p>
+    <w:p>
+      <w:pPr>
+        <w:rPr>
+          <w:lang w:val="bg-BG"/>
+        </w:rPr>
+      </w:pPr>
+      <w:r>
+        <w:rPr>
+          <w:lang w:val="bg-BG"/>
+        </w:rPr>
+        <w:t xml:space="preserve">  </w:t>
+      </w:r>
+    </w:p>
+    <w:p>
+      <w:pPr>
         <w:pStyle w:val="N-BodyList-Level1"/>
       </w:pPr>
       <w:r>
+        <w:lastRenderedPageBreak/>
         <w:t>Реализация</w:t>
       </w:r>
     </w:p>
@@ -405,6 +710,126 @@
     </w:p>
     <w:p>
       <w:pPr>
+        <w:rPr>
+          <w:lang w:val="bg-BG"/>
+        </w:rPr>
+      </w:pPr>
+      <w:r>
+        <w:rPr>
+          <w:lang w:val="bg-BG"/>
+        </w:rPr>
+        <w:t xml:space="preserve">За език проекта използва </w:t>
+      </w:r>
+      <w:r>
+        <w:t>C#,</w:t>
+      </w:r>
+      <w:r>
+        <w:rPr>
+          <w:lang w:val="bg-BG"/>
+        </w:rPr>
+        <w:t xml:space="preserve"> а средата на за разработка е </w:t>
+      </w:r>
+      <w:r>
+        <w:t>Visual Studio 2019</w:t>
+      </w:r>
+      <w:r>
+        <w:rPr>
+          <w:lang w:val="bg-BG"/>
+        </w:rPr>
+        <w:t xml:space="preserve">. Използвам </w:t>
+      </w:r>
+      <w:r>
+        <w:t xml:space="preserve">C#, </w:t>
+      </w:r>
+      <w:r>
+        <w:rPr>
+          <w:lang w:val="bg-BG"/>
+        </w:rPr>
+        <w:t xml:space="preserve">защото с него имам най-много опит и езика има добри възможности за паралелизъм. </w:t>
+      </w:r>
+    </w:p>
+    <w:p>
+      <w:pPr>
+        <w:rPr>
+          <w:lang w:val="bg-BG"/>
+        </w:rPr>
+      </w:pPr>
+      <w:r>
+        <w:rPr>
+          <w:lang w:val="bg-BG"/>
+        </w:rPr>
+        <w:t xml:space="preserve">Друга причина да използвам </w:t>
+      </w:r>
+      <w:r>
+        <w:t>C#</w:t>
+      </w:r>
+      <w:r>
+        <w:rPr>
+          <w:lang w:val="bg-BG"/>
+        </w:rPr>
+        <w:t xml:space="preserve"> е  възможностите за визуализация и взаимодействие с потребителите. За създаване на интерфейса използвам </w:t>
+      </w:r>
+      <w:r>
+        <w:t>WPF</w:t>
+      </w:r>
+      <w:r>
+        <w:rPr>
+          <w:lang w:val="bg-BG"/>
+        </w:rPr>
+        <w:t xml:space="preserve">, а за визуализацията използвам библиотеката </w:t>
+      </w:r>
+      <w:r>
+        <w:t xml:space="preserve">SkiaSharp </w:t>
+      </w:r>
+      <w:r>
+        <w:rPr>
+          <w:lang w:val="bg-BG"/>
+        </w:rPr>
+        <w:t xml:space="preserve">за генериране на отделните кадри на симулацията и библиотеката </w:t>
+      </w:r>
+      <w:r>
+        <w:t xml:space="preserve">Xade.FFMPEG </w:t>
+      </w:r>
+      <w:r>
+        <w:rPr>
+          <w:lang w:val="bg-BG"/>
+        </w:rPr>
+        <w:t>използвам за генериране на видео от отделните кадрни.</w:t>
+      </w:r>
+    </w:p>
+    <w:p>
+      <w:pPr>
+        <w:rPr>
+          <w:lang w:val="bg-BG"/>
+        </w:rPr>
+      </w:pPr>
+      <w:r>
+        <w:rPr>
+          <w:lang w:val="bg-BG"/>
+        </w:rPr>
+        <w:t xml:space="preserve">Интерфейса се реализира с помощта на </w:t>
+      </w:r>
+      <w:r>
+        <w:t>WPF</w:t>
+      </w:r>
+      <w:r>
+        <w:rPr>
+          <w:lang w:val="bg-BG"/>
+        </w:rPr>
+        <w:t>(</w:t>
+      </w:r>
+      <w:r>
+        <w:t>Windows Presentation Foundation)</w:t>
+      </w:r>
+      <w:r>
+        <w:rPr>
+          <w:lang w:val="bg-BG"/>
+        </w:rPr>
+        <w:t xml:space="preserve">. </w:t>
+      </w:r>
+    </w:p>
+    <w:p>
+      <w:pPr>
         <w:pStyle w:val="N-BodyList-Level2"/>
         <w:rPr>
           <w:lang w:val="bg-BG"/>
@@ -414,8 +839,163 @@
         <w:rPr>
           <w:lang w:val="bg-BG"/>
         </w:rPr>
+        <w:t xml:space="preserve">Описание на </w:t>
+      </w:r>
+      <w:r>
+        <w:rPr>
+          <w:lang w:val="bg-BG"/>
+        </w:rPr>
+        <w:t>имплементираните</w:t>
+      </w:r>
+      <w:r>
+        <w:rPr>
+          <w:lang w:val="bg-BG"/>
+        </w:rPr>
+        <w:t xml:space="preserve"> алгоритми</w:t>
+      </w:r>
+    </w:p>
+    <w:p>
+      <w:pPr>
+        <w:pStyle w:val="N-BodyList-Level3"/>
+        <w:rPr>
+          <w:lang w:val="bg-BG"/>
+        </w:rPr>
+      </w:pPr>
+      <w:r>
+        <w:t>Pairwise interaction (</w:t>
+      </w:r>
+      <w:r>
+        <w:rPr>
+          <w:lang w:val="bg-BG"/>
+        </w:rPr>
+        <w:t>Наивен подход)</w:t>
+      </w:r>
+    </w:p>
+    <w:p>
+      <w:pPr>
+        <w:pStyle w:val="N-BodyList-Level3"/>
+      </w:pPr>
+      <w:r>
+        <w:t>BH</w:t>
+      </w:r>
+      <w:r>
+        <w:rPr>
+          <w:lang w:val="bg-BG"/>
+        </w:rPr>
+        <w:t xml:space="preserve"> (</w:t>
+      </w:r>
+      <w:r>
+        <w:t xml:space="preserve">Barnes-Hut) </w:t>
+      </w:r>
+    </w:p>
+    <w:p>
+      <w:pPr>
+        <w:pStyle w:val="N-BodyList-Level2"/>
+        <w:rPr>
+          <w:lang w:val="bg-BG"/>
+        </w:rPr>
+      </w:pPr>
+      <w:r>
+        <w:rPr>
+          <w:lang w:val="bg-BG"/>
+        </w:rPr>
+        <w:t>Описание на реализацията</w:t>
+      </w:r>
+    </w:p>
+    <w:p>
+      <w:pPr>
+        <w:pStyle w:val="N-BodyList-Level3"/>
+        <w:rPr>
+          <w:lang w:val="bg-BG"/>
+        </w:rPr>
+      </w:pPr>
+      <w:r>
+        <w:rPr>
+          <w:lang w:val="bg-BG"/>
+        </w:rPr>
+        <w:t>Кратко описание</w:t>
+      </w:r>
+    </w:p>
+    <w:p>
+      <w:pPr>
+        <w:rPr>
+          <w:lang w:val="bg-BG"/>
+        </w:rPr>
+      </w:pPr>
+      <w:r>
+        <w:rPr>
+          <w:lang w:val="bg-BG"/>
+        </w:rPr>
+        <w:t>Реализацията на проекта се разделя на две основни части, интерфейса и библиотека (</w:t>
+      </w:r>
+      <w:r>
+        <w:t>class library)</w:t>
+      </w:r>
+      <w:r>
+        <w:rPr>
+          <w:lang w:val="bg-BG"/>
+        </w:rPr>
+        <w:t xml:space="preserve">. </w:t>
+      </w:r>
+      <w:r>
+        <w:t xml:space="preserve"> </w:t>
+      </w:r>
+      <w:r>
+        <w:rPr>
+          <w:lang w:val="bg-BG"/>
+        </w:rPr>
+        <w:t>Интерфейса съдържа единствено логиката за обработка на входните данни, създаване на инстанция на основния клас от библиотеката (</w:t>
+      </w:r>
+      <w:r>
+        <w:t>ProgramManager)</w:t>
+      </w:r>
+      <w:r>
+        <w:rPr>
+          <w:lang w:val="bg-BG"/>
+        </w:rPr>
+        <w:t>, извикване на функции от този клас и визуализиране на информация отнасяща се до статуса на изпълняващата се операция. Комуникацията между библиотеката и интерфейса е чрез извикване на функции (от страна на интерфейса) и генериране на събития (</w:t>
+      </w:r>
+      <w:r>
+        <w:t xml:space="preserve">events) </w:t>
+      </w:r>
+      <w:r>
+        <w:rPr>
+          <w:lang w:val="bg-BG"/>
+        </w:rPr>
+        <w:t>от страна на библиотеката.</w:t>
+      </w:r>
+    </w:p>
+    <w:p>
+      <w:pPr>
+        <w:rPr>
+          <w:lang w:val="bg-BG"/>
+        </w:rPr>
+      </w:pPr>
+      <w:r>
+        <w:rPr>
+          <w:lang w:val="bg-BG"/>
+        </w:rPr>
         <w:lastRenderedPageBreak/>
-        <w:t>Описание на използваните алгоритми</w:t>
+        <w:t>Благодарение на това разделение, библиотеката може да се използва в бъдеще отделно от сегашния интерфейс.</w:t>
+      </w:r>
+      <w:r>
+        <w:rPr>
+          <w:lang w:val="bg-BG"/>
+        </w:rPr>
+        <w:t xml:space="preserve"> Секцията с диаграмите ще покаже нагледно описаната структура с пример за споменатите събития.</w:t>
+      </w:r>
+    </w:p>
+    <w:p>
+      <w:pPr>
+        <w:rPr>
+          <w:lang w:val="bg-BG"/>
+        </w:rPr>
+      </w:pPr>
+      <w:r>
+        <w:rPr>
+          <w:lang w:val="bg-BG"/>
+        </w:rPr>
+        <w:t>Раздела „Упътване за употреба“ има подобно описание на интерфейса и всички функции.</w:t>
       </w:r>
     </w:p>
     <w:p>
@@ -426,19 +1006,197 @@
         </w:rPr>
       </w:pPr>
       <w:r>
-        <w:t>Pairwise interaction (</w:t>
-      </w:r>
-      <w:r>
-        <w:rPr>
-          <w:lang w:val="bg-BG"/>
-        </w:rPr>
-        <w:t>Наивен подход)</w:t>
+        <w:rPr>
+          <w:lang w:val="bg-BG"/>
+        </w:rPr>
+        <w:t>Генериране на частиците</w:t>
+      </w:r>
+    </w:p>
+    <w:p>
+      <w:pPr>
+        <w:rPr>
+          <w:lang w:val="bg-BG"/>
+        </w:rPr>
+      </w:pPr>
+      <w:r>
+        <w:rPr>
+          <w:lang w:val="bg-BG"/>
+        </w:rPr>
+        <w:t xml:space="preserve">Програмата разполага с пространство за симулация с размери по </w:t>
+      </w:r>
+      <w:r>
+        <w:t xml:space="preserve">X: 737px, </w:t>
+      </w:r>
+      <w:r>
+        <w:rPr>
+          <w:lang w:val="bg-BG"/>
+        </w:rPr>
+        <w:t>по</w:t>
+      </w:r>
+      <w:r>
+        <w:t xml:space="preserve"> Y:979px. </w:t>
+      </w:r>
+      <w:r>
+        <w:rPr>
+          <w:lang w:val="bg-BG"/>
+        </w:rPr>
+        <w:t xml:space="preserve">При генериране на частиците, се създава матрица с размерите на симулационното пространство, където всяка „клетка“ представлява един пиксел. </w:t>
+      </w:r>
+    </w:p>
+    <w:p>
+      <w:pPr>
+        <w:rPr>
+          <w:lang w:val="bg-BG"/>
+        </w:rPr>
+      </w:pPr>
+      <w:r>
+        <w:rPr>
+          <w:lang w:val="bg-BG"/>
+        </w:rPr>
+        <w:t>Генерирането позициите на частиците е произволно и при създаване на всяка една частица се извършва проверка дали няма частица на тази позиция с помощта на матрицата, ако има се генерира нова позиция.</w:t>
+      </w:r>
+    </w:p>
+    <w:p>
+      <w:pPr>
+        <w:rPr>
+          <w:lang w:val="bg-BG"/>
+        </w:rPr>
+      </w:pPr>
+      <w:r>
+        <w:rPr>
+          <w:lang w:val="bg-BG"/>
+        </w:rPr>
+        <w:t xml:space="preserve"> Това е необходимо, за да не се генерират две частици в една и съща точка, </w:t>
+      </w:r>
+      <w:r>
+        <w:rPr>
+          <w:lang w:val="bg-BG"/>
+        </w:rPr>
+        <w:t>защото това би нарушило структурата на дървото, което се използва при</w:t>
+      </w:r>
+      <w:r>
+        <w:t xml:space="preserve"> BH </w:t>
+      </w:r>
+      <w:r>
+        <w:rPr>
+          <w:lang w:val="bg-BG"/>
+        </w:rPr>
+        <w:t>алгоритъма.</w:t>
       </w:r>
     </w:p>
     <w:p>
       <w:pPr>
         <w:pStyle w:val="N-BodyList-Level3"/>
-      </w:pPr>
+        <w:rPr>
+          <w:lang w:val="bg-BG"/>
+        </w:rPr>
+      </w:pPr>
+      <w:r>
+        <w:rPr>
+          <w:lang w:val="bg-BG"/>
+        </w:rPr>
+        <w:t>Симулация</w:t>
+      </w:r>
+    </w:p>
+    <w:p>
+      <w:pPr>
+        <w:rPr>
+          <w:lang w:val="bg-BG"/>
+        </w:rPr>
+      </w:pPr>
+      <w:r>
+        <w:rPr>
+          <w:lang w:val="bg-BG"/>
+        </w:rPr>
+        <w:t xml:space="preserve">В тази точка, ще опиша процеса на изчисляване и визуализиране на един кадър от симулацията. </w:t>
+      </w:r>
+    </w:p>
+    <w:p>
+      <w:pPr>
+        <w:pStyle w:val="N-BodyList-Level4"/>
+      </w:pPr>
+      <w:r>
+        <w:tab/>
+      </w:r>
+      <w:r>
+        <w:t>Необходими изчисления</w:t>
+      </w:r>
+    </w:p>
+    <w:p>
+      <w:pPr>
+        <w:rPr>
+          <w:lang w:val="bg-BG"/>
+        </w:rPr>
+      </w:pPr>
+      <w:r>
+        <w:rPr>
+          <w:lang w:val="bg-BG"/>
+        </w:rPr>
+        <w:t>За да се създаде един кадър трябва да се направят следните изчисления:</w:t>
+      </w:r>
+    </w:p>
+    <w:p>
+      <w:pPr>
+        <w:pStyle w:val="ListParagraph"/>
+        <w:numPr>
+          <w:ilvl w:val="0"/>
+          <w:numId w:val="29"/>
+        </w:numPr>
+        <w:rPr>
+          <w:lang w:val="bg-BG"/>
+        </w:rPr>
+      </w:pPr>
+      <w:r>
+        <w:rPr>
+          <w:lang w:val="bg-BG"/>
+        </w:rPr>
+        <w:t>Изчисляване на силата на привличане между двата обекта</w:t>
+      </w:r>
+    </w:p>
+    <w:p>
+      <w:pPr>
+        <w:pStyle w:val="ListParagraph"/>
+        <w:numPr>
+          <w:ilvl w:val="0"/>
+          <w:numId w:val="29"/>
+        </w:numPr>
+        <w:rPr>
+          <w:lang w:val="bg-BG"/>
+        </w:rPr>
+      </w:pPr>
+      <w:r>
+        <w:rPr>
+          <w:lang w:val="bg-BG"/>
+        </w:rPr>
+        <w:t xml:space="preserve">Изчисляване на разстоянието между два обекта </w:t>
+      </w:r>
+    </w:p>
+    <w:p>
+      <w:pPr>
+        <w:pStyle w:val="ListParagraph"/>
+        <w:ind w:left="1800"/>
+        <w:rPr>
+          <w:lang w:val="bg-BG"/>
+        </w:rPr>
+      </w:pPr>
+    </w:p>
+    <w:p>
+      <w:pPr>
+        <w:pStyle w:val="ListParagraph"/>
+        <w:numPr>
+          <w:ilvl w:val="0"/>
+          <w:numId w:val="29"/>
+        </w:numPr>
+        <w:rPr>
+          <w:lang w:val="bg-BG"/>
+        </w:rPr>
+      </w:pPr>
+      <w:r>
+        <w:rPr>
+          <w:lang w:val="bg-BG"/>
+        </w:rPr>
+        <w:t xml:space="preserve">При </w:t>
+      </w:r>
       <w:r>
         <w:t>BH</w:t>
       </w:r>
@@ -446,11 +1204,138 @@
         <w:rPr>
           <w:lang w:val="bg-BG"/>
         </w:rPr>
-        <w:t xml:space="preserve"> (</w:t>
-      </w:r>
-      <w:r>
-        <w:t xml:space="preserve">Barnes-Hut) </w:t>
-      </w:r>
+        <w:t xml:space="preserve"> алгоритъма се проверява</w:t>
+      </w:r>
+      <w:r>
+        <w:t xml:space="preserve"> </w:t>
+      </w:r>
+      <w:r>
+        <w:rPr>
+          <w:lang w:val="bg-BG"/>
+        </w:rPr>
+        <w:t>дали разстоянието между частица и клетка е повече от два пъти дължината на страната на клетката.</w:t>
+      </w:r>
+      <w:r>
+        <w:t xml:space="preserve"> </w:t>
+      </w:r>
+      <w:r>
+        <w:rPr>
+          <w:lang w:val="bg-BG"/>
+        </w:rPr>
+        <w:t>Като в случая, поради правоъгълната форма на клетките като „дължина на страна“ се взима по-дългата страна.</w:t>
+      </w:r>
+    </w:p>
+    <w:p>
+      <w:pPr>
+        <w:pStyle w:val="N-BodyList-Level4"/>
+      </w:pPr>
+      <w:r>
+        <w:lastRenderedPageBreak/>
+        <w:tab/>
+        <w:t>Първия елемент са необходимите изчисления</w:t>
+      </w:r>
+    </w:p>
+    <w:p>
+      <w:pPr>
+        <w:pStyle w:val="N-BodyList-Level4"/>
+      </w:pPr>
+      <w:r>
+        <w:tab/>
+      </w:r>
+      <w:r>
+        <w:t>Стъпки</w:t>
+      </w:r>
+    </w:p>
+    <w:p>
+      <w:pPr>
+        <w:pStyle w:val="N-BodyList-Level4"/>
+      </w:pPr>
+      <w:r>
+        <w:tab/>
+      </w:r>
+      <w:r>
+        <w:t>Генериране на резултати</w:t>
+      </w:r>
+    </w:p>
+    <w:p>
+      <w:pPr>
+        <w:pStyle w:val="N-BodyList-Level3"/>
+        <w:rPr>
+          <w:lang w:val="bg-BG"/>
+        </w:rPr>
+      </w:pPr>
+      <w:r>
+        <w:rPr>
+          <w:lang w:val="bg-BG"/>
+        </w:rPr>
+        <w:t>Генериране на видео</w:t>
+      </w:r>
+    </w:p>
+    <w:p>
+      <w:pPr>
+        <w:pStyle w:val="N-BodyList-Level4"/>
+      </w:pPr>
+      <w:r>
+        <w:tab/>
+      </w:r>
+      <w:r>
+        <w:t>Обосновка</w:t>
+      </w:r>
+    </w:p>
+    <w:p>
+      <w:pPr>
+        <w:pStyle w:val="N-BodyList-Level4"/>
+      </w:pPr>
+      <w:r>
+        <w:tab/>
+      </w:r>
+      <w:r>
+        <w:t xml:space="preserve">Библиотеката </w:t>
+      </w:r>
+      <w:r>
+        <w:rPr>
+          <w:lang w:val="en-US"/>
+        </w:rPr>
+        <w:t>FFMPEG</w:t>
+      </w:r>
+    </w:p>
+    <w:p>
+      <w:pPr>
+        <w:pStyle w:val="N-BodyList-Level3"/>
+        <w:rPr>
+          <w:lang w:val="bg-BG"/>
+        </w:rPr>
+      </w:pPr>
+      <w:r>
+        <w:rPr>
+          <w:lang w:val="bg-BG"/>
+        </w:rPr>
+        <w:t>Автоматично тестване</w:t>
+      </w:r>
+    </w:p>
+    <w:p>
+      <w:pPr>
+        <w:pStyle w:val="N-BodyList-Level4"/>
+      </w:pPr>
+      <w:r>
+        <w:t>Измерване на време</w:t>
+      </w:r>
+    </w:p>
+    <w:p>
+      <w:pPr>
+        <w:pStyle w:val="N-BodyList-Level4"/>
+      </w:pPr>
+      <w:r>
+        <w:t>Генериране на резултати</w:t>
+      </w:r>
+    </w:p>
+    <w:p>
+      <w:pPr>
+        <w:pStyle w:val="List2"/>
+        <w:rPr>
+          <w:lang w:val="bg-BG"/>
+        </w:rPr>
+      </w:pPr>
     </w:p>
     <w:p>
       <w:pPr>
@@ -463,7 +1348,7 @@
         <w:rPr>
           <w:lang w:val="bg-BG"/>
         </w:rPr>
-        <w:t>Описание на реализацията</w:t>
+        <w:t>Структура на програмата</w:t>
       </w:r>
     </w:p>
     <w:p>
@@ -477,7 +1362,7 @@
         <w:rPr>
           <w:lang w:val="bg-BG"/>
         </w:rPr>
-        <w:t>Кратко описание</w:t>
+        <w:t>Обща диаграма</w:t>
       </w:r>
     </w:p>
     <w:p>
@@ -491,7 +1376,7 @@
         <w:rPr>
           <w:lang w:val="bg-BG"/>
         </w:rPr>
-        <w:t>Генериране на частиците</w:t>
+        <w:t>Диаграми за симулацията</w:t>
       </w:r>
     </w:p>
     <w:p>
@@ -505,161 +1390,42 @@
         <w:rPr>
           <w:lang w:val="bg-BG"/>
         </w:rPr>
-        <w:t>Симулация</w:t>
-      </w:r>
-    </w:p>
-    <w:p>
-      <w:pPr>
-        <w:pStyle w:val="N-BodyList-Level4"/>
-      </w:pPr>
-      <w:r>
-        <w:t>Необходими изчисления</w:t>
-      </w:r>
-    </w:p>
-    <w:p>
-      <w:pPr>
-        <w:pStyle w:val="N-BodyList-Level4"/>
-      </w:pPr>
-      <w:r>
-        <w:t>Стъпки</w:t>
-      </w:r>
-    </w:p>
-    <w:p>
-      <w:pPr>
-        <w:pStyle w:val="N-BodyList-Level4"/>
-      </w:pPr>
-      <w:r>
-        <w:t>Генериране на резултати</w:t>
-      </w:r>
-    </w:p>
-    <w:p>
-      <w:pPr>
-        <w:pStyle w:val="N-BodyList-Level3"/>
-        <w:rPr>
-          <w:lang w:val="bg-BG"/>
-        </w:rPr>
-      </w:pPr>
-      <w:r>
-        <w:rPr>
-          <w:lang w:val="bg-BG"/>
-        </w:rPr>
-        <w:t>Генериране на видео</w:t>
-      </w:r>
-    </w:p>
-    <w:p>
-      <w:pPr>
-        <w:pStyle w:val="N-BodyList-Level4"/>
-      </w:pPr>
-      <w:r>
-        <w:t>Обосновка</w:t>
-      </w:r>
-    </w:p>
-    <w:p>
-      <w:pPr>
-        <w:pStyle w:val="N-BodyList-Level4"/>
-      </w:pPr>
-      <w:r>
-        <w:t xml:space="preserve">Библиотеката </w:t>
-      </w:r>
-      <w:r>
-        <w:rPr>
-          <w:lang w:val="en-US"/>
-        </w:rPr>
-        <w:t>FFMPEG</w:t>
-      </w:r>
-    </w:p>
-    <w:p>
-      <w:pPr>
-        <w:pStyle w:val="N-BodyList-Level3"/>
-        <w:rPr>
-          <w:lang w:val="bg-BG"/>
-        </w:rPr>
-      </w:pPr>
-      <w:r>
-        <w:rPr>
-          <w:lang w:val="bg-BG"/>
-        </w:rPr>
-        <w:t>Автоматично тестване</w:t>
-      </w:r>
-    </w:p>
-    <w:p>
-      <w:pPr>
-        <w:pStyle w:val="N-BodyList-Level4"/>
-      </w:pPr>
-      <w:r>
-        <w:t>Измерване на време</w:t>
-      </w:r>
-    </w:p>
-    <w:p>
-      <w:pPr>
-        <w:pStyle w:val="N-BodyList-Level4"/>
-      </w:pPr>
-      <w:r>
-        <w:t>Генериране на резултати</w:t>
-      </w:r>
-    </w:p>
-    <w:p>
-      <w:pPr>
-        <w:pStyle w:val="List2"/>
-        <w:rPr>
-          <w:lang w:val="bg-BG"/>
-        </w:rPr>
-      </w:pPr>
+        <w:t>Диаграми за автоматично тестване</w:t>
+      </w:r>
+    </w:p>
+    <w:p>
+      <w:pPr>
+        <w:pStyle w:val="N-BodyList-Level1"/>
+      </w:pPr>
+      <w:r>
+        <w:t>Резултати</w:t>
+      </w:r>
     </w:p>
     <w:p>
       <w:pPr>
         <w:pStyle w:val="N-BodyList-Level2"/>
-        <w:rPr>
-          <w:lang w:val="bg-BG"/>
-        </w:rPr>
-      </w:pPr>
-      <w:r>
-        <w:rPr>
-          <w:lang w:val="bg-BG"/>
-        </w:rPr>
-        <w:t>Структура на програмата</w:t>
-      </w:r>
-    </w:p>
-    <w:p>
-      <w:pPr>
-        <w:pStyle w:val="N-BodyList-Level3"/>
-        <w:rPr>
-          <w:lang w:val="bg-BG"/>
-        </w:rPr>
-      </w:pPr>
-      <w:r>
-        <w:rPr>
-          <w:lang w:val="bg-BG"/>
-        </w:rPr>
-        <w:t>Обща диаграма</w:t>
-      </w:r>
-    </w:p>
-    <w:p>
-      <w:pPr>
-        <w:pStyle w:val="N-BodyList-Level3"/>
-        <w:rPr>
-          <w:lang w:val="bg-BG"/>
-        </w:rPr>
-      </w:pPr>
-      <w:r>
-        <w:rPr>
-          <w:lang w:val="bg-BG"/>
-        </w:rPr>
-        <w:t>Диаграми за симулацията</w:t>
-      </w:r>
-    </w:p>
-    <w:p>
-      <w:pPr>
-        <w:pStyle w:val="N-BodyList-Level3"/>
-        <w:rPr>
-          <w:lang w:val="bg-BG"/>
-        </w:rPr>
-      </w:pPr>
-      <w:r>
-        <w:rPr>
-          <w:lang w:val="bg-BG"/>
-        </w:rPr>
-        <w:t>Диаграми за автоматично тестване</w:t>
+      </w:pPr>
+      <w:r>
+        <w:t>Тестов план</w:t>
+      </w:r>
+    </w:p>
+    <w:p>
+      <w:pPr>
+        <w:pStyle w:val="N-BodyList-Level2"/>
+      </w:pPr>
+      <w:r>
+        <w:t>Получени резултати</w:t>
+      </w:r>
+    </w:p>
+    <w:p>
+      <w:pPr>
+        <w:pStyle w:val="N-BodyList-Level2"/>
+      </w:pPr>
+      <w:r>
+        <w:rPr>
+          <w:lang w:val="bg-BG"/>
+        </w:rPr>
+        <w:t>Анализ</w:t>
       </w:r>
     </w:p>
     <w:p>
@@ -667,42 +1433,6 @@
         <w:pStyle w:val="N-BodyList-Level1"/>
       </w:pPr>
       <w:r>
-        <w:t>Резултати</w:t>
-      </w:r>
-    </w:p>
-    <w:p>
-      <w:pPr>
-        <w:pStyle w:val="N-BodyList-Level2"/>
-      </w:pPr>
-      <w:r>
-        <w:t>Тестов план</w:t>
-      </w:r>
-    </w:p>
-    <w:p>
-      <w:pPr>
-        <w:pStyle w:val="N-BodyList-Level2"/>
-      </w:pPr>
-      <w:r>
-        <w:t>Получени резултати</w:t>
-      </w:r>
-    </w:p>
-    <w:p>
-      <w:pPr>
-        <w:pStyle w:val="N-BodyList-Level2"/>
-      </w:pPr>
-      <w:r>
-        <w:rPr>
-          <w:lang w:val="bg-BG"/>
-        </w:rPr>
-        <w:t>Анализ</w:t>
-      </w:r>
-    </w:p>
-    <w:p>
-      <w:pPr>
-        <w:pStyle w:val="N-BodyList-Level1"/>
-      </w:pPr>
-      <w:r>
-        <w:lastRenderedPageBreak/>
         <w:t xml:space="preserve">Упътване за </w:t>
       </w:r>
       <w:r>
@@ -770,6 +1500,7 @@
         <w:pStyle w:val="N-BodyList-Level1"/>
       </w:pPr>
       <w:r>
+        <w:lastRenderedPageBreak/>
         <w:t>Насоки за бъдещо развитие</w:t>
       </w:r>
     </w:p>
@@ -963,7 +1694,6 @@
         <w:rPr>
           <w:lang w:val="bg-BG"/>
         </w:rPr>
-        <w:lastRenderedPageBreak/>
         <w:t>Наивен (последователен/паралелен)</w:t>
       </w:r>
     </w:p>
@@ -1044,6 +1774,7 @@
         <w:ind w:left="1440"/>
       </w:pPr>
       <w:r>
+        <w:lastRenderedPageBreak/>
         <w:t>Диаграма на програмата</w:t>
       </w:r>
     </w:p>
@@ -1144,21 +1875,194 @@
 </w:document>
 </file>
 
+<file path=word/comments.xml><?xml version="1.0" encoding="utf-8"?>
+<w:comments xmlns:wpc="http://schemas.microsoft.com/office/word/2010/wordprocessingCanvas" xmlns:cx="http://schemas.microsoft.com/office/drawing/2014/chartex" xmlns:cx1="http://schemas.microsoft.com/office/drawing/2015/9/8/chartex" xmlns:cx2="http://schemas.microsoft.com/office/drawing/2015/10/21/chartex" xmlns:cx3="http://schemas.microsoft.com/office/drawing/2016/5/9/chartex" xmlns:cx4="http://schemas.microsoft.com/office/drawing/2016/5/10/chartex" xmlns:cx5="http://schemas.microsoft.com/office/drawing/2016/5/11/chartex" xmlns:cx6="http://schemas.microsoft.com/office/drawing/2016/5/12/chartex" xmlns:cx7="http://schemas.microsoft.com/office/drawing/2016/5/13/chartex" xmlns:cx8="http://schemas.microsoft.com/office/drawing/2016/5/14/chartex" xmlns:mc="http://schemas.openxmlformats.org/markup-compatibility/2006" xmlns:aink="http://schemas.microsoft.com/office/drawing/2016/ink" xmlns:am3d="http://schemas.microsoft.com/office/drawing/2017/model3d" xmlns:o="urn:schemas-microsoft-com:office:office" xmlns:r="http://schemas.openxmlformats.org/officeDocument/2006/relationships" xmlns:m="http://schemas.openxmlformats.org/officeDocument/2006/math" xmlns:v="urn:schemas-microsoft-com:vml" xmlns:wp14="http://schemas.microsoft.com/office/word/2010/wordprocessingDrawing" xmlns:wp="http://schemas.openxmlformats.org/drawingml/2006/wordprocessingDrawing" xmlns:w10="urn:schemas-microsoft-com:office:word" xmlns:w="http://schemas.openxmlformats.org/wordprocessingml/2006/main" xmlns:w14="http://schemas.microsoft.com/office/word/2010/wordml" xmlns:w15="http://schemas.microsoft.com/office/word/2012/wordml" xmlns:w16cex="http://schemas.microsoft.com/office/word/2018/wordml/cex" xmlns:w16cid="http://schemas.microsoft.com/office/word/2016/wordml/cid" xmlns:w16="http://schemas.microsoft.com/office/word/2018/wordml" xmlns:w16sdtdh="http://schemas.microsoft.com/office/word/2020/wordml/sdtdatahash" xmlns:w16se="http://schemas.microsoft.com/office/word/2015/wordml/symex" xmlns:wpg="http://schemas.microsoft.com/office/word/2010/wordprocessingGroup" xmlns:wpi="http://schemas.microsoft.com/office/word/2010/wordprocessingInk" xmlns:wne="http://schemas.microsoft.com/office/word/2006/wordml" xmlns:wps="http://schemas.microsoft.com/office/word/2010/wordprocessingShape" mc:Ignorable="w14 w15 w16se w16cid w16 w16cex w16sdtdh wp14">
+  <w:comment w:id="0" w:author="Nikola Totev" w:date="2021-06-30T14:32:00Z" w:initials="NT">
+    <w:p>
+      <w:pPr>
+        <w:pStyle w:val="CommentText"/>
+      </w:pPr>
+      <w:r>
+        <w:rPr>
+          <w:rStyle w:val="CommentReference"/>
+        </w:rPr>
+        <w:annotationRef/>
+      </w:r>
+      <w:r>
+        <w:t>This might need to be re-done</w:t>
+      </w:r>
+    </w:p>
+  </w:comment>
+</w:comments>
+</file>
+
+<file path=word/commentsExtended.xml><?xml version="1.0" encoding="utf-8"?>
+<w15:commentsEx xmlns:wpc="http://schemas.microsoft.com/office/word/2010/wordprocessingCanvas" xmlns:cx="http://schemas.microsoft.com/office/drawing/2014/chartex" xmlns:cx1="http://schemas.microsoft.com/office/drawing/2015/9/8/chartex" xmlns:cx2="http://schemas.microsoft.com/office/drawing/2015/10/21/chartex" xmlns:cx3="http://schemas.microsoft.com/office/drawing/2016/5/9/chartex" xmlns:cx4="http://schemas.microsoft.com/office/drawing/2016/5/10/chartex" xmlns:cx5="http://schemas.microsoft.com/office/drawing/2016/5/11/chartex" xmlns:cx6="http://schemas.microsoft.com/office/drawing/2016/5/12/chartex" xmlns:cx7="http://schemas.microsoft.com/office/drawing/2016/5/13/chartex" xmlns:cx8="http://schemas.microsoft.com/office/drawing/2016/5/14/chartex" xmlns:mc="http://schemas.openxmlformats.org/markup-compatibility/2006" xmlns:aink="http://schemas.microsoft.com/office/drawing/2016/ink" xmlns:am3d="http://schemas.microsoft.com/office/drawing/2017/model3d" xmlns:o="urn:schemas-microsoft-com:office:office" xmlns:r="http://schemas.openxmlformats.org/officeDocument/2006/relationships" xmlns:m="http://schemas.openxmlformats.org/officeDocument/2006/math" xmlns:v="urn:schemas-microsoft-com:vml" xmlns:wp14="http://schemas.microsoft.com/office/word/2010/wordprocessingDrawing" xmlns:wp="http://schemas.openxmlformats.org/drawingml/2006/wordprocessingDrawing" xmlns:w10="urn:schemas-microsoft-com:office:word" xmlns:w="http://schemas.openxmlformats.org/wordprocessingml/2006/main" xmlns:w14="http://schemas.microsoft.com/office/word/2010/wordml" xmlns:w15="http://schemas.microsoft.com/office/word/2012/wordml" xmlns:w16cex="http://schemas.microsoft.com/office/word/2018/wordml/cex" xmlns:w16cid="http://schemas.microsoft.com/office/word/2016/wordml/cid" xmlns:w16="http://schemas.microsoft.com/office/word/2018/wordml" xmlns:w16sdtdh="http://schemas.microsoft.com/office/word/2020/wordml/sdtdatahash" xmlns:w16se="http://schemas.microsoft.com/office/word/2015/wordml/symex" xmlns:wpg="http://schemas.microsoft.com/office/word/2010/wordprocessingGroup" xmlns:wpi="http://schemas.microsoft.com/office/word/2010/wordprocessingInk" xmlns:wne="http://schemas.microsoft.com/office/word/2006/wordml" xmlns:wps="http://schemas.microsoft.com/office/word/2010/wordprocessingShape" mc:Ignorable="w14 w15 w16se w16cid w16 w16cex w16sdtdh wp14">
+  <w15:commentEx w15:paraId="732E4382" w15:done="0"/>
+</w15:commentsEx>
+</file>
+
+<file path=word/commentsExtensible.xml><?xml version="1.0" encoding="utf-8"?>
+<w16cex:commentsExtensible xmlns:wpc="http://schemas.microsoft.com/office/word/2010/wordprocessingCanvas" xmlns:cx="http://schemas.microsoft.com/office/drawing/2014/chartex" xmlns:cx1="http://schemas.microsoft.com/office/drawing/2015/9/8/chartex" xmlns:cx2="http://schemas.microsoft.com/office/drawing/2015/10/21/chartex" xmlns:cx3="http://schemas.microsoft.com/office/drawing/2016/5/9/chartex" xmlns:cx4="http://schemas.microsoft.com/office/drawing/2016/5/10/chartex" xmlns:cx5="http://schemas.microsoft.com/office/drawing/2016/5/11/chartex" xmlns:cx6="http://schemas.microsoft.com/office/drawing/2016/5/12/chartex" xmlns:cx7="http://schemas.microsoft.com/office/drawing/2016/5/13/chartex" xmlns:cx8="http://schemas.microsoft.com/office/drawing/2016/5/14/chartex" xmlns:mc="http://schemas.openxmlformats.org/markup-compatibility/2006" xmlns:aink="http://schemas.microsoft.com/office/drawing/2016/ink" xmlns:am3d="http://schemas.microsoft.com/office/drawing/2017/model3d" xmlns:o="urn:schemas-microsoft-com:office:office" xmlns:r="http://schemas.openxmlformats.org/officeDocument/2006/relationships" xmlns:m="http://schemas.openxmlformats.org/officeDocument/2006/math" xmlns:v="urn:schemas-microsoft-com:vml" xmlns:wp14="http://schemas.microsoft.com/office/word/2010/wordprocessingDrawing" xmlns:wp="http://schemas.openxmlformats.org/drawingml/2006/wordprocessingDrawing" xmlns:w10="urn:schemas-microsoft-com:office:word" xmlns:w="http://schemas.openxmlformats.org/wordprocessingml/2006/main" xmlns:w14="http://schemas.microsoft.com/office/word/2010/wordml" xmlns:w15="http://schemas.microsoft.com/office/word/2012/wordml" xmlns:w16cex="http://schemas.microsoft.com/office/word/2018/wordml/cex" xmlns:w16cid="http://schemas.microsoft.com/office/word/2016/wordml/cid" xmlns:w16="http://schemas.microsoft.com/office/word/2018/wordml" xmlns:w16sdtdh="http://schemas.microsoft.com/office/word/2020/wordml/sdtdatahash" xmlns:w16se="http://schemas.microsoft.com/office/word/2015/wordml/symex" xmlns:wpg="http://schemas.microsoft.com/office/word/2010/wordprocessingGroup" xmlns:wpi="http://schemas.microsoft.com/office/word/2010/wordprocessingInk" xmlns:wne="http://schemas.microsoft.com/office/word/2006/wordml" xmlns:wps="http://schemas.microsoft.com/office/word/2010/wordprocessingShape" mc:Ignorable="w14 w15 w16se w16cid w16 w16cex w16sdtdh wp14">
+  <w16cex:commentExtensible w16cex:durableId="2486FF18" w16cex:dateUtc="2021-06-30T11:32:00Z"/>
+</w16cex:commentsExtensible>
+</file>
+
+<file path=word/commentsIds.xml><?xml version="1.0" encoding="utf-8"?>
+<w16cid:commentsIds xmlns:wpc="http://schemas.microsoft.com/office/word/2010/wordprocessingCanvas" xmlns:cx="http://schemas.microsoft.com/office/drawing/2014/chartex" xmlns:cx1="http://schemas.microsoft.com/office/drawing/2015/9/8/chartex" xmlns:cx2="http://schemas.microsoft.com/office/drawing/2015/10/21/chartex" xmlns:cx3="http://schemas.microsoft.com/office/drawing/2016/5/9/chartex" xmlns:cx4="http://schemas.microsoft.com/office/drawing/2016/5/10/chartex" xmlns:cx5="http://schemas.microsoft.com/office/drawing/2016/5/11/chartex" xmlns:cx6="http://schemas.microsoft.com/office/drawing/2016/5/12/chartex" xmlns:cx7="http://schemas.microsoft.com/office/drawing/2016/5/13/chartex" xmlns:cx8="http://schemas.microsoft.com/office/drawing/2016/5/14/chartex" xmlns:mc="http://schemas.openxmlformats.org/markup-compatibility/2006" xmlns:aink="http://schemas.microsoft.com/office/drawing/2016/ink" xmlns:am3d="http://schemas.microsoft.com/office/drawing/2017/model3d" xmlns:o="urn:schemas-microsoft-com:office:office" xmlns:r="http://schemas.openxmlformats.org/officeDocument/2006/relationships" xmlns:m="http://schemas.openxmlformats.org/officeDocument/2006/math" xmlns:v="urn:schemas-microsoft-com:vml" xmlns:wp14="http://schemas.microsoft.com/office/word/2010/wordprocessingDrawing" xmlns:wp="http://schemas.openxmlformats.org/drawingml/2006/wordprocessingDrawing" xmlns:w10="urn:schemas-microsoft-com:office:word" xmlns:w="http://schemas.openxmlformats.org/wordprocessingml/2006/main" xmlns:w14="http://schemas.microsoft.com/office/word/2010/wordml" xmlns:w15="http://schemas.microsoft.com/office/word/2012/wordml" xmlns:w16cex="http://schemas.microsoft.com/office/word/2018/wordml/cex" xmlns:w16cid="http://schemas.microsoft.com/office/word/2016/wordml/cid" xmlns:w16="http://schemas.microsoft.com/office/word/2018/wordml" xmlns:w16sdtdh="http://schemas.microsoft.com/office/word/2020/wordml/sdtdatahash" xmlns:w16se="http://schemas.microsoft.com/office/word/2015/wordml/symex" xmlns:wpg="http://schemas.microsoft.com/office/word/2010/wordprocessingGroup" xmlns:wpi="http://schemas.microsoft.com/office/word/2010/wordprocessingInk" xmlns:wne="http://schemas.microsoft.com/office/word/2006/wordml" xmlns:wps="http://schemas.microsoft.com/office/word/2010/wordprocessingShape" mc:Ignorable="w14 w15 w16se w16cid w16 w16cex w16sdtdh wp14">
+  <w16cid:commentId w16cid:paraId="732E4382" w16cid:durableId="2486FF18"/>
+</w16cid:commentsIds>
+</file>
+
 <file path=word/numbering.xml><?xml version="1.0" encoding="utf-8"?>
 <w:numbering xmlns:wpc="http://schemas.microsoft.com/office/word/2010/wordprocessingCanvas" xmlns:cx="http://schemas.microsoft.com/office/drawing/2014/chartex" xmlns:cx1="http://schemas.microsoft.com/office/drawing/2015/9/8/chartex" xmlns:cx2="http://schemas.microsoft.com/office/drawing/2015/10/21/chartex" xmlns:cx3="http://schemas.microsoft.com/office/drawing/2016/5/9/chartex" xmlns:cx4="http://schemas.microsoft.com/office/drawing/2016/5/10/chartex" xmlns:cx5="http://schemas.microsoft.com/office/drawing/2016/5/11/chartex" xmlns:cx6="http://schemas.microsoft.com/office/drawing/2016/5/12/chartex" xmlns:cx7="http://schemas.microsoft.com/office/drawing/2016/5/13/chartex" xmlns:cx8="http://schemas.microsoft.com/office/drawing/2016/5/14/chartex" xmlns:mc="http://schemas.openxmlformats.org/markup-compatibility/2006" xmlns:aink="http://schemas.microsoft.com/office/drawing/2016/ink" xmlns:am3d="http://schemas.microsoft.com/office/drawing/2017/model3d" xmlns:o="urn:schemas-microsoft-com:office:office" xmlns:r="http://schemas.openxmlformats.org/officeDocument/2006/relationships" xmlns:m="http://schemas.openxmlformats.org/officeDocument/2006/math" xmlns:v="urn:schemas-microsoft-com:vml" xmlns:wp14="http://schemas.microsoft.com/office/word/2010/wordprocessingDrawing" xmlns:wp="http://schemas.openxmlformats.org/drawingml/2006/wordprocessingDrawing" xmlns:w10="urn:schemas-microsoft-com:office:word" xmlns:w="http://schemas.openxmlformats.org/wordprocessingml/2006/main" xmlns:w14="http://schemas.microsoft.com/office/word/2010/wordml" xmlns:w15="http://schemas.microsoft.com/office/word/2012/wordml" xmlns:w16cex="http://schemas.microsoft.com/office/word/2018/wordml/cex" xmlns:w16cid="http://schemas.microsoft.com/office/word/2016/wordml/cid" xmlns:w16="http://schemas.microsoft.com/office/word/2018/wordml" xmlns:w16sdtdh="http://schemas.microsoft.com/office/word/2020/wordml/sdtdatahash" xmlns:w16se="http://schemas.microsoft.com/office/word/2015/wordml/symex" xmlns:wpg="http://schemas.microsoft.com/office/word/2010/wordprocessingGroup" xmlns:wpi="http://schemas.microsoft.com/office/word/2010/wordprocessingInk" xmlns:wne="http://schemas.microsoft.com/office/word/2006/wordml" xmlns:wps="http://schemas.microsoft.com/office/word/2010/wordprocessingShape" mc:Ignorable="w14 w15 w16se w16cid w16 w16cex w16sdtdh wp14">
   <w:abstractNum w:abstractNumId="0" w15:restartNumberingAfterBreak="0">
+    <w:nsid w:val="FFFFFF89"/>
+    <w:multiLevelType w:val="singleLevel"/>
+    <w:tmpl w:val="1B90C2DE"/>
+    <w:lvl w:ilvl="0">
+      <w:start w:val="1"/>
+      <w:numFmt w:val="bullet"/>
+      <w:pStyle w:val="ListBullet"/>
+      <w:lvlText w:val=""/>
+      <w:lvlJc w:val="left"/>
+      <w:pPr>
+        <w:tabs>
+          <w:tab w:val="num" w:pos="360"/>
+        </w:tabs>
+        <w:ind w:left="360" w:hanging="360"/>
+      </w:pPr>
+      <w:rPr>
+        <w:rFonts w:ascii="Symbol" w:hAnsi="Symbol" w:hint="default"/>
+      </w:rPr>
+    </w:lvl>
+  </w:abstractNum>
+  <w:abstractNum w:abstractNumId="1" w15:restartNumberingAfterBreak="0">
     <w:nsid w:val="01473F3B"/>
     <w:multiLevelType w:val="multilevel"/>
     <w:tmpl w:val="F03CBE7C"/>
     <w:numStyleLink w:val="N-Body-Structure"/>
   </w:abstractNum>
-  <w:abstractNum w:abstractNumId="1" w15:restartNumberingAfterBreak="0">
+  <w:abstractNum w:abstractNumId="2" w15:restartNumberingAfterBreak="0">
+    <w:nsid w:val="038E7C31"/>
+    <w:multiLevelType w:val="hybridMultilevel"/>
+    <w:tmpl w:val="16C87162"/>
+    <w:lvl w:ilvl="0" w:tplc="411AE3D6">
+      <w:start w:val="14"/>
+      <w:numFmt w:val="bullet"/>
+      <w:lvlText w:val="-"/>
+      <w:lvlJc w:val="left"/>
+      <w:pPr>
+        <w:ind w:left="1800" w:hanging="360"/>
+      </w:pPr>
+      <w:rPr>
+        <w:rFonts w:ascii="Montserrat" w:eastAsiaTheme="minorHAnsi" w:hAnsi="Montserrat" w:cstheme="minorBidi" w:hint="default"/>
+      </w:rPr>
+    </w:lvl>
+    <w:lvl w:ilvl="1" w:tplc="04090003" w:tentative="1">
+      <w:start w:val="1"/>
+      <w:numFmt w:val="bullet"/>
+      <w:lvlText w:val="o"/>
+      <w:lvlJc w:val="left"/>
+      <w:pPr>
+        <w:ind w:left="2520" w:hanging="360"/>
+      </w:pPr>
+      <w:rPr>
+        <w:rFonts w:ascii="Courier New" w:hAnsi="Courier New" w:cs="Courier New" w:hint="default"/>
+      </w:rPr>
+    </w:lvl>
+    <w:lvl w:ilvl="2" w:tplc="04090005" w:tentative="1">
+      <w:start w:val="1"/>
+      <w:numFmt w:val="bullet"/>
+      <w:lvlText w:val=""/>
+      <w:lvlJc w:val="left"/>
+      <w:pPr>
+        <w:ind w:left="3240" w:hanging="360"/>
+      </w:pPr>
+      <w:rPr>
+        <w:rFonts w:ascii="Wingdings" w:hAnsi="Wingdings" w:hint="default"/>
+      </w:rPr>
+    </w:lvl>
+    <w:lvl w:ilvl="3" w:tplc="04090001" w:tentative="1">
+      <w:start w:val="1"/>
+      <w:numFmt w:val="bullet"/>
+      <w:lvlText w:val=""/>
+      <w:lvlJc w:val="left"/>
+      <w:pPr>
+        <w:ind w:left="3960" w:hanging="360"/>
+      </w:pPr>
+      <w:rPr>
+        <w:rFonts w:ascii="Symbol" w:hAnsi="Symbol" w:hint="default"/>
+      </w:rPr>
+    </w:lvl>
+    <w:lvl w:ilvl="4" w:tplc="04090003" w:tentative="1">
+      <w:start w:val="1"/>
+      <w:numFmt w:val="bullet"/>
+      <w:lvlText w:val="o"/>
+      <w:lvlJc w:val="left"/>
+      <w:pPr>
+        <w:ind w:left="4680" w:hanging="360"/>
+      </w:pPr>
+      <w:rPr>
+        <w:rFonts w:ascii="Courier New" w:hAnsi="Courier New" w:cs="Courier New" w:hint="default"/>
+      </w:rPr>
+    </w:lvl>
+    <w:lvl w:ilvl="5" w:tplc="04090005" w:tentative="1">
+      <w:start w:val="1"/>
+      <w:numFmt w:val="bullet"/>
+      <w:lvlText w:val=""/>
+      <w:lvlJc w:val="left"/>
+      <w:pPr>
+        <w:ind w:left="5400" w:hanging="360"/>
+      </w:pPr>
+      <w:rPr>
+        <w:rFonts w:ascii="Wingdings" w:hAnsi="Wingdings" w:hint="default"/>
+      </w:rPr>
+    </w:lvl>
+    <w:lvl w:ilvl="6" w:tplc="04090001" w:tentative="1">
+      <w:start w:val="1"/>
+      <w:numFmt w:val="bullet"/>
+      <w:lvlText w:val=""/>
+      <w:lvlJc w:val="left"/>
+      <w:pPr>
+        <w:ind w:left="6120" w:hanging="360"/>
+      </w:pPr>
+      <w:rPr>
+        <w:rFonts w:ascii="Symbol" w:hAnsi="Symbol" w:hint="default"/>
+      </w:rPr>
+    </w:lvl>
+    <w:lvl w:ilvl="7" w:tplc="04090003" w:tentative="1">
+      <w:start w:val="1"/>
+      <w:numFmt w:val="bullet"/>
+      <w:lvlText w:val="o"/>
+      <w:lvlJc w:val="left"/>
+      <w:pPr>
+        <w:ind w:left="6840" w:hanging="360"/>
+      </w:pPr>
+      <w:rPr>
+        <w:rFonts w:ascii="Courier New" w:hAnsi="Courier New" w:cs="Courier New" w:hint="default"/>
+      </w:rPr>
+    </w:lvl>
+    <w:lvl w:ilvl="8" w:tplc="04090005" w:tentative="1">
+      <w:start w:val="1"/>
+      <w:numFmt w:val="bullet"/>
+      <w:lvlText w:val=""/>
+      <w:lvlJc w:val="left"/>
+      <w:pPr>
+        <w:ind w:left="7560" w:hanging="360"/>
+      </w:pPr>
+      <w:rPr>
+        <w:rFonts w:ascii="Wingdings" w:hAnsi="Wingdings" w:hint="default"/>
+      </w:rPr>
+    </w:lvl>
+  </w:abstractNum>
+  <w:abstractNum w:abstractNumId="3" w15:restartNumberingAfterBreak="0">
     <w:nsid w:val="07E7641A"/>
     <w:multiLevelType w:val="multilevel"/>
     <w:tmpl w:val="F03CBE7C"/>
     <w:numStyleLink w:val="N-Body-Structure"/>
   </w:abstractNum>
-  <w:abstractNum w:abstractNumId="2" w15:restartNumberingAfterBreak="0">
+  <w:abstractNum w:abstractNumId="4" w15:restartNumberingAfterBreak="0">
     <w:nsid w:val="13531959"/>
     <w:multiLevelType w:val="multilevel"/>
     <w:tmpl w:val="3DEC10F8"/>
@@ -1282,7 +2186,7 @@
       </w:rPr>
     </w:lvl>
   </w:abstractNum>
-  <w:abstractNum w:abstractNumId="3" w15:restartNumberingAfterBreak="0">
+  <w:abstractNum w:abstractNumId="5" w15:restartNumberingAfterBreak="0">
     <w:nsid w:val="14122763"/>
     <w:multiLevelType w:val="multilevel"/>
     <w:tmpl w:val="F03CBE7C"/>
@@ -1339,7 +2243,7 @@
       <w:lvlText w:val="%4"/>
       <w:lvlJc w:val="left"/>
       <w:pPr>
-        <w:ind w:left="1800" w:hanging="360"/>
+        <w:ind w:left="1080" w:hanging="360"/>
       </w:pPr>
       <w:rPr>
         <w:rFonts w:ascii="Montserrat SemiBold" w:hAnsi="Montserrat SemiBold" w:hint="default"/>
@@ -1407,43 +2311,43 @@
       </w:rPr>
     </w:lvl>
   </w:abstractNum>
-  <w:abstractNum w:abstractNumId="4" w15:restartNumberingAfterBreak="0">
+  <w:abstractNum w:abstractNumId="6" w15:restartNumberingAfterBreak="0">
     <w:nsid w:val="15EE796C"/>
     <w:multiLevelType w:val="multilevel"/>
     <w:tmpl w:val="F03CBE7C"/>
     <w:numStyleLink w:val="N-Body-Structure"/>
   </w:abstractNum>
-  <w:abstractNum w:abstractNumId="5" w15:restartNumberingAfterBreak="0">
+  <w:abstractNum w:abstractNumId="7" w15:restartNumberingAfterBreak="0">
     <w:nsid w:val="18CE4E03"/>
     <w:multiLevelType w:val="multilevel"/>
     <w:tmpl w:val="F03CBE7C"/>
     <w:numStyleLink w:val="N-Body-Structure"/>
   </w:abstractNum>
-  <w:abstractNum w:abstractNumId="6" w15:restartNumberingAfterBreak="0">
+  <w:abstractNum w:abstractNumId="8" w15:restartNumberingAfterBreak="0">
     <w:nsid w:val="18DF655B"/>
     <w:multiLevelType w:val="multilevel"/>
     <w:tmpl w:val="F03CBE7C"/>
     <w:numStyleLink w:val="N-Body-Structure"/>
   </w:abstractNum>
-  <w:abstractNum w:abstractNumId="7" w15:restartNumberingAfterBreak="0">
+  <w:abstractNum w:abstractNumId="9" w15:restartNumberingAfterBreak="0">
     <w:nsid w:val="19994A2D"/>
     <w:multiLevelType w:val="multilevel"/>
     <w:tmpl w:val="F03CBE7C"/>
     <w:numStyleLink w:val="N-Body-Structure"/>
   </w:abstractNum>
-  <w:abstractNum w:abstractNumId="8" w15:restartNumberingAfterBreak="0">
+  <w:abstractNum w:abstractNumId="10" w15:restartNumberingAfterBreak="0">
     <w:nsid w:val="1F984038"/>
     <w:multiLevelType w:val="multilevel"/>
     <w:tmpl w:val="F03CBE7C"/>
     <w:numStyleLink w:val="N-Body-Structure"/>
   </w:abstractNum>
-  <w:abstractNum w:abstractNumId="9" w15:restartNumberingAfterBreak="0">
+  <w:abstractNum w:abstractNumId="11" w15:restartNumberingAfterBreak="0">
     <w:nsid w:val="25682DE3"/>
     <w:multiLevelType w:val="multilevel"/>
     <w:tmpl w:val="F03CBE7C"/>
     <w:numStyleLink w:val="N-Body-Structure"/>
   </w:abstractNum>
-  <w:abstractNum w:abstractNumId="10" w15:restartNumberingAfterBreak="0">
+  <w:abstractNum w:abstractNumId="12" w15:restartNumberingAfterBreak="0">
     <w:nsid w:val="26471EDE"/>
     <w:multiLevelType w:val="hybridMultilevel"/>
     <w:tmpl w:val="6ED4362E"/>
@@ -1532,25 +2436,25 @@
       </w:pPr>
     </w:lvl>
   </w:abstractNum>
-  <w:abstractNum w:abstractNumId="11" w15:restartNumberingAfterBreak="0">
+  <w:abstractNum w:abstractNumId="13" w15:restartNumberingAfterBreak="0">
     <w:nsid w:val="26D91C9D"/>
     <w:multiLevelType w:val="multilevel"/>
     <w:tmpl w:val="F03CBE7C"/>
     <w:numStyleLink w:val="N-Body-Structure"/>
   </w:abstractNum>
-  <w:abstractNum w:abstractNumId="12" w15:restartNumberingAfterBreak="0">
+  <w:abstractNum w:abstractNumId="14" w15:restartNumberingAfterBreak="0">
     <w:nsid w:val="298F0872"/>
     <w:multiLevelType w:val="multilevel"/>
     <w:tmpl w:val="F03CBE7C"/>
     <w:numStyleLink w:val="N-Body-Structure"/>
   </w:abstractNum>
-  <w:abstractNum w:abstractNumId="13" w15:restartNumberingAfterBreak="0">
+  <w:abstractNum w:abstractNumId="15" w15:restartNumberingAfterBreak="0">
     <w:nsid w:val="2A97119C"/>
     <w:multiLevelType w:val="multilevel"/>
     <w:tmpl w:val="F03CBE7C"/>
     <w:numStyleLink w:val="N-Body-Structure"/>
   </w:abstractNum>
-  <w:abstractNum w:abstractNumId="14" w15:restartNumberingAfterBreak="0">
+  <w:abstractNum w:abstractNumId="16" w15:restartNumberingAfterBreak="0">
     <w:nsid w:val="314864C3"/>
     <w:multiLevelType w:val="multilevel"/>
     <w:tmpl w:val="D4789928"/>
@@ -1663,37 +2567,37 @@
       </w:rPr>
     </w:lvl>
   </w:abstractNum>
-  <w:abstractNum w:abstractNumId="15" w15:restartNumberingAfterBreak="0">
+  <w:abstractNum w:abstractNumId="17" w15:restartNumberingAfterBreak="0">
     <w:nsid w:val="31B11D3B"/>
     <w:multiLevelType w:val="multilevel"/>
     <w:tmpl w:val="F03CBE7C"/>
     <w:numStyleLink w:val="N-Body-Structure"/>
   </w:abstractNum>
-  <w:abstractNum w:abstractNumId="16" w15:restartNumberingAfterBreak="0">
+  <w:abstractNum w:abstractNumId="18" w15:restartNumberingAfterBreak="0">
     <w:nsid w:val="324131C4"/>
     <w:multiLevelType w:val="multilevel"/>
     <w:tmpl w:val="F03CBE7C"/>
     <w:numStyleLink w:val="N-Body-Structure"/>
   </w:abstractNum>
-  <w:abstractNum w:abstractNumId="17" w15:restartNumberingAfterBreak="0">
+  <w:abstractNum w:abstractNumId="19" w15:restartNumberingAfterBreak="0">
     <w:nsid w:val="3553651F"/>
     <w:multiLevelType w:val="multilevel"/>
     <w:tmpl w:val="F03CBE7C"/>
     <w:numStyleLink w:val="N-Body-Structure"/>
   </w:abstractNum>
-  <w:abstractNum w:abstractNumId="18" w15:restartNumberingAfterBreak="0">
+  <w:abstractNum w:abstractNumId="20" w15:restartNumberingAfterBreak="0">
     <w:nsid w:val="387E02AD"/>
     <w:multiLevelType w:val="multilevel"/>
     <w:tmpl w:val="F03CBE7C"/>
     <w:numStyleLink w:val="N-Body-Structure"/>
   </w:abstractNum>
-  <w:abstractNum w:abstractNumId="19" w15:restartNumberingAfterBreak="0">
+  <w:abstractNum w:abstractNumId="21" w15:restartNumberingAfterBreak="0">
     <w:nsid w:val="44BC1E4E"/>
     <w:multiLevelType w:val="multilevel"/>
     <w:tmpl w:val="F03CBE7C"/>
     <w:numStyleLink w:val="N-Body-Structure"/>
   </w:abstractNum>
-  <w:abstractNum w:abstractNumId="20" w15:restartNumberingAfterBreak="0">
+  <w:abstractNum w:abstractNumId="22" w15:restartNumberingAfterBreak="0">
     <w:nsid w:val="472B7786"/>
     <w:multiLevelType w:val="multilevel"/>
     <w:tmpl w:val="2872F85A"/>
@@ -1806,19 +2710,19 @@
       </w:rPr>
     </w:lvl>
   </w:abstractNum>
-  <w:abstractNum w:abstractNumId="21" w15:restartNumberingAfterBreak="0">
+  <w:abstractNum w:abstractNumId="23" w15:restartNumberingAfterBreak="0">
     <w:nsid w:val="4A527161"/>
     <w:multiLevelType w:val="multilevel"/>
     <w:tmpl w:val="F03CBE7C"/>
     <w:numStyleLink w:val="N-Body-Structure"/>
   </w:abstractNum>
-  <w:abstractNum w:abstractNumId="22" w15:restartNumberingAfterBreak="0">
+  <w:abstractNum w:abstractNumId="24" w15:restartNumberingAfterBreak="0">
     <w:nsid w:val="5147639A"/>
     <w:multiLevelType w:val="multilevel"/>
     <w:tmpl w:val="F03CBE7C"/>
     <w:numStyleLink w:val="N-Body-Structure"/>
   </w:abstractNum>
-  <w:abstractNum w:abstractNumId="23" w15:restartNumberingAfterBreak="0">
+  <w:abstractNum w:abstractNumId="25" w15:restartNumberingAfterBreak="0">
     <w:nsid w:val="54E76D86"/>
     <w:multiLevelType w:val="hybridMultilevel"/>
     <w:tmpl w:val="7A28B28E"/>
@@ -1908,7 +2812,7 @@
       </w:pPr>
     </w:lvl>
   </w:abstractNum>
-  <w:abstractNum w:abstractNumId="24" w15:restartNumberingAfterBreak="0">
+  <w:abstractNum w:abstractNumId="26" w15:restartNumberingAfterBreak="0">
     <w:nsid w:val="606C4907"/>
     <w:multiLevelType w:val="hybridMultilevel"/>
     <w:tmpl w:val="90EAF900"/>
@@ -2000,13 +2904,13 @@
       </w:pPr>
     </w:lvl>
   </w:abstractNum>
-  <w:abstractNum w:abstractNumId="25" w15:restartNumberingAfterBreak="0">
+  <w:abstractNum w:abstractNumId="27" w15:restartNumberingAfterBreak="0">
     <w:nsid w:val="661F7921"/>
     <w:multiLevelType w:val="multilevel"/>
     <w:tmpl w:val="F03CBE7C"/>
     <w:numStyleLink w:val="N-Body-Structure"/>
   </w:abstractNum>
-  <w:abstractNum w:abstractNumId="26" w15:restartNumberingAfterBreak="0">
+  <w:abstractNum w:abstractNumId="28" w15:restartNumberingAfterBreak="0">
     <w:nsid w:val="735D0B09"/>
     <w:multiLevelType w:val="hybridMultilevel"/>
     <w:tmpl w:val="C3F89FDA"/>
@@ -2098,87 +3002,101 @@
     </w:lvl>
   </w:abstractNum>
   <w:num w:numId="1">
+    <w:abstractNumId w:val="28"/>
+  </w:num>
+  <w:num w:numId="2">
+    <w:abstractNumId w:val="4"/>
+  </w:num>
+  <w:num w:numId="3">
     <w:abstractNumId w:val="26"/>
   </w:num>
-  <w:num w:numId="2">
+  <w:num w:numId="4">
+    <w:abstractNumId w:val="12"/>
+  </w:num>
+  <w:num w:numId="5">
+    <w:abstractNumId w:val="25"/>
+  </w:num>
+  <w:num w:numId="6">
+    <w:abstractNumId w:val="16"/>
+  </w:num>
+  <w:num w:numId="7">
+    <w:abstractNumId w:val="22"/>
+  </w:num>
+  <w:num w:numId="8">
+    <w:abstractNumId w:val="17"/>
+  </w:num>
+  <w:num w:numId="9">
+    <w:abstractNumId w:val="5"/>
+  </w:num>
+  <w:num w:numId="10">
+    <w:abstractNumId w:val="13"/>
+  </w:num>
+  <w:num w:numId="11">
+    <w:abstractNumId w:val="21"/>
+  </w:num>
+  <w:num w:numId="12">
+    <w:abstractNumId w:val="10"/>
+  </w:num>
+  <w:num w:numId="13">
+    <w:abstractNumId w:val="6"/>
+  </w:num>
+  <w:num w:numId="14">
+    <w:abstractNumId w:val="14"/>
+  </w:num>
+  <w:num w:numId="15">
+    <w:abstractNumId w:val="20"/>
+  </w:num>
+  <w:num w:numId="16">
+    <w:abstractNumId w:val="19"/>
+  </w:num>
+  <w:num w:numId="17">
+    <w:abstractNumId w:val="18"/>
+  </w:num>
+  <w:num w:numId="18">
+    <w:abstractNumId w:val="23"/>
+  </w:num>
+  <w:num w:numId="19">
+    <w:abstractNumId w:val="1"/>
+  </w:num>
+  <w:num w:numId="20">
+    <w:abstractNumId w:val="24"/>
+  </w:num>
+  <w:num w:numId="21">
+    <w:abstractNumId w:val="7"/>
+  </w:num>
+  <w:num w:numId="22">
+    <w:abstractNumId w:val="3"/>
+  </w:num>
+  <w:num w:numId="23">
+    <w:abstractNumId w:val="8"/>
+  </w:num>
+  <w:num w:numId="24">
+    <w:abstractNumId w:val="11"/>
+  </w:num>
+  <w:num w:numId="25">
+    <w:abstractNumId w:val="9"/>
+  </w:num>
+  <w:num w:numId="26">
+    <w:abstractNumId w:val="27"/>
+  </w:num>
+  <w:num w:numId="27">
+    <w:abstractNumId w:val="15"/>
+  </w:num>
+  <w:num w:numId="28">
+    <w:abstractNumId w:val="0"/>
+  </w:num>
+  <w:num w:numId="29">
     <w:abstractNumId w:val="2"/>
   </w:num>
-  <w:num w:numId="3">
-    <w:abstractNumId w:val="24"/>
-  </w:num>
-  <w:num w:numId="4">
-    <w:abstractNumId w:val="10"/>
-  </w:num>
-  <w:num w:numId="5">
-    <w:abstractNumId w:val="23"/>
-  </w:num>
-  <w:num w:numId="6">
-    <w:abstractNumId w:val="14"/>
-  </w:num>
-  <w:num w:numId="7">
-    <w:abstractNumId w:val="20"/>
-  </w:num>
-  <w:num w:numId="8">
-    <w:abstractNumId w:val="15"/>
-  </w:num>
-  <w:num w:numId="9">
-    <w:abstractNumId w:val="3"/>
-  </w:num>
-  <w:num w:numId="10">
-    <w:abstractNumId w:val="11"/>
-  </w:num>
-  <w:num w:numId="11">
-    <w:abstractNumId w:val="19"/>
-  </w:num>
-  <w:num w:numId="12">
-    <w:abstractNumId w:val="8"/>
-  </w:num>
-  <w:num w:numId="13">
-    <w:abstractNumId w:val="4"/>
-  </w:num>
-  <w:num w:numId="14">
-    <w:abstractNumId w:val="12"/>
-  </w:num>
-  <w:num w:numId="15">
-    <w:abstractNumId w:val="18"/>
-  </w:num>
-  <w:num w:numId="16">
-    <w:abstractNumId w:val="17"/>
-  </w:num>
-  <w:num w:numId="17">
-    <w:abstractNumId w:val="16"/>
-  </w:num>
-  <w:num w:numId="18">
-    <w:abstractNumId w:val="21"/>
-  </w:num>
-  <w:num w:numId="19">
-    <w:abstractNumId w:val="0"/>
-  </w:num>
-  <w:num w:numId="20">
-    <w:abstractNumId w:val="22"/>
-  </w:num>
-  <w:num w:numId="21">
-    <w:abstractNumId w:val="5"/>
-  </w:num>
-  <w:num w:numId="22">
-    <w:abstractNumId w:val="1"/>
-  </w:num>
-  <w:num w:numId="23">
-    <w:abstractNumId w:val="6"/>
-  </w:num>
-  <w:num w:numId="24">
-    <w:abstractNumId w:val="9"/>
-  </w:num>
-  <w:num w:numId="25">
-    <w:abstractNumId w:val="7"/>
-  </w:num>
-  <w:num w:numId="26">
-    <w:abstractNumId w:val="25"/>
-  </w:num>
-  <w:num w:numId="27">
-    <w:abstractNumId w:val="13"/>
-  </w:num>
 </w:numbering>
+</file>
+
+<file path=word/people.xml><?xml version="1.0" encoding="utf-8"?>
+<w15:people xmlns:wpc="http://schemas.microsoft.com/office/word/2010/wordprocessingCanvas" xmlns:cx="http://schemas.microsoft.com/office/drawing/2014/chartex" xmlns:cx1="http://schemas.microsoft.com/office/drawing/2015/9/8/chartex" xmlns:cx2="http://schemas.microsoft.com/office/drawing/2015/10/21/chartex" xmlns:cx3="http://schemas.microsoft.com/office/drawing/2016/5/9/chartex" xmlns:cx4="http://schemas.microsoft.com/office/drawing/2016/5/10/chartex" xmlns:cx5="http://schemas.microsoft.com/office/drawing/2016/5/11/chartex" xmlns:cx6="http://schemas.microsoft.com/office/drawing/2016/5/12/chartex" xmlns:cx7="http://schemas.microsoft.com/office/drawing/2016/5/13/chartex" xmlns:cx8="http://schemas.microsoft.com/office/drawing/2016/5/14/chartex" xmlns:mc="http://schemas.openxmlformats.org/markup-compatibility/2006" xmlns:aink="http://schemas.microsoft.com/office/drawing/2016/ink" xmlns:am3d="http://schemas.microsoft.com/office/drawing/2017/model3d" xmlns:o="urn:schemas-microsoft-com:office:office" xmlns:r="http://schemas.openxmlformats.org/officeDocument/2006/relationships" xmlns:m="http://schemas.openxmlformats.org/officeDocument/2006/math" xmlns:v="urn:schemas-microsoft-com:vml" xmlns:wp14="http://schemas.microsoft.com/office/word/2010/wordprocessingDrawing" xmlns:wp="http://schemas.openxmlformats.org/drawingml/2006/wordprocessingDrawing" xmlns:w10="urn:schemas-microsoft-com:office:word" xmlns:w="http://schemas.openxmlformats.org/wordprocessingml/2006/main" xmlns:w14="http://schemas.microsoft.com/office/word/2010/wordml" xmlns:w15="http://schemas.microsoft.com/office/word/2012/wordml" xmlns:w16cex="http://schemas.microsoft.com/office/word/2018/wordml/cex" xmlns:w16cid="http://schemas.microsoft.com/office/word/2016/wordml/cid" xmlns:w16="http://schemas.microsoft.com/office/word/2018/wordml" xmlns:w16sdtdh="http://schemas.microsoft.com/office/word/2020/wordml/sdtdatahash" xmlns:w16se="http://schemas.microsoft.com/office/word/2015/wordml/symex" xmlns:wpg="http://schemas.microsoft.com/office/word/2010/wordprocessingGroup" xmlns:wpi="http://schemas.microsoft.com/office/word/2010/wordprocessingInk" xmlns:wne="http://schemas.microsoft.com/office/word/2006/wordml" xmlns:wps="http://schemas.microsoft.com/office/word/2010/wordprocessingShape" mc:Ignorable="w14 w15 w16se w16cid w16 w16cex w16sdtdh wp14">
+  <w15:person w15:author="Nikola Totev">
+    <w15:presenceInfo w15:providerId="Windows Live" w15:userId="7377339c17cdcfa0"/>
+  </w15:person>
+</w15:people>
 </file>
 
 <file path=word/styles.xml><?xml version="1.0" encoding="utf-8"?>
@@ -3451,7 +4369,7 @@
     <w:name w:val="N-Body List - Level 4"/>
     <w:link w:val="N-BodyList-Level4Char"/>
     <w:qFormat/>
-    <w:rsid w:val="0010004E"/>
+    <w:rsid w:val="00955984"/>
     <w:pPr>
       <w:keepNext/>
       <w:numPr>
@@ -3502,15 +4420,28 @@
       <w:contextualSpacing/>
     </w:pPr>
   </w:style>
+  <w:style w:type="paragraph" w:styleId="ListBullet">
+    <w:name w:val="List Bullet"/>
+    <w:basedOn w:val="Normal"/>
+    <w:uiPriority w:val="99"/>
+    <w:unhideWhenUsed/>
+    <w:rsid w:val="00FB41F4"/>
+    <w:pPr>
+      <w:numPr>
+        <w:numId w:val="28"/>
+      </w:numPr>
+      <w:contextualSpacing/>
+    </w:pPr>
+  </w:style>
   <w:style w:type="character" w:customStyle="1" w:styleId="N-BodyList-Level4Char">
     <w:name w:val="N-Body List - Level 4 Char"/>
     <w:basedOn w:val="N-BodyList-Level3Char"/>
     <w:link w:val="N-BodyList-Level4"/>
-    <w:rsid w:val="0010004E"/>
+    <w:rsid w:val="00955984"/>
     <w:rPr>
       <w:rFonts w:ascii="Montserrat SemiBold" w:hAnsi="Montserrat SemiBold"/>
       <w:color w:val="FF6D00" w:themeColor="accent1"/>
-      <w:sz w:val="30"/>
+      <w:sz w:val="28"/>
       <w:lang w:val="bg-BG"/>
     </w:rPr>
   </w:style>
@@ -3527,6 +4458,31 @@
       <w:spacing w:after="0" w:line="240" w:lineRule="auto"/>
       <w:ind w:left="1000" w:hanging="250"/>
     </w:pPr>
+  </w:style>
+  <w:style w:type="paragraph" w:customStyle="1" w:styleId="NormalDoubleIndent">
+    <w:name w:val="Normal(DoubleIndent)"/>
+    <w:basedOn w:val="Normal"/>
+    <w:link w:val="NormalDoubleIndentChar"/>
+    <w:qFormat/>
+    <w:rsid w:val="00955984"/>
+    <w:pPr>
+      <w:ind w:left="2160"/>
+    </w:pPr>
+    <w:rPr>
+      <w:lang w:val="bg-BG"/>
+    </w:rPr>
+  </w:style>
+  <w:style w:type="character" w:customStyle="1" w:styleId="NormalDoubleIndentChar">
+    <w:name w:val="Normal(DoubleIndent) Char"/>
+    <w:basedOn w:val="DefaultParagraphFont"/>
+    <w:link w:val="NormalDoubleIndent"/>
+    <w:rsid w:val="00955984"/>
+    <w:rPr>
+      <w:rFonts w:ascii="Montserrat" w:hAnsi="Montserrat"/>
+      <w:color w:val="3F3F3F" w:themeColor="text1"/>
+      <w:sz w:val="25"/>
+      <w:lang w:val="bg-BG"/>
+    </w:rPr>
   </w:style>
 </w:styles>
 </file>

</xml_diff>

<commit_message>
Working on generating a chart.
</commit_message>
<xml_diff>
--- a/Documentation/N-Body-Doc.docx
+++ b/Documentation/N-Body-Doc.docx
@@ -989,6 +989,54 @@
         </w:rPr>
         <w:t>Други</w:t>
       </w:r>
+      <w:r>
+        <w:t xml:space="preserve"> </w:t>
+      </w:r>
+    </w:p>
+    <w:p>
+      <w:pPr>
+        <w:rPr>
+          <w:b/>
+          <w:bCs/>
+          <w:i/>
+          <w:iCs/>
+          <w:color w:val="7B2CBF" w:themeColor="accent5"/>
+        </w:rPr>
+      </w:pPr>
+      <w:r>
+        <w:rPr>
+          <w:lang w:val="bg-BG"/>
+        </w:rPr>
+        <w:t xml:space="preserve">Тук искам да спомена и други алгоритми, които са по-сложи и заради липса на опит в тази сфера не успях да разгледам по подробно. Това са </w:t>
+      </w:r>
+      <w:r>
+        <w:t xml:space="preserve">FMM(Fast Multipole Method) </w:t>
+      </w:r>
+      <w:r>
+        <w:rPr>
+          <w:lang w:val="bg-BG"/>
+        </w:rPr>
+        <w:t xml:space="preserve">и </w:t>
+      </w:r>
+      <w:r>
+        <w:t>(PMTA) Parallel Multipole Tree Algorithm.</w:t>
+      </w:r>
+      <w:r>
+        <w:rPr>
+          <w:lang w:val="bg-BG"/>
+        </w:rPr>
+        <w:t xml:space="preserve"> </w:t>
+      </w:r>
+      <w:r>
+        <w:rPr>
+          <w:b/>
+          <w:bCs/>
+          <w:i/>
+          <w:iCs/>
+          <w:color w:val="7B2CBF" w:themeColor="accent5"/>
+        </w:rPr>
+        <w:t>[4]</w:t>
+      </w:r>
     </w:p>
     <w:p>
       <w:pPr>
@@ -1006,6 +1054,34 @@
     </w:p>
     <w:p>
       <w:pPr>
+        <w:rPr>
+          <w:lang w:val="bg-BG"/>
+        </w:rPr>
+      </w:pPr>
+      <w:r>
+        <w:rPr>
+          <w:lang w:val="bg-BG"/>
+        </w:rPr>
+        <w:t xml:space="preserve">Другия алгоритъм, който е важен за реализацията на </w:t>
+      </w:r>
+      <w:r>
+        <w:t xml:space="preserve">N-Body </w:t>
+      </w:r>
+      <w:r>
+        <w:rPr>
+          <w:lang w:val="bg-BG"/>
+        </w:rPr>
+        <w:t>симулацията е алгоритъма, който се използва за интеграция. Този алгоритъм отговаря за движението на частиците.</w:t>
+      </w:r>
+      <w:r>
+        <w:rPr>
+          <w:lang w:val="bg-BG"/>
+        </w:rPr>
+        <w:t xml:space="preserve"> </w:t>
+      </w:r>
+    </w:p>
+    <w:p>
+      <w:pPr>
         <w:pStyle w:val="N-BodyList-Level2"/>
         <w:rPr>
           <w:lang w:val="bg-BG"/>
@@ -1020,6 +1096,48 @@
     </w:p>
     <w:p>
       <w:pPr>
+        <w:pStyle w:val="N-BodyList-Level3"/>
+      </w:pPr>
+      <w:r>
+        <w:t>PEPC [5]</w:t>
+      </w:r>
+    </w:p>
+    <w:p>
+      <w:pPr>
+        <w:pStyle w:val="N-BodyList-Level3"/>
+      </w:pPr>
+    </w:p>
+    <w:p>
+      <w:pPr>
+        <w:pStyle w:val="List2"/>
+        <w:rPr>
+          <w:lang w:val="bg-BG"/>
+        </w:rPr>
+      </w:pPr>
+      <w:r>
+        <w:rPr>
+          <w:lang w:val="bg-BG"/>
+        </w:rPr>
+        <w:lastRenderedPageBreak/>
+        <w:tab/>
+      </w:r>
+      <w:r>
+        <w:rPr>
+          <w:lang w:val="bg-BG"/>
+        </w:rPr>
+        <w:tab/>
+      </w:r>
+    </w:p>
+    <w:p>
+      <w:pPr>
+        <w:pStyle w:val="List2"/>
+        <w:rPr>
+          <w:lang w:val="bg-BG"/>
+        </w:rPr>
+      </w:pPr>
+    </w:p>
+    <w:p>
+      <w:pPr>
         <w:pStyle w:val="N-BodyList-Level2"/>
         <w:rPr>
           <w:lang w:val="bg-BG"/>
@@ -1124,7 +1242,6 @@
         <w:pStyle w:val="N-BodyList-Level1"/>
       </w:pPr>
       <w:r>
-        <w:lastRenderedPageBreak/>
         <w:t>Реализация</w:t>
       </w:r>
     </w:p>
@@ -1383,94 +1500,210 @@
         <w:rPr>
           <w:lang w:val="bg-BG"/>
         </w:rPr>
+        <w:t>Кратко описание</w:t>
+      </w:r>
+    </w:p>
+    <w:p>
+      <w:pPr>
+        <w:rPr>
+          <w:lang w:val="bg-BG"/>
+        </w:rPr>
+      </w:pPr>
+      <w:r>
+        <w:rPr>
+          <w:lang w:val="bg-BG"/>
+        </w:rPr>
+        <w:t>Реализацията на проекта се разделя на две основни части, интерфейса и библиотека (</w:t>
+      </w:r>
+      <w:r>
+        <w:t>class library)</w:t>
+      </w:r>
+      <w:r>
+        <w:rPr>
+          <w:lang w:val="bg-BG"/>
+        </w:rPr>
+        <w:t xml:space="preserve">. </w:t>
+      </w:r>
+      <w:r>
+        <w:t xml:space="preserve"> </w:t>
+      </w:r>
+      <w:r>
+        <w:rPr>
+          <w:lang w:val="bg-BG"/>
+        </w:rPr>
+        <w:t>Интерфейса съдържа единствено логиката за обработка на входните данни, създаване на инстанция на основния клас от библиотеката (</w:t>
+      </w:r>
+      <w:proofErr w:type="spellStart"/>
+      <w:r>
+        <w:t>ProgramManager</w:t>
+      </w:r>
+      <w:proofErr w:type="spellEnd"/>
+      <w:r>
+        <w:t>)</w:t>
+      </w:r>
+      <w:r>
+        <w:rPr>
+          <w:lang w:val="bg-BG"/>
+        </w:rPr>
+        <w:t>, извикване на функции от този клас и визуализиране на информация отнасяща се до статуса на изпълняващата се операция. Комуникацията между библиотеката и интерфейса е чрез извикване на функции (от страна на интерфейса) и генериране на събития (</w:t>
+      </w:r>
+      <w:r>
+        <w:t xml:space="preserve">events) </w:t>
+      </w:r>
+      <w:r>
+        <w:rPr>
+          <w:lang w:val="bg-BG"/>
+        </w:rPr>
+        <w:t>от страна на библиотеката.</w:t>
+      </w:r>
+    </w:p>
+    <w:p>
+      <w:pPr>
+        <w:rPr>
+          <w:lang w:val="bg-BG"/>
+        </w:rPr>
+      </w:pPr>
+      <w:r>
+        <w:rPr>
+          <w:lang w:val="bg-BG"/>
+        </w:rPr>
+        <w:t>Благодарение на това разделение, библиотеката може да се използва в бъдеще отделно от сегашния интерфейс.</w:t>
+      </w:r>
+      <w:r>
+        <w:rPr>
+          <w:lang w:val="bg-BG"/>
+        </w:rPr>
+        <w:t xml:space="preserve"> Секцията с диаграмите ще покаже нагледно описаната структура с пример за споменатите събития.</w:t>
+      </w:r>
+    </w:p>
+    <w:p>
+      <w:pPr>
+        <w:rPr>
+          <w:lang w:val="bg-BG"/>
+        </w:rPr>
+      </w:pPr>
+      <w:r>
+        <w:rPr>
+          <w:lang w:val="bg-BG"/>
+        </w:rPr>
+        <w:t>Раздела „Упътване за употреба“ има подобно описание на интерфейса и всички функции.</w:t>
+      </w:r>
+    </w:p>
+    <w:p>
+      <w:pPr>
+        <w:rPr>
+          <w:lang w:val="bg-BG"/>
+        </w:rPr>
+      </w:pPr>
+    </w:p>
+    <w:p>
+      <w:pPr>
+        <w:rPr>
+          <w:lang w:val="bg-BG"/>
+        </w:rPr>
+      </w:pPr>
+    </w:p>
+    <w:p>
+      <w:pPr>
+        <w:rPr>
+          <w:lang w:val="bg-BG"/>
+        </w:rPr>
+      </w:pPr>
+    </w:p>
+    <w:p>
+      <w:pPr>
+        <w:pStyle w:val="N-BodyList-Level3"/>
+        <w:rPr>
+          <w:lang w:val="bg-BG"/>
+        </w:rPr>
+      </w:pPr>
+      <w:r>
+        <w:rPr>
+          <w:lang w:val="bg-BG"/>
+        </w:rPr>
         <w:lastRenderedPageBreak/>
-        <w:t>Кратко описание</w:t>
-      </w:r>
-    </w:p>
-    <w:p>
-      <w:pPr>
-        <w:rPr>
-          <w:lang w:val="bg-BG"/>
-        </w:rPr>
-      </w:pPr>
-      <w:r>
-        <w:rPr>
-          <w:lang w:val="bg-BG"/>
-        </w:rPr>
-        <w:t>Реализацията на проекта се разделя на две основни части, интерфейса и библиотека (</w:t>
-      </w:r>
-      <w:r>
-        <w:t>class library)</w:t>
-      </w:r>
-      <w:r>
-        <w:rPr>
-          <w:lang w:val="bg-BG"/>
-        </w:rPr>
-        <w:t xml:space="preserve">. </w:t>
-      </w:r>
-      <w:r>
-        <w:t xml:space="preserve"> </w:t>
-      </w:r>
-      <w:r>
-        <w:rPr>
-          <w:lang w:val="bg-BG"/>
-        </w:rPr>
-        <w:t>Интерфейса съдържа единствено логиката за обработка на входните данни, създаване на инстанция на основния клас от библиотеката (</w:t>
+        <w:t>Генериране на частиците</w:t>
+      </w:r>
+    </w:p>
+    <w:p>
+      <w:pPr>
+        <w:rPr>
+          <w:lang w:val="bg-BG"/>
+        </w:rPr>
+      </w:pPr>
+      <w:r>
+        <w:rPr>
+          <w:lang w:val="bg-BG"/>
+        </w:rPr>
+        <w:t xml:space="preserve">Програмата разполага с пространство за симулация с размери по </w:t>
+      </w:r>
+      <w:r>
+        <w:t xml:space="preserve">X: 737px, </w:t>
+      </w:r>
+      <w:r>
+        <w:rPr>
+          <w:lang w:val="bg-BG"/>
+        </w:rPr>
+        <w:t>по</w:t>
+      </w:r>
+      <w:r>
+        <w:t xml:space="preserve"> Y:979px. </w:t>
+      </w:r>
+      <w:r>
+        <w:rPr>
+          <w:lang w:val="bg-BG"/>
+        </w:rPr>
+        <w:t xml:space="preserve">При генериране на частиците, се създава матрица с размерите на </w:t>
       </w:r>
       <w:proofErr w:type="spellStart"/>
       <w:r>
-        <w:t>ProgramManager</w:t>
+        <w:rPr>
+          <w:lang w:val="bg-BG"/>
+        </w:rPr>
+        <w:t>симулационното</w:t>
       </w:r>
       <w:proofErr w:type="spellEnd"/>
       <w:r>
-        <w:t>)</w:t>
-      </w:r>
-      <w:r>
-        <w:rPr>
-          <w:lang w:val="bg-BG"/>
-        </w:rPr>
-        <w:t>, извикване на функции от този клас и визуализиране на информация отнасяща се до статуса на изпълняващата се операция. Комуникацията между библиотеката и интерфейса е чрез извикване на функции (от страна на интерфейса) и генериране на събития (</w:t>
-      </w:r>
-      <w:r>
-        <w:t xml:space="preserve">events) </w:t>
-      </w:r>
-      <w:r>
-        <w:rPr>
-          <w:lang w:val="bg-BG"/>
-        </w:rPr>
-        <w:t>от страна на библиотеката.</w:t>
-      </w:r>
-    </w:p>
-    <w:p>
-      <w:pPr>
-        <w:rPr>
-          <w:lang w:val="bg-BG"/>
-        </w:rPr>
-      </w:pPr>
-      <w:r>
-        <w:rPr>
-          <w:lang w:val="bg-BG"/>
-        </w:rPr>
-        <w:t>Благодарение на това разделение, библиотеката може да се използва в бъдеще отделно от сегашния интерфейс.</w:t>
-      </w:r>
-      <w:r>
-        <w:rPr>
-          <w:lang w:val="bg-BG"/>
-        </w:rPr>
-        <w:t xml:space="preserve"> Секцията с диаграмите ще покаже нагледно описаната структура с пример за споменатите събития.</w:t>
-      </w:r>
-    </w:p>
-    <w:p>
-      <w:pPr>
-        <w:rPr>
-          <w:lang w:val="bg-BG"/>
-        </w:rPr>
-      </w:pPr>
-      <w:r>
-        <w:rPr>
-          <w:lang w:val="bg-BG"/>
-        </w:rPr>
-        <w:t>Раздела „Упътване за употреба“ има подобно описание на интерфейса и всички функции.</w:t>
+        <w:rPr>
+          <w:lang w:val="bg-BG"/>
+        </w:rPr>
+        <w:t xml:space="preserve"> пространство, където всяка „клетка“ представлява един пиксел. </w:t>
+      </w:r>
+    </w:p>
+    <w:p>
+      <w:pPr>
+        <w:rPr>
+          <w:lang w:val="bg-BG"/>
+        </w:rPr>
+      </w:pPr>
+      <w:r>
+        <w:rPr>
+          <w:lang w:val="bg-BG"/>
+        </w:rPr>
+        <w:t>Генерирането позициите на частиците е произволно и при създаване на всяка една частица се извършва проверка дали няма частица на тази позиция с помощта на матрицата, ако има се генерира нова позиция.</w:t>
+      </w:r>
+    </w:p>
+    <w:p>
+      <w:r>
+        <w:rPr>
+          <w:lang w:val="bg-BG"/>
+        </w:rPr>
+        <w:t xml:space="preserve"> Това е необходимо, за да не се генерират две частици в една и съща точка, </w:t>
+      </w:r>
+      <w:r>
+        <w:rPr>
+          <w:lang w:val="bg-BG"/>
+        </w:rPr>
+        <w:t>защото това би нарушило структурата на дървото, което се използва при</w:t>
+      </w:r>
+      <w:r>
+        <w:t xml:space="preserve"> BH </w:t>
+      </w:r>
+      <w:r>
+        <w:rPr>
+          <w:lang w:val="bg-BG"/>
+        </w:rPr>
+        <w:t>алгоритъма.</w:t>
       </w:r>
     </w:p>
     <w:p>
@@ -1484,101 +1717,6 @@
         <w:rPr>
           <w:lang w:val="bg-BG"/>
         </w:rPr>
-        <w:t>Генериране на частиците</w:t>
-      </w:r>
-    </w:p>
-    <w:p>
-      <w:pPr>
-        <w:rPr>
-          <w:lang w:val="bg-BG"/>
-        </w:rPr>
-      </w:pPr>
-      <w:r>
-        <w:rPr>
-          <w:lang w:val="bg-BG"/>
-        </w:rPr>
-        <w:t xml:space="preserve">Програмата разполага с пространство за симулация с размери по </w:t>
-      </w:r>
-      <w:r>
-        <w:t xml:space="preserve">X: 737px, </w:t>
-      </w:r>
-      <w:r>
-        <w:rPr>
-          <w:lang w:val="bg-BG"/>
-        </w:rPr>
-        <w:t>по</w:t>
-      </w:r>
-      <w:r>
-        <w:t xml:space="preserve"> Y:979px. </w:t>
-      </w:r>
-      <w:r>
-        <w:rPr>
-          <w:lang w:val="bg-BG"/>
-        </w:rPr>
-        <w:t xml:space="preserve">При генериране на частиците, се създава матрица с размерите на </w:t>
-      </w:r>
-      <w:proofErr w:type="spellStart"/>
-      <w:r>
-        <w:rPr>
-          <w:lang w:val="bg-BG"/>
-        </w:rPr>
-        <w:t>симулационното</w:t>
-      </w:r>
-      <w:proofErr w:type="spellEnd"/>
-      <w:r>
-        <w:rPr>
-          <w:lang w:val="bg-BG"/>
-        </w:rPr>
-        <w:t xml:space="preserve"> пространство, където всяка „клетка“ представлява един пиксел. </w:t>
-      </w:r>
-    </w:p>
-    <w:p>
-      <w:pPr>
-        <w:rPr>
-          <w:lang w:val="bg-BG"/>
-        </w:rPr>
-      </w:pPr>
-      <w:r>
-        <w:rPr>
-          <w:lang w:val="bg-BG"/>
-        </w:rPr>
-        <w:t>Генерирането позициите на частиците е произволно и при създаване на всяка една частица се извършва проверка дали няма частица на тази позиция с помощта на матрицата, ако има се генерира нова позиция.</w:t>
-      </w:r>
-    </w:p>
-    <w:p>
-      <w:r>
-        <w:rPr>
-          <w:lang w:val="bg-BG"/>
-        </w:rPr>
-        <w:t xml:space="preserve"> Това е необходимо, за да не се генерират две частици в една и съща точка, </w:t>
-      </w:r>
-      <w:r>
-        <w:rPr>
-          <w:lang w:val="bg-BG"/>
-        </w:rPr>
-        <w:t>защото това би нарушило структурата на дървото, което се използва при</w:t>
-      </w:r>
-      <w:r>
-        <w:t xml:space="preserve"> BH </w:t>
-      </w:r>
-      <w:r>
-        <w:rPr>
-          <w:lang w:val="bg-BG"/>
-        </w:rPr>
-        <w:t>алгоритъма.</w:t>
-      </w:r>
-    </w:p>
-    <w:p>
-      <w:pPr>
-        <w:pStyle w:val="N-BodyList-Level3"/>
-        <w:rPr>
-          <w:lang w:val="bg-BG"/>
-        </w:rPr>
-      </w:pPr>
-      <w:r>
-        <w:rPr>
-          <w:lang w:val="bg-BG"/>
-        </w:rPr>
         <w:t>Симулация</w:t>
       </w:r>
     </w:p>
@@ -1600,7 +1738,6 @@
         <w:pStyle w:val="N-BodyList-Level4"/>
       </w:pPr>
       <w:r>
-        <w:lastRenderedPageBreak/>
         <w:tab/>
       </w:r>
       <w:r>
@@ -1747,9 +1884,27 @@
     </w:p>
     <w:p>
       <w:pPr>
+        <w:pStyle w:val="ListParagraph"/>
+        <w:rPr>
+          <w:lang w:val="bg-BG"/>
+        </w:rPr>
+      </w:pPr>
+    </w:p>
+    <w:p>
+      <w:pPr>
+        <w:pStyle w:val="ListParagraph"/>
+        <w:ind w:left="1800"/>
+        <w:rPr>
+          <w:lang w:val="bg-BG"/>
+        </w:rPr>
+      </w:pPr>
+    </w:p>
+    <w:p>
+      <w:pPr>
         <w:pStyle w:val="N-BodyList-Level4"/>
       </w:pPr>
       <w:r>
+        <w:lastRenderedPageBreak/>
         <w:tab/>
       </w:r>
       <w:r>
@@ -1767,7 +1922,6 @@
           <w:noProof/>
           <w:lang w:val="bg-BG"/>
         </w:rPr>
-        <w:lastRenderedPageBreak/>
         <w:drawing>
           <wp:anchor distT="0" distB="0" distL="114300" distR="114300" simplePos="0" relativeHeight="251658240" behindDoc="0" locked="0" layoutInCell="1" allowOverlap="1" wp14:anchorId="630E4A1C" wp14:editId="3F854E01">
             <wp:simplePos x="0" y="0"/>
@@ -2238,12 +2392,6 @@
                                 <w:lang w:val="bg-BG"/>
                               </w:rPr>
                               <w:tab/>
-                            </w:r>
-                            <w:r>
-                              <w:rPr>
-                                <w:color w:val="3C096C" w:themeColor="accent4"/>
-                                <w:lang w:val="bg-BG"/>
-                              </w:rPr>
                               <w:t xml:space="preserve">Фиг. </w:t>
                             </w:r>
                             <w:r>
@@ -2333,12 +2481,6 @@
                           <w:lang w:val="bg-BG"/>
                         </w:rPr>
                         <w:tab/>
-                      </w:r>
-                      <w:r>
-                        <w:rPr>
-                          <w:color w:val="3C096C" w:themeColor="accent4"/>
-                          <w:lang w:val="bg-BG"/>
-                        </w:rPr>
                         <w:t xml:space="preserve">Фиг. </w:t>
                       </w:r>
                       <w:r>
@@ -3760,8 +3902,21 @@
       <w:pPr>
         <w:pStyle w:val="N-BodyList-Level2"/>
       </w:pPr>
-      <w:r>
-        <w:t>Тестов план</w:t>
+      <w:proofErr w:type="spellStart"/>
+      <w:r>
+        <w:t>Тестов</w:t>
+      </w:r>
+      <w:proofErr w:type="spellEnd"/>
+      <w:r>
+        <w:t xml:space="preserve"> </w:t>
+      </w:r>
+      <w:proofErr w:type="spellStart"/>
+      <w:r>
+        <w:t>план</w:t>
+      </w:r>
+      <w:proofErr w:type="spellEnd"/>
+      <w:r>
+        <w:tab/>
       </w:r>
     </w:p>
     <w:p>
@@ -3948,7 +4103,6 @@
         </w:rPr>
         <w:t xml:space="preserve"> </w:t>
       </w:r>
-      <w:proofErr w:type="gramStart"/>
       <w:r>
         <w:rPr>
           <w:b/>
@@ -3973,7 +4127,6 @@
         </w:rPr>
         <w:t>]</w:t>
       </w:r>
-      <w:proofErr w:type="gramEnd"/>
       <w:r>
         <w:t xml:space="preserve"> </w:t>
       </w:r>
@@ -3996,25 +4149,7 @@
           <w:bCs/>
           <w:color w:val="7B2CBF" w:themeColor="accent5"/>
         </w:rPr>
-        <w:t xml:space="preserve">[ </w:t>
-      </w:r>
-      <w:proofErr w:type="gramStart"/>
-      <w:r>
-        <w:rPr>
-          <w:b/>
-          <w:bCs/>
-          <w:color w:val="7B2CBF" w:themeColor="accent5"/>
-        </w:rPr>
-        <w:t>2 ]</w:t>
-      </w:r>
-      <w:proofErr w:type="gramEnd"/>
-      <w:r>
-        <w:rPr>
-          <w:b/>
-          <w:bCs/>
-          <w:color w:val="7B2CBF" w:themeColor="accent5"/>
-        </w:rPr>
-        <w:t xml:space="preserve"> </w:t>
+        <w:t xml:space="preserve">[ 2 ] </w:t>
       </w:r>
       <w:proofErr w:type="spellStart"/>
       <w:r>

</xml_diff>

<commit_message>
Working on results documentation
</commit_message>
<xml_diff>
--- a/Documentation/N-Body-Doc.docx
+++ b/Documentation/N-Body-Doc.docx
@@ -436,44 +436,20 @@
         <w:rPr>
           <w:lang w:val="bg-BG"/>
         </w:rPr>
-        <w:t>Крайната цел на проекта е да се създаде симулация на n на брой тела</w:t>
-      </w:r>
-      <w:r>
-        <w:rPr>
-          <w:lang w:val="bg-BG"/>
-        </w:rPr>
-        <w:t xml:space="preserve">, </w:t>
-      </w:r>
-      <w:r>
-        <w:rPr>
-          <w:lang w:val="bg-BG"/>
-        </w:rPr>
-        <w:t>еднаква маса</w:t>
-      </w:r>
-      <w:r>
-        <w:rPr>
-          <w:lang w:val="bg-BG"/>
-        </w:rPr>
-        <w:t>.</w:t>
-      </w:r>
-    </w:p>
-    <w:p>
-      <w:pPr>
-        <w:rPr>
-          <w:lang w:val="bg-BG"/>
-        </w:rPr>
-      </w:pPr>
-      <w:r>
-        <w:rPr>
-          <w:lang w:val="bg-BG"/>
-        </w:rPr>
-        <w:t xml:space="preserve">Трябва да има възможност да се прави автоматично тестване за да може лесно да се </w:t>
-      </w:r>
-      <w:r>
-        <w:rPr>
-          <w:lang w:val="bg-BG"/>
-        </w:rPr>
-        <w:t xml:space="preserve"> </w:t>
+        <w:t>Крайната цел на проекта е да се създаде симулация на n на брой тела, еднаква маса.</w:t>
+      </w:r>
+    </w:p>
+    <w:p>
+      <w:pPr>
+        <w:rPr>
+          <w:lang w:val="bg-BG"/>
+        </w:rPr>
+      </w:pPr>
+      <w:r>
+        <w:rPr>
+          <w:lang w:val="bg-BG"/>
+        </w:rPr>
+        <w:t xml:space="preserve">Трябва да има възможност да се прави автоматично тестване за да може лесно да се  </w:t>
       </w:r>
       <w:proofErr w:type="spellStart"/>
       <w:r>
@@ -823,13 +799,7 @@
         <w:rPr>
           <w:lang w:val="bg-BG"/>
         </w:rPr>
-        <w:t xml:space="preserve"> </w:t>
-      </w:r>
-      <w:r>
-        <w:rPr>
-          <w:lang w:val="bg-BG"/>
-        </w:rPr>
-        <w:t>п</w:t>
+        <w:t xml:space="preserve"> п</w:t>
       </w:r>
       <w:r>
         <w:rPr>
@@ -1010,13 +980,7 @@
         <w:rPr>
           <w:lang w:val="bg-BG"/>
         </w:rPr>
-        <w:t xml:space="preserve">Както споменах в предишната точка, наивния метод има сложност </w:t>
-      </w:r>
-      <w:r>
-        <w:rPr>
-          <w:lang w:val="bg-BG"/>
-        </w:rPr>
-        <w:t>O(N</w:t>
+        <w:t>Както споменах в предишната точка, наивния метод има сложност O(N</w:t>
       </w:r>
       <w:r>
         <w:rPr>
@@ -1029,19 +993,7 @@
         <w:rPr>
           <w:lang w:val="bg-BG"/>
         </w:rPr>
-        <w:t>)</w:t>
-      </w:r>
-      <w:r>
-        <w:rPr>
-          <w:lang w:val="bg-BG"/>
-        </w:rPr>
-        <w:t xml:space="preserve">, за разлика от това, благодарение на апроксимацията, която се извършва с това разделение на пространството, BH алгоритъма има сложност </w:t>
-      </w:r>
-      <w:r>
-        <w:rPr>
-          <w:lang w:val="bg-BG"/>
-        </w:rPr>
-        <w:t>O(</w:t>
+        <w:t>), за разлика от това, благодарение на апроксимацията, която се извършва с това разделение на пространството, BH алгоритъма има сложност O(</w:t>
       </w:r>
       <w:proofErr w:type="spellStart"/>
       <w:r>
@@ -1055,13 +1007,7 @@
         <w:rPr>
           <w:lang w:val="bg-BG"/>
         </w:rPr>
-        <w:t>)</w:t>
-      </w:r>
-      <w:r>
-        <w:rPr>
-          <w:lang w:val="bg-BG"/>
-        </w:rPr>
-        <w:t xml:space="preserve">. </w:t>
+        <w:t xml:space="preserve">). </w:t>
       </w:r>
       <w:r>
         <w:rPr>
@@ -2619,12 +2565,6 @@
                                 <w:lang w:val="bg-BG"/>
                               </w:rPr>
                               <w:tab/>
-                            </w:r>
-                            <w:r>
-                              <w:rPr>
-                                <w:color w:val="3C096C" w:themeColor="accent4"/>
-                                <w:lang w:val="bg-BG"/>
-                              </w:rPr>
                               <w:t xml:space="preserve">Фиг. </w:t>
                             </w:r>
                             <w:r>
@@ -2714,12 +2654,6 @@
                           <w:lang w:val="bg-BG"/>
                         </w:rPr>
                         <w:tab/>
-                      </w:r>
-                      <w:r>
-                        <w:rPr>
-                          <w:color w:val="3C096C" w:themeColor="accent4"/>
-                          <w:lang w:val="bg-BG"/>
-                        </w:rPr>
                         <w:t xml:space="preserve">Фиг. </w:t>
                       </w:r>
                       <w:r>
@@ -3805,13 +3739,7 @@
           <w:lang w:val="bg-BG"/>
         </w:rPr>
         <w:lastRenderedPageBreak/>
-        <w:t>Диаграм</w:t>
-      </w:r>
-      <w:r>
-        <w:rPr>
-          <w:lang w:val="bg-BG"/>
-        </w:rPr>
-        <w:t>а за разпределение на работата</w:t>
+        <w:t>Диаграма за разпределение на работата</w:t>
       </w:r>
     </w:p>
     <w:p>
@@ -4149,6 +4077,764 @@
         <w:rPr>
           <w:lang w:val="bg-BG"/>
         </w:rPr>
+      </w:pPr>
+    </w:p>
+    <w:p>
+      <w:pPr>
+        <w:pStyle w:val="List2"/>
+        <w:rPr>
+          <w:lang w:val="bg-BG"/>
+        </w:rPr>
+      </w:pPr>
+    </w:p>
+    <w:p>
+      <w:pPr>
+        <w:pStyle w:val="List2"/>
+        <w:rPr>
+          <w:lang w:val="bg-BG"/>
+        </w:rPr>
+      </w:pPr>
+    </w:p>
+    <w:p>
+      <w:pPr>
+        <w:pStyle w:val="List2"/>
+        <w:rPr>
+          <w:lang w:val="bg-BG"/>
+        </w:rPr>
+      </w:pPr>
+    </w:p>
+    <w:p>
+      <w:pPr>
+        <w:pStyle w:val="List2"/>
+        <w:rPr>
+          <w:lang w:val="bg-BG"/>
+        </w:rPr>
+      </w:pPr>
+    </w:p>
+    <w:p>
+      <w:pPr>
+        <w:pStyle w:val="List2"/>
+        <w:rPr>
+          <w:lang w:val="bg-BG"/>
+        </w:rPr>
+      </w:pPr>
+    </w:p>
+    <w:p>
+      <w:pPr>
+        <w:pStyle w:val="List2"/>
+        <w:rPr>
+          <w:lang w:val="bg-BG"/>
+        </w:rPr>
+      </w:pPr>
+    </w:p>
+    <w:p>
+      <w:pPr>
+        <w:pStyle w:val="List2"/>
+        <w:rPr>
+          <w:lang w:val="bg-BG"/>
+        </w:rPr>
+      </w:pPr>
+    </w:p>
+    <w:p>
+      <w:pPr>
+        <w:pStyle w:val="List2"/>
+        <w:rPr>
+          <w:lang w:val="bg-BG"/>
+        </w:rPr>
+      </w:pPr>
+    </w:p>
+    <w:p>
+      <w:pPr>
+        <w:pStyle w:val="List2"/>
+        <w:rPr>
+          <w:lang w:val="bg-BG"/>
+        </w:rPr>
+      </w:pPr>
+    </w:p>
+    <w:p>
+      <w:pPr>
+        <w:pStyle w:val="List2"/>
+        <w:rPr>
+          <w:lang w:val="bg-BG"/>
+        </w:rPr>
+      </w:pPr>
+    </w:p>
+    <w:p>
+      <w:pPr>
+        <w:pStyle w:val="List2"/>
+        <w:rPr>
+          <w:lang w:val="bg-BG"/>
+        </w:rPr>
+      </w:pPr>
+    </w:p>
+    <w:p>
+      <w:pPr>
+        <w:pStyle w:val="List2"/>
+        <w:rPr>
+          <w:lang w:val="bg-BG"/>
+        </w:rPr>
+      </w:pPr>
+    </w:p>
+    <w:p>
+      <w:pPr>
+        <w:pStyle w:val="List2"/>
+        <w:rPr>
+          <w:lang w:val="bg-BG"/>
+        </w:rPr>
+      </w:pPr>
+    </w:p>
+    <w:p>
+      <w:pPr>
+        <w:pStyle w:val="List2"/>
+        <w:rPr>
+          <w:lang w:val="bg-BG"/>
+        </w:rPr>
+      </w:pPr>
+    </w:p>
+    <w:p>
+      <w:pPr>
+        <w:pStyle w:val="List2"/>
+        <w:rPr>
+          <w:lang w:val="bg-BG"/>
+        </w:rPr>
+      </w:pPr>
+    </w:p>
+    <w:p>
+      <w:pPr>
+        <w:pStyle w:val="List2"/>
+        <w:rPr>
+          <w:lang w:val="bg-BG"/>
+        </w:rPr>
+      </w:pPr>
+    </w:p>
+    <w:p>
+      <w:pPr>
+        <w:pStyle w:val="List2"/>
+        <w:rPr>
+          <w:lang w:val="bg-BG"/>
+        </w:rPr>
+      </w:pPr>
+    </w:p>
+    <w:p>
+      <w:pPr>
+        <w:pStyle w:val="List2"/>
+        <w:rPr>
+          <w:lang w:val="bg-BG"/>
+        </w:rPr>
+      </w:pPr>
+    </w:p>
+    <w:p>
+      <w:pPr>
+        <w:pStyle w:val="List2"/>
+        <w:rPr>
+          <w:lang w:val="bg-BG"/>
+        </w:rPr>
+      </w:pPr>
+    </w:p>
+    <w:p>
+      <w:pPr>
+        <w:pStyle w:val="List2"/>
+        <w:rPr>
+          <w:lang w:val="bg-BG"/>
+        </w:rPr>
+      </w:pPr>
+    </w:p>
+    <w:p>
+      <w:pPr>
+        <w:pStyle w:val="N-BodyList-Level1"/>
+      </w:pPr>
+      <w:r>
+        <w:lastRenderedPageBreak/>
+        <w:t>Резултати</w:t>
+      </w:r>
+    </w:p>
+    <w:p>
+      <w:pPr>
+        <w:pStyle w:val="N-BodyList-Level2"/>
+        <w:rPr>
+          <w:lang w:val="bg-BG"/>
+        </w:rPr>
+      </w:pPr>
+      <w:r>
+        <w:rPr>
+          <w:lang w:val="bg-BG"/>
+        </w:rPr>
+        <w:t>Тестов план</w:t>
+      </w:r>
+      <w:r>
+        <w:rPr>
+          <w:lang w:val="bg-BG"/>
+        </w:rPr>
+        <w:tab/>
+      </w:r>
+    </w:p>
+    <w:p>
+      <w:pPr>
+        <w:pStyle w:val="N-BodyList-Level2"/>
+        <w:rPr>
+          <w:lang w:val="bg-BG"/>
+        </w:rPr>
+      </w:pPr>
+      <w:r>
+        <w:rPr>
+          <w:lang w:val="bg-BG"/>
+        </w:rPr>
+        <w:t>Получени резултати</w:t>
+      </w:r>
+    </w:p>
+    <w:p>
+      <w:pPr>
+        <w:pStyle w:val="List2"/>
+        <w:rPr>
+          <w:lang w:val="bg-BG"/>
+        </w:rPr>
+      </w:pPr>
+    </w:p>
+    <w:p>
+      <w:pPr>
+        <w:pStyle w:val="List2"/>
+        <w:rPr>
+          <w:lang w:val="bg-BG"/>
+        </w:rPr>
+      </w:pPr>
+    </w:p>
+    <w:p>
+      <w:pPr>
+        <w:pStyle w:val="List2"/>
+        <w:rPr>
+          <w:lang w:val="bg-BG"/>
+        </w:rPr>
+      </w:pPr>
+    </w:p>
+    <w:p>
+      <w:pPr>
+        <w:pStyle w:val="List2"/>
+        <w:rPr>
+          <w:lang w:val="bg-BG"/>
+        </w:rPr>
+      </w:pPr>
+    </w:p>
+    <w:p>
+      <w:pPr>
+        <w:pStyle w:val="List2"/>
+        <w:rPr>
+          <w:lang w:val="bg-BG"/>
+        </w:rPr>
+      </w:pPr>
+    </w:p>
+    <w:p>
+      <w:pPr>
+        <w:pStyle w:val="List2"/>
+        <w:rPr>
+          <w:lang w:val="bg-BG"/>
+        </w:rPr>
+      </w:pPr>
+    </w:p>
+    <w:p>
+      <w:pPr>
+        <w:pStyle w:val="List2"/>
+        <w:rPr>
+          <w:lang w:val="bg-BG"/>
+        </w:rPr>
+      </w:pPr>
+    </w:p>
+    <w:p>
+      <w:pPr>
+        <w:pStyle w:val="List2"/>
+        <w:rPr>
+          <w:lang w:val="bg-BG"/>
+        </w:rPr>
+      </w:pPr>
+    </w:p>
+    <w:p>
+      <w:pPr>
+        <w:pStyle w:val="List2"/>
+        <w:rPr>
+          <w:lang w:val="bg-BG"/>
+        </w:rPr>
+      </w:pPr>
+    </w:p>
+    <w:p>
+      <w:pPr>
+        <w:pStyle w:val="List2"/>
+        <w:rPr>
+          <w:lang w:val="bg-BG"/>
+        </w:rPr>
+      </w:pPr>
+    </w:p>
+    <w:p>
+      <w:pPr>
+        <w:pStyle w:val="List2"/>
+        <w:rPr>
+          <w:lang w:val="bg-BG"/>
+        </w:rPr>
+      </w:pPr>
+    </w:p>
+    <w:p>
+      <w:pPr>
+        <w:pStyle w:val="List2"/>
+        <w:rPr>
+          <w:lang w:val="bg-BG"/>
+        </w:rPr>
+      </w:pPr>
+    </w:p>
+    <w:p>
+      <w:pPr>
+        <w:pStyle w:val="List2"/>
+        <w:rPr>
+          <w:lang w:val="bg-BG"/>
+        </w:rPr>
+      </w:pPr>
+    </w:p>
+    <w:p>
+      <w:pPr>
+        <w:pStyle w:val="List2"/>
+        <w:rPr>
+          <w:lang w:val="bg-BG"/>
+        </w:rPr>
+      </w:pPr>
+    </w:p>
+    <w:p>
+      <w:pPr>
+        <w:pStyle w:val="List2"/>
+        <w:rPr>
+          <w:lang w:val="bg-BG"/>
+        </w:rPr>
+      </w:pPr>
+    </w:p>
+    <w:p>
+      <w:pPr>
+        <w:pStyle w:val="List2"/>
+        <w:rPr>
+          <w:lang w:val="bg-BG"/>
+        </w:rPr>
+      </w:pPr>
+    </w:p>
+    <w:p>
+      <w:pPr>
+        <w:pStyle w:val="List2"/>
+        <w:rPr>
+          <w:lang w:val="bg-BG"/>
+        </w:rPr>
+      </w:pPr>
+    </w:p>
+    <w:p>
+      <w:pPr>
+        <w:pStyle w:val="List2"/>
+        <w:rPr>
+          <w:lang w:val="bg-BG"/>
+        </w:rPr>
+      </w:pPr>
+    </w:p>
+    <w:p>
+      <w:pPr>
+        <w:pStyle w:val="List2"/>
+        <w:rPr>
+          <w:lang w:val="bg-BG"/>
+        </w:rPr>
+      </w:pPr>
+    </w:p>
+    <w:p>
+      <w:pPr>
+        <w:pStyle w:val="List2"/>
+        <w:rPr>
+          <w:lang w:val="bg-BG"/>
+        </w:rPr>
+      </w:pPr>
+    </w:p>
+    <w:p>
+      <w:pPr>
+        <w:pStyle w:val="List2"/>
+        <w:rPr>
+          <w:lang w:val="bg-BG"/>
+        </w:rPr>
+      </w:pPr>
+    </w:p>
+    <w:p>
+      <w:pPr>
+        <w:pStyle w:val="List2"/>
+        <w:rPr>
+          <w:lang w:val="bg-BG"/>
+        </w:rPr>
+      </w:pPr>
+    </w:p>
+    <w:p>
+      <w:pPr>
+        <w:pStyle w:val="List2"/>
+        <w:rPr>
+          <w:lang w:val="bg-BG"/>
+        </w:rPr>
+      </w:pPr>
+    </w:p>
+    <w:p>
+      <w:pPr>
+        <w:pStyle w:val="List2"/>
+        <w:rPr>
+          <w:lang w:val="bg-BG"/>
+        </w:rPr>
+      </w:pPr>
+      <w:r>
+        <w:rPr>
+          <w:noProof/>
+          <w:lang w:val="bg-BG"/>
+        </w:rPr>
+        <w:lastRenderedPageBreak/>
+        <w:drawing>
+          <wp:anchor distT="0" distB="0" distL="114300" distR="114300" simplePos="0" relativeHeight="251667456" behindDoc="0" locked="0" layoutInCell="1" allowOverlap="1" wp14:anchorId="5BC95184" wp14:editId="07731A63">
+            <wp:simplePos x="0" y="0"/>
+            <wp:positionH relativeFrom="margin">
+              <wp:posOffset>-719015</wp:posOffset>
+            </wp:positionH>
+            <wp:positionV relativeFrom="margin">
+              <wp:posOffset>-351692</wp:posOffset>
+            </wp:positionV>
+            <wp:extent cx="9659283" cy="6110022"/>
+            <wp:effectExtent l="0" t="0" r="0" b="5080"/>
+            <wp:wrapNone/>
+            <wp:docPr id="8" name="Picture 8"/>
+            <wp:cNvGraphicFramePr>
+              <a:graphicFrameLocks xmlns:a="http://schemas.openxmlformats.org/drawingml/2006/main" noChangeAspect="1"/>
+            </wp:cNvGraphicFramePr>
+            <a:graphic xmlns:a="http://schemas.openxmlformats.org/drawingml/2006/main">
+              <a:graphicData uri="http://schemas.openxmlformats.org/drawingml/2006/picture">
+                <pic:pic xmlns:pic="http://schemas.openxmlformats.org/drawingml/2006/picture">
+                  <pic:nvPicPr>
+                    <pic:cNvPr id="8" name="Picture 8"/>
+                    <pic:cNvPicPr/>
+                  </pic:nvPicPr>
+                  <pic:blipFill>
+                    <a:blip r:embed="rId18">
+                      <a:extLst>
+                        <a:ext uri="{28A0092B-C50C-407E-A947-70E740481C1C}">
+                          <a14:useLocalDpi xmlns:a14="http://schemas.microsoft.com/office/drawing/2010/main" val="0"/>
+                        </a:ext>
+                      </a:extLst>
+                    </a:blip>
+                    <a:stretch>
+                      <a:fillRect/>
+                    </a:stretch>
+                  </pic:blipFill>
+                  <pic:spPr>
+                    <a:xfrm>
+                      <a:off x="0" y="0"/>
+                      <a:ext cx="9659283" cy="6110022"/>
+                    </a:xfrm>
+                    <a:prstGeom prst="rect">
+                      <a:avLst/>
+                    </a:prstGeom>
+                  </pic:spPr>
+                </pic:pic>
+              </a:graphicData>
+            </a:graphic>
+            <wp14:sizeRelH relativeFrom="margin">
+              <wp14:pctWidth>0</wp14:pctWidth>
+            </wp14:sizeRelH>
+            <wp14:sizeRelV relativeFrom="margin">
+              <wp14:pctHeight>0</wp14:pctHeight>
+            </wp14:sizeRelV>
+          </wp:anchor>
+        </w:drawing>
+      </w:r>
+    </w:p>
+    <w:p>
+      <w:pPr>
+        <w:pStyle w:val="List2"/>
+        <w:rPr>
+          <w:lang w:val="bg-BG"/>
+        </w:rPr>
+      </w:pPr>
+    </w:p>
+    <w:p>
+      <w:pPr>
+        <w:pStyle w:val="List2"/>
+        <w:rPr>
+          <w:lang w:val="bg-BG"/>
+        </w:rPr>
+      </w:pPr>
+    </w:p>
+    <w:p>
+      <w:pPr>
+        <w:pStyle w:val="List2"/>
+        <w:rPr>
+          <w:lang w:val="bg-BG"/>
+        </w:rPr>
+      </w:pPr>
+    </w:p>
+    <w:p>
+      <w:pPr>
+        <w:pStyle w:val="List2"/>
+        <w:rPr>
+          <w:lang w:val="bg-BG"/>
+        </w:rPr>
+      </w:pPr>
+    </w:p>
+    <w:p>
+      <w:pPr>
+        <w:pStyle w:val="List2"/>
+        <w:rPr>
+          <w:lang w:val="bg-BG"/>
+        </w:rPr>
+      </w:pPr>
+    </w:p>
+    <w:p>
+      <w:pPr>
+        <w:pStyle w:val="List2"/>
+        <w:rPr>
+          <w:lang w:val="bg-BG"/>
+        </w:rPr>
+      </w:pPr>
+    </w:p>
+    <w:p>
+      <w:pPr>
+        <w:pStyle w:val="List2"/>
+        <w:rPr>
+          <w:lang w:val="bg-BG"/>
+        </w:rPr>
+      </w:pPr>
+    </w:p>
+    <w:p>
+      <w:pPr>
+        <w:pStyle w:val="List2"/>
+        <w:rPr>
+          <w:lang w:val="bg-BG"/>
+        </w:rPr>
+      </w:pPr>
+    </w:p>
+    <w:p>
+      <w:pPr>
+        <w:pStyle w:val="List2"/>
+        <w:rPr>
+          <w:lang w:val="bg-BG"/>
+        </w:rPr>
+      </w:pPr>
+    </w:p>
+    <w:p>
+      <w:pPr>
+        <w:pStyle w:val="List2"/>
+        <w:rPr>
+          <w:lang w:val="bg-BG"/>
+        </w:rPr>
+      </w:pPr>
+    </w:p>
+    <w:p>
+      <w:pPr>
+        <w:pStyle w:val="List2"/>
+        <w:rPr>
+          <w:lang w:val="bg-BG"/>
+        </w:rPr>
+      </w:pPr>
+    </w:p>
+    <w:p>
+      <w:pPr>
+        <w:pStyle w:val="List2"/>
+        <w:rPr>
+          <w:lang w:val="bg-BG"/>
+        </w:rPr>
+      </w:pPr>
+    </w:p>
+    <w:p>
+      <w:pPr>
+        <w:pStyle w:val="List2"/>
+        <w:rPr>
+          <w:lang w:val="bg-BG"/>
+        </w:rPr>
+      </w:pPr>
+    </w:p>
+    <w:p>
+      <w:pPr>
+        <w:pStyle w:val="List2"/>
+        <w:rPr>
+          <w:lang w:val="bg-BG"/>
+        </w:rPr>
+      </w:pPr>
+    </w:p>
+    <w:p>
+      <w:pPr>
+        <w:pStyle w:val="List2"/>
+        <w:rPr>
+          <w:lang w:val="bg-BG"/>
+        </w:rPr>
+      </w:pPr>
+    </w:p>
+    <w:p>
+      <w:pPr>
+        <w:pStyle w:val="List2"/>
+        <w:rPr>
+          <w:lang w:val="bg-BG"/>
+        </w:rPr>
+      </w:pPr>
+    </w:p>
+    <w:p>
+      <w:pPr>
+        <w:pStyle w:val="List2"/>
+        <w:rPr>
+          <w:lang w:val="bg-BG"/>
+        </w:rPr>
+      </w:pPr>
+    </w:p>
+    <w:p>
+      <w:pPr>
+        <w:pStyle w:val="List2"/>
+        <w:rPr>
+          <w:lang w:val="bg-BG"/>
+        </w:rPr>
+      </w:pPr>
+    </w:p>
+    <w:p>
+      <w:pPr>
+        <w:pStyle w:val="List2"/>
+        <w:rPr>
+          <w:lang w:val="bg-BG"/>
+        </w:rPr>
+      </w:pPr>
+    </w:p>
+    <w:p>
+      <w:pPr>
+        <w:pStyle w:val="List2"/>
+        <w:rPr>
+          <w:lang w:val="bg-BG"/>
+        </w:rPr>
+      </w:pPr>
+    </w:p>
+    <w:p>
+      <w:pPr>
+        <w:pStyle w:val="List2"/>
+        <w:rPr>
+          <w:lang w:val="bg-BG"/>
+        </w:rPr>
+      </w:pPr>
+    </w:p>
+    <w:p>
+      <w:pPr>
+        <w:pStyle w:val="List2"/>
+        <w:rPr>
+          <w:lang w:val="bg-BG"/>
+        </w:rPr>
+      </w:pPr>
+    </w:p>
+    <w:p>
+      <w:pPr>
+        <w:pStyle w:val="List2"/>
+        <w:rPr>
+          <w:lang w:val="bg-BG"/>
+        </w:rPr>
+      </w:pPr>
+    </w:p>
+    <w:p>
+      <w:pPr>
+        <w:pStyle w:val="List2"/>
+        <w:rPr>
+          <w:lang w:val="bg-BG"/>
+        </w:rPr>
+      </w:pPr>
+    </w:p>
+    <w:p>
+      <w:pPr>
+        <w:pStyle w:val="List2"/>
+        <w:rPr>
+          <w:lang w:val="bg-BG"/>
+        </w:rPr>
+      </w:pPr>
+    </w:p>
+    <w:p>
+      <w:pPr>
+        <w:pStyle w:val="List2"/>
+        <w:rPr>
+          <w:lang w:val="bg-BG"/>
+        </w:rPr>
+      </w:pPr>
+    </w:p>
+    <w:p>
+      <w:pPr>
+        <w:pStyle w:val="List2"/>
+        <w:rPr>
+          <w:lang w:val="bg-BG"/>
+        </w:rPr>
+      </w:pPr>
+    </w:p>
+    <w:p>
+      <w:pPr>
+        <w:pStyle w:val="List2"/>
+        <w:rPr>
+          <w:lang w:val="bg-BG"/>
+        </w:rPr>
+      </w:pPr>
+      <w:r>
+        <w:rPr>
+          <w:noProof/>
+          <w:lang w:val="bg-BG"/>
+        </w:rPr>
+        <w:lastRenderedPageBreak/>
+        <w:drawing>
+          <wp:anchor distT="0" distB="0" distL="114300" distR="114300" simplePos="0" relativeHeight="251668480" behindDoc="0" locked="0" layoutInCell="1" allowOverlap="1" wp14:anchorId="17EBE105" wp14:editId="3A47B0E8">
+            <wp:simplePos x="0" y="0"/>
+            <wp:positionH relativeFrom="margin">
+              <wp:posOffset>-751751</wp:posOffset>
+            </wp:positionH>
+            <wp:positionV relativeFrom="paragraph">
+              <wp:posOffset>-46297</wp:posOffset>
+            </wp:positionV>
+            <wp:extent cx="9711159" cy="5397500"/>
+            <wp:effectExtent l="0" t="0" r="4445" b="0"/>
+            <wp:wrapNone/>
+            <wp:docPr id="9" name="Picture 9" descr="Graphical user interface&#10;&#10;Description automatically generated with medium confidence"/>
+            <wp:cNvGraphicFramePr>
+              <a:graphicFrameLocks xmlns:a="http://schemas.openxmlformats.org/drawingml/2006/main" noChangeAspect="1"/>
+            </wp:cNvGraphicFramePr>
+            <a:graphic xmlns:a="http://schemas.openxmlformats.org/drawingml/2006/main">
+              <a:graphicData uri="http://schemas.openxmlformats.org/drawingml/2006/picture">
+                <pic:pic xmlns:pic="http://schemas.openxmlformats.org/drawingml/2006/picture">
+                  <pic:nvPicPr>
+                    <pic:cNvPr id="9" name="Picture 9" descr="Graphical user interface&#10;&#10;Description automatically generated with medium confidence"/>
+                    <pic:cNvPicPr/>
+                  </pic:nvPicPr>
+                  <pic:blipFill rotWithShape="1">
+                    <a:blip r:embed="rId19" cstate="print">
+                      <a:extLst>
+                        <a:ext uri="{28A0092B-C50C-407E-A947-70E740481C1C}">
+                          <a14:useLocalDpi xmlns:a14="http://schemas.microsoft.com/office/drawing/2010/main" val="0"/>
+                        </a:ext>
+                      </a:extLst>
+                    </a:blip>
+                    <a:srcRect r="5528"/>
+                    <a:stretch/>
+                  </pic:blipFill>
+                  <pic:spPr bwMode="auto">
+                    <a:xfrm>
+                      <a:off x="0" y="0"/>
+                      <a:ext cx="9711159" cy="5397500"/>
+                    </a:xfrm>
+                    <a:prstGeom prst="rect">
+                      <a:avLst/>
+                    </a:prstGeom>
+                    <a:ln>
+                      <a:noFill/>
+                    </a:ln>
+                    <a:extLst>
+                      <a:ext uri="{53640926-AAD7-44D8-BBD7-CCE9431645EC}">
+                        <a14:shadowObscured xmlns:a14="http://schemas.microsoft.com/office/drawing/2010/main"/>
+                      </a:ext>
+                    </a:extLst>
+                  </pic:spPr>
+                </pic:pic>
+              </a:graphicData>
+            </a:graphic>
+            <wp14:sizeRelH relativeFrom="margin">
+              <wp14:pctWidth>0</wp14:pctWidth>
+            </wp14:sizeRelH>
+            <wp14:sizeRelV relativeFrom="margin">
+              <wp14:pctHeight>0</wp14:pctHeight>
+            </wp14:sizeRelV>
+          </wp:anchor>
+        </w:drawing>
+      </w:r>
+    </w:p>
+    <w:p>
+      <w:pPr>
+        <w:pStyle w:val="List2"/>
+        <w:rPr>
+          <w:lang w:val="bg-BG"/>
+        </w:rPr>
         <w:sectPr>
           <w:pgSz w:w="15840" w:h="12240" w:orient="landscape"/>
           <w:pgMar w:top="1440" w:right="1440" w:bottom="1440" w:left="1440" w:header="720" w:footer="720" w:gutter="0"/>
@@ -4159,12 +4845,199 @@
     </w:p>
     <w:p>
       <w:pPr>
-        <w:pStyle w:val="N-BodyList-Level1"/>
-      </w:pPr>
-      <w:r>
-        <w:lastRenderedPageBreak/>
-        <w:t>Резултати</w:t>
-      </w:r>
+        <w:rPr>
+          <w:lang w:val="bg-BG"/>
+        </w:rPr>
+      </w:pPr>
+    </w:p>
+    <w:p>
+      <w:pPr>
+        <w:rPr>
+          <w:lang w:val="bg-BG"/>
+        </w:rPr>
+      </w:pPr>
+    </w:p>
+    <w:p>
+      <w:pPr>
+        <w:rPr>
+          <w:lang w:val="bg-BG"/>
+        </w:rPr>
+      </w:pPr>
+    </w:p>
+    <w:p>
+      <w:pPr>
+        <w:rPr>
+          <w:lang w:val="bg-BG"/>
+        </w:rPr>
+      </w:pPr>
+    </w:p>
+    <w:p>
+      <w:pPr>
+        <w:rPr>
+          <w:lang w:val="bg-BG"/>
+        </w:rPr>
+      </w:pPr>
+    </w:p>
+    <w:p>
+      <w:pPr>
+        <w:rPr>
+          <w:lang w:val="bg-BG"/>
+        </w:rPr>
+      </w:pPr>
+    </w:p>
+    <w:p>
+      <w:pPr>
+        <w:rPr>
+          <w:lang w:val="bg-BG"/>
+        </w:rPr>
+      </w:pPr>
+    </w:p>
+    <w:p>
+      <w:pPr>
+        <w:rPr>
+          <w:lang w:val="bg-BG"/>
+        </w:rPr>
+      </w:pPr>
+    </w:p>
+    <w:p>
+      <w:pPr>
+        <w:rPr>
+          <w:lang w:val="bg-BG"/>
+        </w:rPr>
+      </w:pPr>
+    </w:p>
+    <w:p>
+      <w:pPr>
+        <w:rPr>
+          <w:lang w:val="bg-BG"/>
+        </w:rPr>
+      </w:pPr>
+    </w:p>
+    <w:p>
+      <w:pPr>
+        <w:rPr>
+          <w:lang w:val="bg-BG"/>
+        </w:rPr>
+      </w:pPr>
+    </w:p>
+    <w:p>
+      <w:pPr>
+        <w:rPr>
+          <w:lang w:val="bg-BG"/>
+        </w:rPr>
+      </w:pPr>
+    </w:p>
+    <w:p>
+      <w:pPr>
+        <w:rPr>
+          <w:lang w:val="bg-BG"/>
+        </w:rPr>
+      </w:pPr>
+    </w:p>
+    <w:p>
+      <w:pPr>
+        <w:rPr>
+          <w:lang w:val="bg-BG"/>
+        </w:rPr>
+      </w:pPr>
+    </w:p>
+    <w:p>
+      <w:pPr>
+        <w:rPr>
+          <w:lang w:val="bg-BG"/>
+        </w:rPr>
+      </w:pPr>
+    </w:p>
+    <w:p>
+      <w:pPr>
+        <w:rPr>
+          <w:lang w:val="bg-BG"/>
+        </w:rPr>
+      </w:pPr>
+    </w:p>
+    <w:p>
+      <w:pPr>
+        <w:rPr>
+          <w:lang w:val="bg-BG"/>
+        </w:rPr>
+      </w:pPr>
+    </w:p>
+    <w:p>
+      <w:pPr>
+        <w:rPr>
+          <w:lang w:val="bg-BG"/>
+        </w:rPr>
+      </w:pPr>
+    </w:p>
+    <w:p>
+      <w:pPr>
+        <w:rPr>
+          <w:lang w:val="bg-BG"/>
+        </w:rPr>
+      </w:pPr>
+    </w:p>
+    <w:p>
+      <w:pPr>
+        <w:rPr>
+          <w:lang w:val="bg-BG"/>
+        </w:rPr>
+      </w:pPr>
+    </w:p>
+    <w:p>
+      <w:pPr>
+        <w:rPr>
+          <w:lang w:val="bg-BG"/>
+        </w:rPr>
+      </w:pPr>
+    </w:p>
+    <w:p>
+      <w:pPr>
+        <w:rPr>
+          <w:lang w:val="bg-BG"/>
+        </w:rPr>
+      </w:pPr>
+    </w:p>
+    <w:p>
+      <w:pPr>
+        <w:rPr>
+          <w:lang w:val="bg-BG"/>
+        </w:rPr>
+      </w:pPr>
+    </w:p>
+    <w:p>
+      <w:pPr>
+        <w:rPr>
+          <w:lang w:val="bg-BG"/>
+        </w:rPr>
+      </w:pPr>
+    </w:p>
+    <w:p>
+      <w:pPr>
+        <w:rPr>
+          <w:lang w:val="bg-BG"/>
+        </w:rPr>
+      </w:pPr>
+    </w:p>
+    <w:p>
+      <w:pPr>
+        <w:rPr>
+          <w:lang w:val="bg-BG"/>
+        </w:rPr>
+      </w:pPr>
+    </w:p>
+    <w:p>
+      <w:pPr>
+        <w:rPr>
+          <w:lang w:val="bg-BG"/>
+        </w:rPr>
+      </w:pPr>
+    </w:p>
+    <w:p>
+      <w:pPr>
+        <w:rPr>
+          <w:lang w:val="bg-BG"/>
+        </w:rPr>
+      </w:pPr>
     </w:p>
     <w:p>
       <w:pPr>
@@ -4177,49 +5050,128 @@
         <w:rPr>
           <w:lang w:val="bg-BG"/>
         </w:rPr>
-        <w:t>Тестов план</w:t>
-      </w:r>
-      <w:r>
-        <w:rPr>
-          <w:lang w:val="bg-BG"/>
-        </w:rPr>
-        <w:tab/>
-      </w:r>
-    </w:p>
-    <w:p>
-      <w:pPr>
-        <w:pStyle w:val="N-BodyList-Level2"/>
-        <w:rPr>
-          <w:lang w:val="bg-BG"/>
-        </w:rPr>
-      </w:pPr>
-      <w:r>
-        <w:rPr>
-          <w:lang w:val="bg-BG"/>
-        </w:rPr>
-        <w:t>Получени резултати</w:t>
-      </w:r>
-    </w:p>
-    <w:p>
-      <w:pPr>
-        <w:rPr>
-          <w:lang w:val="bg-BG"/>
-        </w:rPr>
-      </w:pPr>
-    </w:p>
-    <w:p>
-      <w:pPr>
-        <w:pStyle w:val="N-BodyList-Level2"/>
-        <w:rPr>
-          <w:lang w:val="bg-BG"/>
-        </w:rPr>
-      </w:pPr>
-      <w:r>
-        <w:rPr>
-          <w:lang w:val="bg-BG"/>
-        </w:rPr>
         <w:t>Анализ</w:t>
       </w:r>
+    </w:p>
+    <w:p>
+      <w:pPr>
+        <w:pStyle w:val="List2"/>
+        <w:rPr>
+          <w:lang w:val="bg-BG"/>
+        </w:rPr>
+      </w:pPr>
+    </w:p>
+    <w:p>
+      <w:pPr>
+        <w:pStyle w:val="List2"/>
+        <w:rPr>
+          <w:lang w:val="bg-BG"/>
+        </w:rPr>
+      </w:pPr>
+    </w:p>
+    <w:p>
+      <w:pPr>
+        <w:pStyle w:val="List2"/>
+        <w:rPr>
+          <w:lang w:val="bg-BG"/>
+        </w:rPr>
+      </w:pPr>
+    </w:p>
+    <w:p>
+      <w:pPr>
+        <w:pStyle w:val="List2"/>
+        <w:rPr>
+          <w:lang w:val="bg-BG"/>
+        </w:rPr>
+      </w:pPr>
+    </w:p>
+    <w:p>
+      <w:pPr>
+        <w:pStyle w:val="List2"/>
+        <w:rPr>
+          <w:lang w:val="bg-BG"/>
+        </w:rPr>
+      </w:pPr>
+    </w:p>
+    <w:p>
+      <w:pPr>
+        <w:pStyle w:val="List2"/>
+        <w:rPr>
+          <w:lang w:val="bg-BG"/>
+        </w:rPr>
+      </w:pPr>
+    </w:p>
+    <w:p>
+      <w:pPr>
+        <w:pStyle w:val="List2"/>
+        <w:rPr>
+          <w:lang w:val="bg-BG"/>
+        </w:rPr>
+      </w:pPr>
+    </w:p>
+    <w:p>
+      <w:pPr>
+        <w:pStyle w:val="List2"/>
+        <w:rPr>
+          <w:lang w:val="bg-BG"/>
+        </w:rPr>
+      </w:pPr>
+    </w:p>
+    <w:p>
+      <w:pPr>
+        <w:pStyle w:val="List2"/>
+        <w:rPr>
+          <w:lang w:val="bg-BG"/>
+        </w:rPr>
+      </w:pPr>
+    </w:p>
+    <w:p>
+      <w:pPr>
+        <w:pStyle w:val="List2"/>
+        <w:rPr>
+          <w:lang w:val="bg-BG"/>
+        </w:rPr>
+      </w:pPr>
+    </w:p>
+    <w:p>
+      <w:pPr>
+        <w:pStyle w:val="List2"/>
+        <w:rPr>
+          <w:lang w:val="bg-BG"/>
+        </w:rPr>
+      </w:pPr>
+    </w:p>
+    <w:p>
+      <w:pPr>
+        <w:pStyle w:val="List2"/>
+        <w:rPr>
+          <w:lang w:val="bg-BG"/>
+        </w:rPr>
+      </w:pPr>
+    </w:p>
+    <w:p>
+      <w:pPr>
+        <w:pStyle w:val="List2"/>
+        <w:rPr>
+          <w:lang w:val="bg-BG"/>
+        </w:rPr>
+      </w:pPr>
+    </w:p>
+    <w:p>
+      <w:pPr>
+        <w:pStyle w:val="List2"/>
+        <w:rPr>
+          <w:lang w:val="bg-BG"/>
+        </w:rPr>
+      </w:pPr>
+    </w:p>
+    <w:p>
+      <w:pPr>
+        <w:pStyle w:val="List2"/>
+        <w:rPr>
+          <w:lang w:val="bg-BG"/>
+        </w:rPr>
+      </w:pPr>
     </w:p>
     <w:p>
       <w:pPr>
@@ -4401,6 +5353,7 @@
         <w:rPr>
           <w:lang w:val="bg-BG"/>
         </w:rPr>
+        <w:lastRenderedPageBreak/>
         <w:t>Може да се увеличи мястото за симулация</w:t>
       </w:r>
     </w:p>
@@ -4439,99 +5392,93 @@
         <w:rPr>
           <w:lang w:val="bg-BG"/>
         </w:rPr>
+        <w:t xml:space="preserve"> Barnes, J., </w:t>
+      </w:r>
+      <w:proofErr w:type="spellStart"/>
+      <w:r>
+        <w:rPr>
+          <w:lang w:val="bg-BG"/>
+        </w:rPr>
+        <w:t>Hut</w:t>
+      </w:r>
+      <w:proofErr w:type="spellEnd"/>
+      <w:r>
+        <w:rPr>
+          <w:lang w:val="bg-BG"/>
+        </w:rPr>
+        <w:t xml:space="preserve">, P. A </w:t>
+      </w:r>
+      <w:proofErr w:type="spellStart"/>
+      <w:r>
+        <w:rPr>
+          <w:lang w:val="bg-BG"/>
+        </w:rPr>
+        <w:t>hierarchical</w:t>
+      </w:r>
+      <w:proofErr w:type="spellEnd"/>
+      <w:r>
+        <w:rPr>
+          <w:lang w:val="bg-BG"/>
+        </w:rPr>
+        <w:t xml:space="preserve"> O(N </w:t>
+      </w:r>
+      <w:proofErr w:type="spellStart"/>
+      <w:r>
+        <w:rPr>
+          <w:lang w:val="bg-BG"/>
+        </w:rPr>
+        <w:t>log</w:t>
+      </w:r>
+      <w:proofErr w:type="spellEnd"/>
+      <w:r>
+        <w:rPr>
+          <w:lang w:val="bg-BG"/>
+        </w:rPr>
+        <w:t xml:space="preserve"> N) </w:t>
+      </w:r>
+      <w:proofErr w:type="spellStart"/>
+      <w:r>
+        <w:rPr>
+          <w:lang w:val="bg-BG"/>
+        </w:rPr>
+        <w:t>force-calculation</w:t>
+      </w:r>
+      <w:proofErr w:type="spellEnd"/>
+      <w:r>
+        <w:rPr>
+          <w:lang w:val="bg-BG"/>
+        </w:rPr>
         <w:t xml:space="preserve"> </w:t>
       </w:r>
-      <w:r>
-        <w:rPr>
-          <w:lang w:val="bg-BG"/>
-        </w:rPr>
-        <w:t xml:space="preserve">Barnes, J., </w:t>
-      </w:r>
       <w:proofErr w:type="spellStart"/>
       <w:r>
         <w:rPr>
           <w:lang w:val="bg-BG"/>
         </w:rPr>
-        <w:t>Hut</w:t>
+        <w:t>algorithm</w:t>
       </w:r>
       <w:proofErr w:type="spellEnd"/>
       <w:r>
         <w:rPr>
           <w:lang w:val="bg-BG"/>
         </w:rPr>
-        <w:t xml:space="preserve">, P. A </w:t>
+        <w:t xml:space="preserve">. </w:t>
       </w:r>
       <w:proofErr w:type="spellStart"/>
       <w:r>
         <w:rPr>
           <w:lang w:val="bg-BG"/>
         </w:rPr>
-        <w:t>hierarchical</w:t>
+        <w:t>Nature</w:t>
       </w:r>
       <w:proofErr w:type="spellEnd"/>
       <w:r>
         <w:rPr>
           <w:lang w:val="bg-BG"/>
         </w:rPr>
-        <w:t xml:space="preserve"> O(N </w:t>
-      </w:r>
-      <w:proofErr w:type="spellStart"/>
-      <w:r>
-        <w:rPr>
-          <w:lang w:val="bg-BG"/>
-        </w:rPr>
-        <w:t>log</w:t>
-      </w:r>
-      <w:proofErr w:type="spellEnd"/>
-      <w:r>
-        <w:rPr>
-          <w:lang w:val="bg-BG"/>
-        </w:rPr>
-        <w:t xml:space="preserve"> N) </w:t>
-      </w:r>
-      <w:proofErr w:type="spellStart"/>
-      <w:r>
-        <w:rPr>
-          <w:lang w:val="bg-BG"/>
-        </w:rPr>
-        <w:t>force-calculation</w:t>
-      </w:r>
-      <w:proofErr w:type="spellEnd"/>
-      <w:r>
-        <w:rPr>
-          <w:lang w:val="bg-BG"/>
-        </w:rPr>
-        <w:t xml:space="preserve"> </w:t>
-      </w:r>
-      <w:proofErr w:type="spellStart"/>
-      <w:r>
-        <w:rPr>
-          <w:lang w:val="bg-BG"/>
-        </w:rPr>
-        <w:t>algorithm</w:t>
-      </w:r>
-      <w:proofErr w:type="spellEnd"/>
-      <w:r>
-        <w:rPr>
-          <w:lang w:val="bg-BG"/>
-        </w:rPr>
-        <w:t xml:space="preserve">. </w:t>
-      </w:r>
-      <w:proofErr w:type="spellStart"/>
-      <w:r>
-        <w:rPr>
-          <w:lang w:val="bg-BG"/>
-        </w:rPr>
-        <w:t>Nature</w:t>
-      </w:r>
-      <w:proofErr w:type="spellEnd"/>
-      <w:r>
-        <w:rPr>
-          <w:lang w:val="bg-BG"/>
-        </w:rPr>
         <w:t xml:space="preserve"> 324, 446–449 (1986). </w:t>
       </w:r>
-      <w:hyperlink r:id="rId18" w:history="1">
+      <w:hyperlink r:id="rId20" w:history="1">
         <w:r>
           <w:rPr>
             <w:rStyle w:val="Hyperlink"/>
@@ -4554,7 +5501,6 @@
           <w:color w:val="7B2CBF" w:themeColor="accent5"/>
           <w:lang w:val="bg-BG"/>
         </w:rPr>
-        <w:lastRenderedPageBreak/>
         <w:t xml:space="preserve">[ 2 ] </w:t>
       </w:r>
       <w:proofErr w:type="spellStart"/>
@@ -5006,6 +5952,7 @@
         <w:rPr>
           <w:lang w:val="bg-BG"/>
         </w:rPr>
+        <w:lastRenderedPageBreak/>
         <w:t>Наивен (последователен/паралелен)</w:t>
       </w:r>
     </w:p>
@@ -5070,7 +6017,6 @@
         <w:rPr>
           <w:lang w:val="bg-BG"/>
         </w:rPr>
-        <w:lastRenderedPageBreak/>
         <w:t>Детайли относно алгоритмите</w:t>
       </w:r>
     </w:p>
@@ -7057,6 +8003,7 @@
   <w:style w:type="character" w:default="1" w:styleId="DefaultParagraphFont">
     <w:name w:val="Default Paragraph Font"/>
     <w:uiPriority w:val="1"/>
+    <w:semiHidden/>
     <w:unhideWhenUsed/>
   </w:style>
   <w:style w:type="table" w:default="1" w:styleId="TableNormal">

</xml_diff>

<commit_message>
Added BH test results.
</commit_message>
<xml_diff>
--- a/Documentation/N-Body-Doc.docx
+++ b/Documentation/N-Body-Doc.docx
@@ -206,21 +206,7 @@
         <w:rPr>
           <w:lang w:val="bg-BG"/>
         </w:rPr>
-        <w:t>Този проект се фокусира върху проблема за създаване на N-</w:t>
-      </w:r>
-      <w:proofErr w:type="spellStart"/>
-      <w:r>
-        <w:rPr>
-          <w:lang w:val="bg-BG"/>
-        </w:rPr>
-        <w:t>Body</w:t>
-      </w:r>
-      <w:proofErr w:type="spellEnd"/>
-      <w:r>
-        <w:rPr>
-          <w:lang w:val="bg-BG"/>
-        </w:rPr>
-        <w:t xml:space="preserve"> симулация. Дава се описание на задачата, както и математическа формулировка. Извършва се анализ на системата, като се описва желаната функционалност, анализират се съществуващи алгоритми както и екземпляри които използват тези алгоритми. </w:t>
+        <w:t xml:space="preserve">Този проект се фокусира върху проблема за създаване на N-Body симулация. Дава се описание на задачата, както и математическа формулировка. Извършва се анализ на системата, като се описва желаната функционалност, анализират се съществуващи алгоритми както и екземпляри които използват тези алгоритми. </w:t>
       </w:r>
       <w:r>
         <w:rPr>
@@ -267,14 +253,18 @@
         </w:rPr>
         <w:t>Същността на N-</w:t>
       </w:r>
-      <w:proofErr w:type="spellStart"/>
-      <w:r>
-        <w:rPr>
-          <w:lang w:val="bg-BG"/>
-        </w:rPr>
-        <w:t>Body</w:t>
-      </w:r>
-      <w:proofErr w:type="spellEnd"/>
+      <w:r>
+        <w:rPr>
+          <w:lang w:val="bg-BG"/>
+        </w:rPr>
+        <w:t xml:space="preserve">Body </w:t>
+      </w:r>
+      <w:r>
+        <w:rPr>
+          <w:lang w:val="bg-BG"/>
+        </w:rPr>
+        <w:t>симулацията</w:t>
+      </w:r>
       <w:r>
         <w:rPr>
           <w:lang w:val="bg-BG"/>
@@ -285,18 +275,6 @@
         <w:rPr>
           <w:lang w:val="bg-BG"/>
         </w:rPr>
-        <w:t>симулацията</w:t>
-      </w:r>
-      <w:r>
-        <w:rPr>
-          <w:lang w:val="bg-BG"/>
-        </w:rPr>
-        <w:t xml:space="preserve"> </w:t>
-      </w:r>
-      <w:r>
-        <w:rPr>
-          <w:lang w:val="bg-BG"/>
-        </w:rPr>
         <w:t xml:space="preserve">е да се проследят взаимодействията между n на брой тела. Тези взаимодействия могат да се подчиняват на закони като гравитацията или други физични явления. Този проект се фокусира върху взаимодействията които се ръководят от гравитацията. Този случай е полезен за астрономията, защото позволява да се симулира начина, по който тела във вселената се движат. </w:t>
       </w:r>
     </w:p>
@@ -330,21 +308,7 @@
         <w:rPr>
           <w:lang w:val="bg-BG"/>
         </w:rPr>
-        <w:t>Тази секция ще разгледа N-</w:t>
-      </w:r>
-      <w:proofErr w:type="spellStart"/>
-      <w:r>
-        <w:rPr>
-          <w:lang w:val="bg-BG"/>
-        </w:rPr>
-        <w:t>Body</w:t>
-      </w:r>
-      <w:proofErr w:type="spellEnd"/>
-      <w:r>
-        <w:rPr>
-          <w:lang w:val="bg-BG"/>
-        </w:rPr>
-        <w:t xml:space="preserve"> проблема от математическа гледна точка. Основната цел е да се обяснят формулите, които се използват. Има две основни категории, изчисления за привличането и изчисления за движението на частиците.</w:t>
+        <w:t>Тази секция ще разгледа N-Body проблема от математическа гледна точка. Основната цел е да се обяснят формулите, които се използват. Има две основни категории, изчисления за привличането и изчисления за движението на частиците.</w:t>
       </w:r>
     </w:p>
     <w:p>
@@ -449,21 +413,7 @@
         <w:rPr>
           <w:lang w:val="bg-BG"/>
         </w:rPr>
-        <w:t xml:space="preserve">Трябва да има възможност да се прави автоматично тестване за да може лесно да се  </w:t>
-      </w:r>
-      <w:proofErr w:type="spellStart"/>
-      <w:r>
-        <w:rPr>
-          <w:lang w:val="bg-BG"/>
-        </w:rPr>
-        <w:t>се</w:t>
-      </w:r>
-      <w:proofErr w:type="spellEnd"/>
-      <w:r>
-        <w:rPr>
-          <w:lang w:val="bg-BG"/>
-        </w:rPr>
-        <w:t xml:space="preserve"> сравни последователната и паралелната обработка.</w:t>
+        <w:t>Трябва да има възможност да се прави автоматично тестване за да може лесно да се  се сравни последователната и паралелната обработка.</w:t>
       </w:r>
     </w:p>
     <w:p>
@@ -489,21 +439,7 @@
         <w:rPr>
           <w:lang w:val="bg-BG"/>
         </w:rPr>
-        <w:t>Симулацията трябва да е 60 кадъра в секунда. Трябва да се генерира кадър по кадър, като всеки кадър се запазва като .</w:t>
-      </w:r>
-      <w:proofErr w:type="spellStart"/>
-      <w:r>
-        <w:rPr>
-          <w:lang w:val="bg-BG"/>
-        </w:rPr>
-        <w:t>png</w:t>
-      </w:r>
-      <w:proofErr w:type="spellEnd"/>
-      <w:r>
-        <w:rPr>
-          <w:lang w:val="bg-BG"/>
-        </w:rPr>
-        <w:t xml:space="preserve"> файл. Броя кадри се дефинира от потребителя и след като всички кадри се генерират трябва да се превърнат във видео с формат .mp4.</w:t>
+        <w:t>Симулацията трябва да е 60 кадъра в секунда. Трябва да се генерира кадър по кадър, като всеки кадър се запазва като .png файл. Броя кадри се дефинира от потребителя и след като всички кадри се генерират трябва да се превърнат във видео с формат .mp4.</w:t>
       </w:r>
     </w:p>
     <w:p>
@@ -543,21 +479,7 @@
         <w:rPr>
           <w:lang w:val="bg-BG"/>
         </w:rPr>
-        <w:t>Поради приложението на N-</w:t>
-      </w:r>
-      <w:proofErr w:type="spellStart"/>
-      <w:r>
-        <w:rPr>
-          <w:lang w:val="bg-BG"/>
-        </w:rPr>
-        <w:t>Body</w:t>
-      </w:r>
-      <w:proofErr w:type="spellEnd"/>
-      <w:r>
-        <w:rPr>
-          <w:lang w:val="bg-BG"/>
-        </w:rPr>
-        <w:t xml:space="preserve"> симулациите в много области на науката, има голям избор от алгоритми, които могат да се използват за генериране на симулация. </w:t>
+        <w:t xml:space="preserve">Поради приложението на N-Body симулациите в много области на науката, има голям избор от алгоритми, които могат да се използват за генериране на симулация. </w:t>
       </w:r>
     </w:p>
     <w:p>
@@ -618,281 +540,117 @@
         <w:rPr>
           <w:lang w:val="bg-BG"/>
         </w:rPr>
-        <w:t xml:space="preserve">Примери за такива алгоритми са алгоритъма на </w:t>
-      </w:r>
-      <w:proofErr w:type="spellStart"/>
-      <w:r>
-        <w:rPr>
-          <w:lang w:val="bg-BG"/>
-        </w:rPr>
-        <w:t>Appel</w:t>
-      </w:r>
-      <w:proofErr w:type="spellEnd"/>
-      <w:r>
-        <w:rPr>
-          <w:lang w:val="bg-BG"/>
-        </w:rPr>
-        <w:t xml:space="preserve"> [3], Barnes-</w:t>
-      </w:r>
-      <w:proofErr w:type="spellStart"/>
+        <w:t>Примери за такива алгоритми са алгоритъма на Appel [3], Barnes-Hut</w:t>
+      </w:r>
+      <w:r>
+        <w:rPr>
+          <w:lang w:val="bg-BG"/>
+        </w:rPr>
+        <w:t xml:space="preserve"> [1], които третират телата, който са далече като едно тяло с център, центъра на тежестта на тази група тела. В рамките на този проект открих и Fast Multipole Method (FMM), но поради липса на опит с подобни алгоритми и ограниченото време ще се спра само върху наивния метод и Barnes-Hut.</w:t>
+      </w:r>
+    </w:p>
+    <w:p>
+      <w:pPr>
+        <w:pStyle w:val="N-BodyList-Level3"/>
+        <w:rPr>
+          <w:lang w:val="bg-BG"/>
+        </w:rPr>
+      </w:pPr>
+      <w:r>
+        <w:rPr>
+          <w:lang w:val="bg-BG"/>
+        </w:rPr>
+        <w:t>Наивен (Pairwise interaction)</w:t>
+      </w:r>
+    </w:p>
+    <w:p>
+      <w:pPr>
+        <w:rPr>
+          <w:lang w:val="bg-BG"/>
+        </w:rPr>
+      </w:pPr>
+      <w:r>
+        <w:rPr>
+          <w:lang w:val="bg-BG"/>
+        </w:rPr>
+        <w:t>Най-простия алгоритъм, с който се запознах е Pairwise interaction п</w:t>
+      </w:r>
+      <w:r>
+        <w:rPr>
+          <w:lang w:val="bg-BG"/>
+        </w:rPr>
+        <w:t>ри него изчисленията са всяко със всяко. Поради тази причина има сложност O(N</w:t>
+      </w:r>
+      <w:r>
+        <w:rPr>
+          <w:vertAlign w:val="superscript"/>
+          <w:lang w:val="bg-BG"/>
+        </w:rPr>
+        <w:t>2</w:t>
+      </w:r>
+      <w:r>
+        <w:rPr>
+          <w:lang w:val="bg-BG"/>
+        </w:rPr>
+        <w:t xml:space="preserve">) и при нарастване на </w:t>
+      </w:r>
+      <w:r>
+        <w:rPr>
+          <w:lang w:val="bg-BG"/>
+        </w:rPr>
+        <w:t xml:space="preserve">броя частици квадратично нараства времето за изчисление на един кадър от симулацията. </w:t>
+      </w:r>
+    </w:p>
+    <w:p>
+      <w:pPr>
+        <w:rPr>
+          <w:lang w:val="bg-BG"/>
+        </w:rPr>
+      </w:pPr>
+      <w:r>
+        <w:rPr>
+          <w:lang w:val="bg-BG"/>
+        </w:rPr>
+        <w:t>За научни симулации това е голям недостатък, но за този проект това е голямо предимство, защото може лесно да се види разликата между последователната и паралелната обработка.</w:t>
+      </w:r>
+    </w:p>
+    <w:p>
+      <w:pPr>
+        <w:pStyle w:val="N-BodyList-Level3"/>
+        <w:rPr>
+          <w:lang w:val="bg-BG"/>
+        </w:rPr>
+      </w:pPr>
+      <w:r>
+        <w:rPr>
+          <w:lang w:val="bg-BG"/>
+        </w:rPr>
+        <w:t>Barnes</w:t>
+      </w:r>
+      <w:r>
+        <w:rPr>
+          <w:lang w:val="bg-BG"/>
+        </w:rPr>
+        <w:t>-</w:t>
+      </w:r>
       <w:r>
         <w:rPr>
           <w:lang w:val="bg-BG"/>
         </w:rPr>
         <w:t>Hut</w:t>
       </w:r>
-      <w:proofErr w:type="spellEnd"/>
-      <w:r>
-        <w:rPr>
-          <w:lang w:val="bg-BG"/>
-        </w:rPr>
-        <w:t xml:space="preserve"> [1], които третират телата, който са далече като едно тяло с център, центъра на тежестта на тази група тела. В рамките на този проект открих и </w:t>
-      </w:r>
-      <w:proofErr w:type="spellStart"/>
-      <w:r>
-        <w:rPr>
-          <w:lang w:val="bg-BG"/>
-        </w:rPr>
-        <w:t>Fast</w:t>
-      </w:r>
-      <w:proofErr w:type="spellEnd"/>
-      <w:r>
-        <w:rPr>
-          <w:lang w:val="bg-BG"/>
-        </w:rPr>
-        <w:t xml:space="preserve"> </w:t>
-      </w:r>
-      <w:proofErr w:type="spellStart"/>
-      <w:r>
-        <w:rPr>
-          <w:lang w:val="bg-BG"/>
-        </w:rPr>
-        <w:t>Multipole</w:t>
-      </w:r>
-      <w:proofErr w:type="spellEnd"/>
-      <w:r>
-        <w:rPr>
-          <w:lang w:val="bg-BG"/>
-        </w:rPr>
-        <w:t xml:space="preserve"> </w:t>
-      </w:r>
-      <w:proofErr w:type="spellStart"/>
-      <w:r>
-        <w:rPr>
-          <w:lang w:val="bg-BG"/>
-        </w:rPr>
-        <w:t>Method</w:t>
-      </w:r>
-      <w:proofErr w:type="spellEnd"/>
-      <w:r>
-        <w:rPr>
-          <w:lang w:val="bg-BG"/>
-        </w:rPr>
-        <w:t xml:space="preserve"> (FMM), но поради липса на опит с подобни алгоритми и ограниченото време ще се спра само върху наивния метод и Barnes-</w:t>
-      </w:r>
-      <w:proofErr w:type="spellStart"/>
-      <w:r>
-        <w:rPr>
-          <w:lang w:val="bg-BG"/>
-        </w:rPr>
-        <w:t>Hut</w:t>
-      </w:r>
-      <w:proofErr w:type="spellEnd"/>
-      <w:r>
-        <w:rPr>
-          <w:lang w:val="bg-BG"/>
-        </w:rPr>
-        <w:t>.</w:t>
-      </w:r>
-    </w:p>
-    <w:p>
-      <w:pPr>
-        <w:pStyle w:val="N-BodyList-Level3"/>
-        <w:rPr>
-          <w:lang w:val="bg-BG"/>
-        </w:rPr>
-      </w:pPr>
-      <w:r>
-        <w:rPr>
-          <w:lang w:val="bg-BG"/>
-        </w:rPr>
-        <w:t>Наивен (</w:t>
-      </w:r>
-      <w:proofErr w:type="spellStart"/>
-      <w:r>
-        <w:rPr>
-          <w:lang w:val="bg-BG"/>
-        </w:rPr>
-        <w:t>Pairwise</w:t>
-      </w:r>
-      <w:proofErr w:type="spellEnd"/>
-      <w:r>
-        <w:rPr>
-          <w:lang w:val="bg-BG"/>
-        </w:rPr>
-        <w:t xml:space="preserve"> </w:t>
-      </w:r>
-      <w:proofErr w:type="spellStart"/>
-      <w:r>
-        <w:rPr>
-          <w:lang w:val="bg-BG"/>
-        </w:rPr>
-        <w:t>interaction</w:t>
-      </w:r>
-      <w:proofErr w:type="spellEnd"/>
-      <w:r>
-        <w:rPr>
-          <w:lang w:val="bg-BG"/>
-        </w:rPr>
-        <w:t>)</w:t>
-      </w:r>
-    </w:p>
-    <w:p>
-      <w:pPr>
-        <w:rPr>
-          <w:lang w:val="bg-BG"/>
-        </w:rPr>
-      </w:pPr>
-      <w:r>
-        <w:rPr>
-          <w:lang w:val="bg-BG"/>
-        </w:rPr>
-        <w:t xml:space="preserve">Най-простия алгоритъм, с който се запознах е </w:t>
-      </w:r>
-      <w:proofErr w:type="spellStart"/>
-      <w:r>
-        <w:rPr>
-          <w:lang w:val="bg-BG"/>
-        </w:rPr>
-        <w:t>Pairwise</w:t>
-      </w:r>
-      <w:proofErr w:type="spellEnd"/>
-      <w:r>
-        <w:rPr>
-          <w:lang w:val="bg-BG"/>
-        </w:rPr>
-        <w:t xml:space="preserve"> </w:t>
-      </w:r>
-      <w:proofErr w:type="spellStart"/>
-      <w:r>
-        <w:rPr>
-          <w:lang w:val="bg-BG"/>
-        </w:rPr>
-        <w:t>interaction</w:t>
-      </w:r>
-      <w:proofErr w:type="spellEnd"/>
-      <w:r>
-        <w:rPr>
-          <w:lang w:val="bg-BG"/>
-        </w:rPr>
-        <w:t xml:space="preserve"> п</w:t>
-      </w:r>
-      <w:r>
-        <w:rPr>
-          <w:lang w:val="bg-BG"/>
-        </w:rPr>
-        <w:t>ри него изчисленията са всяко със всяко. Поради тази причина има сложност O(N</w:t>
-      </w:r>
-      <w:r>
-        <w:rPr>
-          <w:vertAlign w:val="superscript"/>
-          <w:lang w:val="bg-BG"/>
-        </w:rPr>
-        <w:t>2</w:t>
-      </w:r>
-      <w:r>
-        <w:rPr>
-          <w:lang w:val="bg-BG"/>
-        </w:rPr>
-        <w:t xml:space="preserve">) и при нарастване на </w:t>
-      </w:r>
-      <w:r>
-        <w:rPr>
-          <w:lang w:val="bg-BG"/>
-        </w:rPr>
-        <w:t xml:space="preserve">броя частици квадратично нараства времето за изчисление на един кадър от симулацията. </w:t>
-      </w:r>
-    </w:p>
-    <w:p>
-      <w:pPr>
-        <w:rPr>
-          <w:lang w:val="bg-BG"/>
-        </w:rPr>
-      </w:pPr>
-      <w:r>
-        <w:rPr>
-          <w:lang w:val="bg-BG"/>
-        </w:rPr>
-        <w:t>За научни симулации това е голям недостатък, но за този проект това е голямо предимство, защото може лесно да се види разликата между последователната и паралелната обработка.</w:t>
-      </w:r>
-    </w:p>
-    <w:p>
-      <w:pPr>
-        <w:pStyle w:val="N-BodyList-Level3"/>
-        <w:rPr>
-          <w:lang w:val="bg-BG"/>
-        </w:rPr>
-      </w:pPr>
-      <w:r>
-        <w:rPr>
-          <w:lang w:val="bg-BG"/>
-        </w:rPr>
-        <w:t>Barnes</w:t>
-      </w:r>
-      <w:r>
-        <w:rPr>
-          <w:lang w:val="bg-BG"/>
-        </w:rPr>
-        <w:t>-</w:t>
-      </w:r>
-      <w:proofErr w:type="spellStart"/>
-      <w:r>
-        <w:rPr>
-          <w:lang w:val="bg-BG"/>
-        </w:rPr>
-        <w:t>Hut</w:t>
-      </w:r>
-      <w:proofErr w:type="spellEnd"/>
-    </w:p>
-    <w:p>
-      <w:pPr>
-        <w:rPr>
-          <w:lang w:val="bg-BG"/>
-        </w:rPr>
-      </w:pPr>
-      <w:r>
-        <w:rPr>
-          <w:lang w:val="bg-BG"/>
-        </w:rPr>
-        <w:t>Barnes-</w:t>
-      </w:r>
-      <w:proofErr w:type="spellStart"/>
-      <w:r>
-        <w:rPr>
-          <w:lang w:val="bg-BG"/>
-        </w:rPr>
-        <w:t>Hut</w:t>
-      </w:r>
-      <w:proofErr w:type="spellEnd"/>
-      <w:r>
-        <w:rPr>
-          <w:lang w:val="bg-BG"/>
-        </w:rPr>
-        <w:t xml:space="preserve"> алгоритъма е популярен алгоритъм, който се масово се използва за n-</w:t>
-      </w:r>
-      <w:proofErr w:type="spellStart"/>
-      <w:r>
-        <w:rPr>
-          <w:lang w:val="bg-BG"/>
-        </w:rPr>
-        <w:t>body</w:t>
-      </w:r>
-      <w:proofErr w:type="spellEnd"/>
-      <w:r>
-        <w:rPr>
-          <w:lang w:val="bg-BG"/>
-        </w:rPr>
-        <w:t xml:space="preserve"> симулации. Този алгоритъм йерархично разделя пространството около телата на кутийки (клетки) докато има само едно тяло във всяка клетка. Това позволява алгоритъма бързо да апроксимира силите, които действат върху частиците </w:t>
+    </w:p>
+    <w:p>
+      <w:pPr>
+        <w:rPr>
+          <w:lang w:val="bg-BG"/>
+        </w:rPr>
+      </w:pPr>
+      <w:r>
+        <w:rPr>
+          <w:lang w:val="bg-BG"/>
+        </w:rPr>
+        <w:t xml:space="preserve">Barnes-Hut алгоритъма е популярен алгоритъм, който се масово се използва за n-body симулации. Този алгоритъм йерархично разделя пространството около телата на кутийки (клетки) докато има само едно тяло във всяка клетка. Това позволява алгоритъма бързо да апроксимира силите, които действат върху частиците </w:t>
       </w:r>
       <w:r>
         <w:rPr>
@@ -979,21 +737,7 @@
         <w:rPr>
           <w:lang w:val="bg-BG"/>
         </w:rPr>
-        <w:t>), за разлика от това, благодарение на апроксимацията, която се извършва с това разделение на пространството, BH алгоритъма има сложност O(</w:t>
-      </w:r>
-      <w:proofErr w:type="spellStart"/>
-      <w:r>
-        <w:rPr>
-          <w:lang w:val="bg-BG"/>
-        </w:rPr>
-        <w:t>NlogN</w:t>
-      </w:r>
-      <w:proofErr w:type="spellEnd"/>
-      <w:r>
-        <w:rPr>
-          <w:lang w:val="bg-BG"/>
-        </w:rPr>
-        <w:t xml:space="preserve">). </w:t>
+        <w:t xml:space="preserve">), за разлика от това, благодарение на апроксимацията, която се извършва с това разделение на пространството, BH алгоритъма има сложност O(NlogN). </w:t>
       </w:r>
       <w:r>
         <w:rPr>
@@ -1061,91 +805,7 @@
         <w:rPr>
           <w:lang w:val="bg-BG"/>
         </w:rPr>
-        <w:t>Тук искам да спомена и други алгоритми, които са по-сложи и заради липса на опит в тази сфера не успях да разгледам по подробно. Това са FMM(</w:t>
-      </w:r>
-      <w:proofErr w:type="spellStart"/>
-      <w:r>
-        <w:rPr>
-          <w:lang w:val="bg-BG"/>
-        </w:rPr>
-        <w:t>Fast</w:t>
-      </w:r>
-      <w:proofErr w:type="spellEnd"/>
-      <w:r>
-        <w:rPr>
-          <w:lang w:val="bg-BG"/>
-        </w:rPr>
-        <w:t xml:space="preserve"> </w:t>
-      </w:r>
-      <w:proofErr w:type="spellStart"/>
-      <w:r>
-        <w:rPr>
-          <w:lang w:val="bg-BG"/>
-        </w:rPr>
-        <w:t>Multipole</w:t>
-      </w:r>
-      <w:proofErr w:type="spellEnd"/>
-      <w:r>
-        <w:rPr>
-          <w:lang w:val="bg-BG"/>
-        </w:rPr>
-        <w:t xml:space="preserve"> </w:t>
-      </w:r>
-      <w:proofErr w:type="spellStart"/>
-      <w:r>
-        <w:rPr>
-          <w:lang w:val="bg-BG"/>
-        </w:rPr>
-        <w:t>Method</w:t>
-      </w:r>
-      <w:proofErr w:type="spellEnd"/>
-      <w:r>
-        <w:rPr>
-          <w:lang w:val="bg-BG"/>
-        </w:rPr>
-        <w:t xml:space="preserve">) и (PMTA) </w:t>
-      </w:r>
-      <w:proofErr w:type="spellStart"/>
-      <w:r>
-        <w:rPr>
-          <w:lang w:val="bg-BG"/>
-        </w:rPr>
-        <w:t>Parallel</w:t>
-      </w:r>
-      <w:proofErr w:type="spellEnd"/>
-      <w:r>
-        <w:rPr>
-          <w:lang w:val="bg-BG"/>
-        </w:rPr>
-        <w:t xml:space="preserve"> </w:t>
-      </w:r>
-      <w:proofErr w:type="spellStart"/>
-      <w:r>
-        <w:rPr>
-          <w:lang w:val="bg-BG"/>
-        </w:rPr>
-        <w:t>Multipole</w:t>
-      </w:r>
-      <w:proofErr w:type="spellEnd"/>
-      <w:r>
-        <w:rPr>
-          <w:lang w:val="bg-BG"/>
-        </w:rPr>
-        <w:t xml:space="preserve"> Tree </w:t>
-      </w:r>
-      <w:proofErr w:type="spellStart"/>
-      <w:r>
-        <w:rPr>
-          <w:lang w:val="bg-BG"/>
-        </w:rPr>
-        <w:t>Algorithm</w:t>
-      </w:r>
-      <w:proofErr w:type="spellEnd"/>
-      <w:r>
-        <w:rPr>
-          <w:lang w:val="bg-BG"/>
-        </w:rPr>
-        <w:t xml:space="preserve">. </w:t>
+        <w:t xml:space="preserve">Тук искам да спомена и други алгоритми, които са по-сложи и заради липса на опит в тази сфера не успях да разгледам по подробно. Това са FMM(Fast Multipole Method) и (PMTA) Parallel Multipole Tree Algorithm. </w:t>
       </w:r>
       <w:r>
         <w:rPr>
@@ -1183,21 +843,7 @@
         <w:rPr>
           <w:lang w:val="bg-BG"/>
         </w:rPr>
-        <w:t>Другия алгоритъм, който е важен за реализацията на N-</w:t>
-      </w:r>
-      <w:proofErr w:type="spellStart"/>
-      <w:r>
-        <w:rPr>
-          <w:lang w:val="bg-BG"/>
-        </w:rPr>
-        <w:t>Body</w:t>
-      </w:r>
-      <w:proofErr w:type="spellEnd"/>
-      <w:r>
-        <w:rPr>
-          <w:lang w:val="bg-BG"/>
-        </w:rPr>
-        <w:t xml:space="preserve"> симулацията е алгоритъма, който се използва за интеграция. Този алгоритъм отговаря за движението на частиците.</w:t>
+        <w:t>Другия алгоритъм, който е важен за реализацията на N-Body симулацията е алгоритъма, който се използва за интеграция. Този алгоритъм отговаря за движението на частиците.</w:t>
       </w:r>
       <w:r>
         <w:rPr>
@@ -1272,15 +918,7 @@
         <w:t xml:space="preserve">е съкращение за </w:t>
       </w:r>
       <w:r>
-        <w:t xml:space="preserve">“Pretty Efficient Parallel </w:t>
-      </w:r>
-      <w:proofErr w:type="spellStart"/>
-      <w:r>
-        <w:t>Coluombsolver</w:t>
-      </w:r>
-      <w:proofErr w:type="spellEnd"/>
-      <w:r>
-        <w:t xml:space="preserve">”. </w:t>
+        <w:t xml:space="preserve">“Pretty Efficient Parallel Coluombsolver”. </w:t>
       </w:r>
       <w:r>
         <w:rPr>
@@ -1295,120 +933,85 @@
         <w:rPr>
           <w:lang w:val="bg-BG"/>
         </w:rPr>
+        <w:t xml:space="preserve"> (безмрежово) моделиране на плазмени системи, но с времето проекта се е разширил да се динамика на флуидите, плазмени симулации и графитационни симулации.</w:t>
+      </w:r>
+    </w:p>
+    <w:p>
+      <w:pPr>
+        <w:rPr>
+          <w:lang w:val="bg-BG"/>
+        </w:rPr>
+      </w:pPr>
+      <w:r>
+        <w:rPr>
+          <w:lang w:val="bg-BG"/>
+        </w:rPr>
+        <w:t xml:space="preserve">Този труд е базиран на труда на </w:t>
+      </w:r>
+      <w:r>
+        <w:t>Salmon</w:t>
+      </w:r>
+      <w:r>
+        <w:rPr>
+          <w:lang w:val="bg-BG"/>
+        </w:rPr>
+        <w:t xml:space="preserve">, който използва </w:t>
+      </w:r>
+      <w:r>
+        <w:t xml:space="preserve">‘hashed octree </w:t>
+      </w:r>
+      <w:r>
+        <w:rPr>
+          <w:lang w:val="bg-BG"/>
+        </w:rPr>
+        <w:t>(</w:t>
+      </w:r>
+      <w:r>
+        <w:t>HOT</w:t>
+      </w:r>
+      <w:r>
+        <w:rPr>
+          <w:lang w:val="bg-BG"/>
+        </w:rPr>
+        <w:t>) подход с фиксиран многополюсна експанзия (до 4 полюса)</w:t>
+      </w:r>
+    </w:p>
+    <w:p>
+      <w:pPr>
+        <w:rPr>
+          <w:lang w:val="bg-BG"/>
+        </w:rPr>
+      </w:pPr>
+      <w:r>
+        <w:t>PEPC</w:t>
+      </w:r>
+      <w:r>
+        <w:rPr>
+          <w:lang w:val="bg-BG"/>
+        </w:rPr>
+        <w:t xml:space="preserve"> е разработен на езика с++ и използва </w:t>
+      </w:r>
+      <w:r>
+        <w:t>MPI</w:t>
+      </w:r>
+      <w:r>
+        <w:rPr>
+          <w:lang w:val="bg-BG"/>
+        </w:rPr>
+        <w:t xml:space="preserve"> и</w:t>
+      </w:r>
+      <w:r>
+        <w:t xml:space="preserve"> Posix</w:t>
+      </w:r>
+      <w:r>
+        <w:rPr>
+          <w:lang w:val="bg-BG"/>
+        </w:rPr>
         <w:t xml:space="preserve"> (</w:t>
       </w:r>
-      <w:proofErr w:type="spellStart"/>
-      <w:r>
-        <w:rPr>
-          <w:lang w:val="bg-BG"/>
-        </w:rPr>
-        <w:t>безмрежово</w:t>
-      </w:r>
-      <w:proofErr w:type="spellEnd"/>
-      <w:r>
-        <w:rPr>
-          <w:lang w:val="bg-BG"/>
-        </w:rPr>
-        <w:t xml:space="preserve">) моделиране на плазмени системи, но с времето проекта се е разширил да се динамика на флуидите, плазмени симулации и </w:t>
-      </w:r>
-      <w:proofErr w:type="spellStart"/>
-      <w:r>
-        <w:rPr>
-          <w:lang w:val="bg-BG"/>
-        </w:rPr>
-        <w:t>графитационни</w:t>
-      </w:r>
-      <w:proofErr w:type="spellEnd"/>
-      <w:r>
-        <w:rPr>
-          <w:lang w:val="bg-BG"/>
-        </w:rPr>
-        <w:t xml:space="preserve"> симулации.</w:t>
-      </w:r>
-    </w:p>
-    <w:p>
-      <w:pPr>
-        <w:rPr>
-          <w:lang w:val="bg-BG"/>
-        </w:rPr>
-      </w:pPr>
-      <w:r>
-        <w:rPr>
-          <w:lang w:val="bg-BG"/>
-        </w:rPr>
-        <w:t xml:space="preserve">Този труд е базиран на труда на </w:t>
-      </w:r>
-      <w:r>
-        <w:t>Salmon</w:t>
-      </w:r>
-      <w:r>
-        <w:rPr>
-          <w:lang w:val="bg-BG"/>
-        </w:rPr>
-        <w:t xml:space="preserve">, който използва </w:t>
-      </w:r>
-      <w:r>
-        <w:t xml:space="preserve">‘hashed octree </w:t>
-      </w:r>
-      <w:r>
-        <w:rPr>
-          <w:lang w:val="bg-BG"/>
-        </w:rPr>
-        <w:t>(</w:t>
-      </w:r>
-      <w:r>
-        <w:t>HOT</w:t>
-      </w:r>
-      <w:r>
-        <w:rPr>
-          <w:lang w:val="bg-BG"/>
-        </w:rPr>
-        <w:t>) подход с фиксиран многополюсна експанзия (до 4 полюса)</w:t>
-      </w:r>
-    </w:p>
-    <w:p>
-      <w:pPr>
-        <w:rPr>
-          <w:lang w:val="bg-BG"/>
-        </w:rPr>
-      </w:pPr>
-      <w:r>
-        <w:t>PEPC</w:t>
-      </w:r>
-      <w:r>
-        <w:rPr>
-          <w:lang w:val="bg-BG"/>
-        </w:rPr>
-        <w:t xml:space="preserve"> е разработен на езика с++ и използва </w:t>
-      </w:r>
-      <w:r>
-        <w:t>MPI</w:t>
-      </w:r>
-      <w:r>
-        <w:rPr>
-          <w:lang w:val="bg-BG"/>
-        </w:rPr>
-        <w:t xml:space="preserve"> и</w:t>
-      </w:r>
-      <w:r>
-        <w:t xml:space="preserve"> </w:t>
-      </w:r>
-      <w:proofErr w:type="spellStart"/>
-      <w:r>
-        <w:t>Posix</w:t>
-      </w:r>
-      <w:proofErr w:type="spellEnd"/>
-      <w:r>
-        <w:rPr>
-          <w:lang w:val="bg-BG"/>
-        </w:rPr>
-        <w:t xml:space="preserve"> (</w:t>
-      </w:r>
-      <w:proofErr w:type="spellStart"/>
       <w:r>
         <w:t>Pthreads</w:t>
       </w:r>
-      <w:proofErr w:type="spellEnd"/>
       <w:r>
         <w:rPr>
           <w:lang w:val="bg-BG"/>
@@ -1457,21 +1060,7 @@
         <w:rPr>
           <w:lang w:val="bg-BG"/>
         </w:rPr>
-        <w:t xml:space="preserve">като се използва </w:t>
-      </w:r>
-      <w:proofErr w:type="spellStart"/>
-      <w:r>
-        <w:rPr>
-          <w:lang w:val="bg-BG"/>
-        </w:rPr>
-        <w:t>Мортонов</w:t>
-      </w:r>
-      <w:proofErr w:type="spellEnd"/>
-      <w:r>
-        <w:rPr>
-          <w:lang w:val="bg-BG"/>
-        </w:rPr>
-        <w:t xml:space="preserve"> код за съпоставяне на многомерни данни с едно измерение, като се запазва местоположението на точките с данни.</w:t>
+        <w:t>като се използва Мортонов код за съпоставяне на многомерни данни с едно измерение, като се запазва местоположението на точките с данни.</w:t>
       </w:r>
       <w:r>
         <w:t xml:space="preserve"> </w:t>
@@ -1967,35 +1556,7 @@
         <w:rPr>
           <w:lang w:val="bg-BG"/>
         </w:rPr>
-        <w:t xml:space="preserve">Въпреки, че всички екземпляри използват алгоритми различни от </w:t>
-      </w:r>
-      <w:proofErr w:type="spellStart"/>
-      <w:r>
-        <w:rPr>
-          <w:lang w:val="bg-BG"/>
-        </w:rPr>
-        <w:t>Pairwise</w:t>
-      </w:r>
-      <w:proofErr w:type="spellEnd"/>
-      <w:r>
-        <w:rPr>
-          <w:lang w:val="bg-BG"/>
-        </w:rPr>
-        <w:t xml:space="preserve"> </w:t>
-      </w:r>
-      <w:proofErr w:type="spellStart"/>
-      <w:r>
-        <w:rPr>
-          <w:lang w:val="bg-BG"/>
-        </w:rPr>
-        <w:t>interaction</w:t>
-      </w:r>
-      <w:proofErr w:type="spellEnd"/>
-      <w:r>
-        <w:rPr>
-          <w:lang w:val="bg-BG"/>
-        </w:rPr>
-        <w:t xml:space="preserve">, този проект го имплементира заедно с BH алгоритъма. </w:t>
+        <w:t xml:space="preserve">Въпреки, че всички екземпляри използват алгоритми различни от Pairwise interaction, този проект го имплементира заедно с BH алгоритъма. </w:t>
       </w:r>
     </w:p>
     <w:p>
@@ -2062,131 +1623,169 @@
         <w:rPr>
           <w:lang w:val="bg-BG"/>
         </w:rPr>
-        <w:t xml:space="preserve">За език проекта използва C#, а средата на за разработка е </w:t>
-      </w:r>
-      <w:proofErr w:type="spellStart"/>
-      <w:r>
-        <w:rPr>
-          <w:lang w:val="bg-BG"/>
-        </w:rPr>
-        <w:t>Visual</w:t>
-      </w:r>
-      <w:proofErr w:type="spellEnd"/>
+        <w:t xml:space="preserve">За език проекта използва C#, а средата на за разработка е Visual Studio 2019. Използвам C#, защото с него имам най-много опит и езика има добри възможности за паралелизъм. </w:t>
+      </w:r>
+    </w:p>
+    <w:p>
+      <w:pPr>
+        <w:rPr>
+          <w:lang w:val="bg-BG"/>
+        </w:rPr>
+      </w:pPr>
+      <w:r>
+        <w:rPr>
+          <w:lang w:val="bg-BG"/>
+        </w:rPr>
+        <w:t>Друга причина да използвам C# е  възможностите за визуализация и взаимодействие с потребителите. За създаване на интерфейса използвам WPF, а за визуализацията използвам библиотеката SkiaSharp за генериране на отделните кадри на симулацията и библиотеката Xade.FFMPEG използвам за генериране на видео от отделните кадрни.</w:t>
+      </w:r>
+    </w:p>
+    <w:p>
+      <w:pPr>
+        <w:rPr>
+          <w:lang w:val="bg-BG"/>
+        </w:rPr>
+      </w:pPr>
+      <w:r>
+        <w:rPr>
+          <w:lang w:val="bg-BG"/>
+        </w:rPr>
+        <w:t xml:space="preserve">Интерфейса се реализира с помощта на WPF(Windows Presentation Foundation). </w:t>
+      </w:r>
+    </w:p>
+    <w:p>
+      <w:pPr>
+        <w:pStyle w:val="N-BodyList-Level2"/>
+        <w:rPr>
+          <w:lang w:val="bg-BG"/>
+        </w:rPr>
+      </w:pPr>
+      <w:r>
+        <w:rPr>
+          <w:lang w:val="bg-BG"/>
+        </w:rPr>
+        <w:t xml:space="preserve">Описание на </w:t>
+      </w:r>
+      <w:r>
+        <w:rPr>
+          <w:lang w:val="bg-BG"/>
+        </w:rPr>
+        <w:t>имплементираните</w:t>
+      </w:r>
+      <w:r>
+        <w:rPr>
+          <w:lang w:val="bg-BG"/>
+        </w:rPr>
+        <w:t xml:space="preserve"> алгоритми</w:t>
+      </w:r>
+    </w:p>
+    <w:p>
+      <w:pPr>
+        <w:pStyle w:val="N-BodyList-Level3"/>
+        <w:rPr>
+          <w:lang w:val="bg-BG"/>
+        </w:rPr>
+      </w:pPr>
+      <w:r>
+        <w:rPr>
+          <w:lang w:val="bg-BG"/>
+        </w:rPr>
+        <w:t>Pairwise interaction (Наивен подход)</w:t>
+      </w:r>
+    </w:p>
+    <w:p>
+      <w:pPr>
+        <w:rPr>
+          <w:lang w:val="bg-BG"/>
+        </w:rPr>
+      </w:pPr>
+      <w:r>
+        <w:rPr>
+          <w:lang w:val="bg-BG"/>
+        </w:rPr>
+        <w:t>Този алгоритъм се имплементира като два вложени цикъла при последователната обработка. При паралелната обработка общия масив с частици се разделя равномерно на броя нишки и всяка нишка изпълнява последователния алгоритъм с два вложени цикъла.</w:t>
+      </w:r>
+    </w:p>
+    <w:p>
+      <w:pPr>
+        <w:pStyle w:val="N-BodyList-Level3"/>
+        <w:rPr>
+          <w:lang w:val="bg-BG"/>
+        </w:rPr>
+      </w:pPr>
+      <w:r>
+        <w:rPr>
+          <w:lang w:val="bg-BG"/>
+        </w:rPr>
+        <w:lastRenderedPageBreak/>
+        <w:t xml:space="preserve">BH (Barnes-Hut) </w:t>
+      </w:r>
+    </w:p>
+    <w:p>
+      <w:pPr>
+        <w:rPr>
+          <w:lang w:val="bg-BG"/>
+        </w:rPr>
+      </w:pPr>
+      <w:r>
+        <w:rPr>
+          <w:lang w:val="bg-BG"/>
+        </w:rPr>
+        <w:t xml:space="preserve">Имплементирания </w:t>
+      </w:r>
+      <w:r>
+        <w:t>BH</w:t>
+      </w:r>
+      <w:r>
+        <w:rPr>
+          <w:lang w:val="bg-BG"/>
+        </w:rPr>
+        <w:t xml:space="preserve"> алгоритъм е съвсем базов</w:t>
+      </w:r>
+      <w:r>
+        <w:rPr>
+          <w:lang w:val="bg-BG"/>
+        </w:rPr>
+        <w:t>. Състои се от три фази: Рекурсивна декомпозиция на пространството докато има само една частица във всяка клетка, изчисляване на взаимодействията на клетките чрез обхождане на дървото и последната стъпка е преместването на частиците в зависимост от силите, които действат върху тях.</w:t>
+      </w:r>
+    </w:p>
+    <w:p>
+      <w:pPr>
+        <w:rPr>
+          <w:lang w:val="bg-BG"/>
+        </w:rPr>
+      </w:pPr>
+      <w:r>
+        <w:rPr>
+          <w:lang w:val="bg-BG"/>
+        </w:rPr>
+        <w:t>От тези стъпки обхождането и преместването на частиците, докато декомпозицията е последователна. В процеса на събиране на информация, късно попаднах на паралелен алгоритъм за построяване на дървото. Този алгоритъм е Ортогонално балансиране (О</w:t>
+      </w:r>
+      <w:r>
+        <w:t xml:space="preserve">RB) </w:t>
+      </w:r>
+      <w:r>
+        <w:rPr>
+          <w:lang w:val="bg-BG"/>
+        </w:rPr>
+        <w:t xml:space="preserve">и се използва от </w:t>
+      </w:r>
+      <w:r>
+        <w:t>Salmon</w:t>
+      </w:r>
       <w:r>
         <w:rPr>
           <w:lang w:val="bg-BG"/>
         </w:rPr>
         <w:t xml:space="preserve"> </w:t>
       </w:r>
-      <w:proofErr w:type="spellStart"/>
-      <w:r>
-        <w:rPr>
-          <w:lang w:val="bg-BG"/>
-        </w:rPr>
-        <w:t>Studio</w:t>
-      </w:r>
-      <w:proofErr w:type="spellEnd"/>
-      <w:r>
-        <w:rPr>
-          <w:lang w:val="bg-BG"/>
-        </w:rPr>
-        <w:t xml:space="preserve"> 2019. Използвам C#, защото с него имам най-много опит и езика има добри възможности за паралелизъм. </w:t>
-      </w:r>
-    </w:p>
-    <w:p>
-      <w:pPr>
-        <w:rPr>
-          <w:lang w:val="bg-BG"/>
-        </w:rPr>
-      </w:pPr>
-      <w:r>
-        <w:rPr>
-          <w:lang w:val="bg-BG"/>
-        </w:rPr>
-        <w:t xml:space="preserve">Друга причина да използвам C# е  възможностите за визуализация и взаимодействие с потребителите. За създаване на интерфейса използвам WPF, а за визуализацията използвам библиотеката </w:t>
-      </w:r>
-      <w:proofErr w:type="spellStart"/>
-      <w:r>
-        <w:rPr>
-          <w:lang w:val="bg-BG"/>
-        </w:rPr>
-        <w:t>SkiaSharp</w:t>
-      </w:r>
-      <w:proofErr w:type="spellEnd"/>
-      <w:r>
-        <w:rPr>
-          <w:lang w:val="bg-BG"/>
-        </w:rPr>
-        <w:t xml:space="preserve"> за генериране на отделните кадри на симулацията и библиотеката </w:t>
-      </w:r>
-      <w:proofErr w:type="spellStart"/>
-      <w:r>
-        <w:rPr>
-          <w:lang w:val="bg-BG"/>
-        </w:rPr>
-        <w:t>Xade.FFMPEG</w:t>
-      </w:r>
-      <w:proofErr w:type="spellEnd"/>
-      <w:r>
-        <w:rPr>
-          <w:lang w:val="bg-BG"/>
-        </w:rPr>
-        <w:t xml:space="preserve"> използвам за генериране на видео от отделните </w:t>
-      </w:r>
-      <w:proofErr w:type="spellStart"/>
-      <w:r>
-        <w:rPr>
-          <w:lang w:val="bg-BG"/>
-        </w:rPr>
-        <w:t>кадрни</w:t>
-      </w:r>
-      <w:proofErr w:type="spellEnd"/>
-      <w:r>
-        <w:rPr>
-          <w:lang w:val="bg-BG"/>
-        </w:rPr>
-        <w:t>.</w:t>
-      </w:r>
-    </w:p>
-    <w:p>
-      <w:pPr>
-        <w:rPr>
-          <w:lang w:val="bg-BG"/>
-        </w:rPr>
-      </w:pPr>
-      <w:r>
-        <w:rPr>
-          <w:lang w:val="bg-BG"/>
-        </w:rPr>
-        <w:t xml:space="preserve">Интерфейса се реализира с помощта на WPF(Windows </w:t>
-      </w:r>
-      <w:proofErr w:type="spellStart"/>
-      <w:r>
-        <w:rPr>
-          <w:lang w:val="bg-BG"/>
-        </w:rPr>
-        <w:t>Presentation</w:t>
-      </w:r>
-      <w:proofErr w:type="spellEnd"/>
-      <w:r>
-        <w:rPr>
-          <w:lang w:val="bg-BG"/>
-        </w:rPr>
-        <w:t xml:space="preserve"> </w:t>
-      </w:r>
-      <w:proofErr w:type="spellStart"/>
-      <w:r>
-        <w:rPr>
-          <w:lang w:val="bg-BG"/>
-        </w:rPr>
-        <w:t>Foundation</w:t>
-      </w:r>
-      <w:proofErr w:type="spellEnd"/>
-      <w:r>
-        <w:rPr>
-          <w:lang w:val="bg-BG"/>
-        </w:rPr>
-        <w:t xml:space="preserve">). </w:t>
+      <w:r>
+        <w:t xml:space="preserve">[7], </w:t>
+      </w:r>
+      <w:r>
+        <w:rPr>
+          <w:lang w:val="bg-BG"/>
+        </w:rPr>
+        <w:t>но поради ограниченото време не успях да го изследвам и имплементирам.</w:t>
       </w:r>
     </w:p>
     <w:p>
@@ -2200,19 +1799,7 @@
         <w:rPr>
           <w:lang w:val="bg-BG"/>
         </w:rPr>
-        <w:t xml:space="preserve">Описание на </w:t>
-      </w:r>
-      <w:r>
-        <w:rPr>
-          <w:lang w:val="bg-BG"/>
-        </w:rPr>
-        <w:t>имплементираните</w:t>
-      </w:r>
-      <w:r>
-        <w:rPr>
-          <w:lang w:val="bg-BG"/>
-        </w:rPr>
-        <w:t xml:space="preserve"> алгоритми</w:t>
+        <w:t>Описание на реализацията</w:t>
       </w:r>
     </w:p>
     <w:p>
@@ -2222,47 +1809,78 @@
           <w:lang w:val="bg-BG"/>
         </w:rPr>
       </w:pPr>
-      <w:proofErr w:type="spellStart"/>
-      <w:r>
-        <w:rPr>
-          <w:lang w:val="bg-BG"/>
-        </w:rPr>
-        <w:t>Pairwise</w:t>
-      </w:r>
-      <w:proofErr w:type="spellEnd"/>
-      <w:r>
-        <w:rPr>
-          <w:lang w:val="bg-BG"/>
-        </w:rPr>
-        <w:t xml:space="preserve"> </w:t>
-      </w:r>
-      <w:proofErr w:type="spellStart"/>
-      <w:r>
-        <w:rPr>
-          <w:lang w:val="bg-BG"/>
-        </w:rPr>
-        <w:t>interaction</w:t>
-      </w:r>
-      <w:proofErr w:type="spellEnd"/>
-      <w:r>
-        <w:rPr>
-          <w:lang w:val="bg-BG"/>
-        </w:rPr>
-        <w:t xml:space="preserve"> (Наивен подход)</w:t>
-      </w:r>
-    </w:p>
-    <w:p>
-      <w:pPr>
-        <w:rPr>
-          <w:lang w:val="bg-BG"/>
-        </w:rPr>
-      </w:pPr>
-      <w:r>
-        <w:rPr>
-          <w:lang w:val="bg-BG"/>
-        </w:rPr>
-        <w:t>Този алгоритъм се имплементира като два вложени цикъла при последователната обработка. При паралелната обработка общия масив с частици се разделя равномерно на броя нишки и всяка нишка изпълнява последователния алгоритъм с два вложени цикъла.</w:t>
-      </w:r>
+      <w:r>
+        <w:rPr>
+          <w:lang w:val="bg-BG"/>
+        </w:rPr>
+        <w:t>Кратко описание</w:t>
+      </w:r>
+    </w:p>
+    <w:p>
+      <w:pPr>
+        <w:rPr>
+          <w:lang w:val="bg-BG"/>
+        </w:rPr>
+      </w:pPr>
+      <w:r>
+        <w:rPr>
+          <w:lang w:val="bg-BG"/>
+        </w:rPr>
+        <w:t>Реализацията на проекта се разделя на две основни части, интерфейса и библиотека (class library).  Интерфейса съдържа единствено логиката за обработка на входните данни, създаване на инстанция на основния клас от библиотеката (ProgramManager), извикване на функции от този клас и визуализиране на информация отнасяща се до статуса на изпълняващата се операция. Комуникацията между библиотеката и интерфейса е чрез извикване на функции (от страна на интерфейса) и генериране на събития (events) от страна на библиотеката.</w:t>
+      </w:r>
+    </w:p>
+    <w:p>
+      <w:pPr>
+        <w:rPr>
+          <w:lang w:val="bg-BG"/>
+        </w:rPr>
+      </w:pPr>
+      <w:r>
+        <w:rPr>
+          <w:lang w:val="bg-BG"/>
+        </w:rPr>
+        <w:t>Благодарение на това разделение, библиотеката може да се използва в бъдеще отделно от сегашния интерфейс.</w:t>
+      </w:r>
+      <w:r>
+        <w:rPr>
+          <w:lang w:val="bg-BG"/>
+        </w:rPr>
+        <w:t xml:space="preserve"> Секцията с диаграмите ще покаже нагледно описаната структура с пример за споменатите събития.</w:t>
+      </w:r>
+    </w:p>
+    <w:p>
+      <w:pPr>
+        <w:rPr>
+          <w:lang w:val="bg-BG"/>
+        </w:rPr>
+      </w:pPr>
+      <w:r>
+        <w:rPr>
+          <w:lang w:val="bg-BG"/>
+        </w:rPr>
+        <w:t>Раздела „Упътване за употреба“ има подобно описание на интерфейса и всички функции.</w:t>
+      </w:r>
+    </w:p>
+    <w:p>
+      <w:pPr>
+        <w:rPr>
+          <w:lang w:val="bg-BG"/>
+        </w:rPr>
+      </w:pPr>
+    </w:p>
+    <w:p>
+      <w:pPr>
+        <w:rPr>
+          <w:lang w:val="bg-BG"/>
+        </w:rPr>
+      </w:pPr>
+    </w:p>
+    <w:p>
+      <w:pPr>
+        <w:rPr>
+          <w:lang w:val="bg-BG"/>
+        </w:rPr>
+      </w:pPr>
     </w:p>
     <w:p>
       <w:pPr>
@@ -2275,253 +1893,6 @@
         <w:rPr>
           <w:lang w:val="bg-BG"/>
         </w:rPr>
-        <w:lastRenderedPageBreak/>
-        <w:t>BH (Barnes-</w:t>
-      </w:r>
-      <w:proofErr w:type="spellStart"/>
-      <w:r>
-        <w:rPr>
-          <w:lang w:val="bg-BG"/>
-        </w:rPr>
-        <w:t>Hut</w:t>
-      </w:r>
-      <w:proofErr w:type="spellEnd"/>
-      <w:r>
-        <w:rPr>
-          <w:lang w:val="bg-BG"/>
-        </w:rPr>
-        <w:t xml:space="preserve">) </w:t>
-      </w:r>
-    </w:p>
-    <w:p>
-      <w:pPr>
-        <w:rPr>
-          <w:lang w:val="bg-BG"/>
-        </w:rPr>
-      </w:pPr>
-      <w:r>
-        <w:rPr>
-          <w:lang w:val="bg-BG"/>
-        </w:rPr>
-        <w:t xml:space="preserve">Имплементирания </w:t>
-      </w:r>
-      <w:r>
-        <w:t>BH</w:t>
-      </w:r>
-      <w:r>
-        <w:rPr>
-          <w:lang w:val="bg-BG"/>
-        </w:rPr>
-        <w:t xml:space="preserve"> алгоритъм е съвсем базов</w:t>
-      </w:r>
-      <w:r>
-        <w:rPr>
-          <w:lang w:val="bg-BG"/>
-        </w:rPr>
-        <w:t>. Състои се от три фази: Рекурсивна декомпозиция на пространството докато има само една частица във всяка клетка, изчисляване на взаимодействията на клетките чрез обхождане на дървото и последната стъпка е преместването на частиците в зависимост от силите, които действат върху тях.</w:t>
-      </w:r>
-    </w:p>
-    <w:p>
-      <w:pPr>
-        <w:rPr>
-          <w:lang w:val="bg-BG"/>
-        </w:rPr>
-      </w:pPr>
-      <w:r>
-        <w:rPr>
-          <w:lang w:val="bg-BG"/>
-        </w:rPr>
-        <w:t>От тези стъпки обхождането и преместването на частиците, докато декомпозицията е последователна. В процеса на събиране на информация, късно попаднах на паралелен алгоритъм за построяване на дървото. Този алгоритъм е Ортогонално балансиране (О</w:t>
-      </w:r>
-      <w:r>
-        <w:t xml:space="preserve">RB) </w:t>
-      </w:r>
-      <w:r>
-        <w:rPr>
-          <w:lang w:val="bg-BG"/>
-        </w:rPr>
-        <w:t xml:space="preserve">и се използва от </w:t>
-      </w:r>
-      <w:r>
-        <w:t>Salmon</w:t>
-      </w:r>
-      <w:r>
-        <w:rPr>
-          <w:lang w:val="bg-BG"/>
-        </w:rPr>
-        <w:t xml:space="preserve"> </w:t>
-      </w:r>
-      <w:r>
-        <w:t xml:space="preserve">[7], </w:t>
-      </w:r>
-      <w:r>
-        <w:rPr>
-          <w:lang w:val="bg-BG"/>
-        </w:rPr>
-        <w:t>но поради ограниченото време не успях да го изследвам и имплементирам.</w:t>
-      </w:r>
-    </w:p>
-    <w:p>
-      <w:pPr>
-        <w:pStyle w:val="N-BodyList-Level2"/>
-        <w:rPr>
-          <w:lang w:val="bg-BG"/>
-        </w:rPr>
-      </w:pPr>
-      <w:r>
-        <w:rPr>
-          <w:lang w:val="bg-BG"/>
-        </w:rPr>
-        <w:t>Описание на реализацията</w:t>
-      </w:r>
-    </w:p>
-    <w:p>
-      <w:pPr>
-        <w:pStyle w:val="N-BodyList-Level3"/>
-        <w:rPr>
-          <w:lang w:val="bg-BG"/>
-        </w:rPr>
-      </w:pPr>
-      <w:r>
-        <w:rPr>
-          <w:lang w:val="bg-BG"/>
-        </w:rPr>
-        <w:t>Кратко описание</w:t>
-      </w:r>
-    </w:p>
-    <w:p>
-      <w:pPr>
-        <w:rPr>
-          <w:lang w:val="bg-BG"/>
-        </w:rPr>
-      </w:pPr>
-      <w:r>
-        <w:rPr>
-          <w:lang w:val="bg-BG"/>
-        </w:rPr>
-        <w:t>Реализацията на проекта се разделя на две основни части, интерфейса и библиотека (</w:t>
-      </w:r>
-      <w:proofErr w:type="spellStart"/>
-      <w:r>
-        <w:rPr>
-          <w:lang w:val="bg-BG"/>
-        </w:rPr>
-        <w:t>class</w:t>
-      </w:r>
-      <w:proofErr w:type="spellEnd"/>
-      <w:r>
-        <w:rPr>
-          <w:lang w:val="bg-BG"/>
-        </w:rPr>
-        <w:t xml:space="preserve"> </w:t>
-      </w:r>
-      <w:proofErr w:type="spellStart"/>
-      <w:r>
-        <w:rPr>
-          <w:lang w:val="bg-BG"/>
-        </w:rPr>
-        <w:t>library</w:t>
-      </w:r>
-      <w:proofErr w:type="spellEnd"/>
-      <w:r>
-        <w:rPr>
-          <w:lang w:val="bg-BG"/>
-        </w:rPr>
-        <w:t>).  Интерфейса съдържа единствено логиката за обработка на входните данни, създаване на инстанция на основния клас от библиотеката (</w:t>
-      </w:r>
-      <w:proofErr w:type="spellStart"/>
-      <w:r>
-        <w:rPr>
-          <w:lang w:val="bg-BG"/>
-        </w:rPr>
-        <w:t>ProgramManager</w:t>
-      </w:r>
-      <w:proofErr w:type="spellEnd"/>
-      <w:r>
-        <w:rPr>
-          <w:lang w:val="bg-BG"/>
-        </w:rPr>
-        <w:t>), извикване на функции от този клас и визуализиране на информация отнасяща се до статуса на изпълняващата се операция. Комуникацията между библиотеката и интерфейса е чрез извикване на функции (от страна на интерфейса) и генериране на събития (</w:t>
-      </w:r>
-      <w:proofErr w:type="spellStart"/>
-      <w:r>
-        <w:rPr>
-          <w:lang w:val="bg-BG"/>
-        </w:rPr>
-        <w:t>events</w:t>
-      </w:r>
-      <w:proofErr w:type="spellEnd"/>
-      <w:r>
-        <w:rPr>
-          <w:lang w:val="bg-BG"/>
-        </w:rPr>
-        <w:t>) от страна на библиотеката.</w:t>
-      </w:r>
-    </w:p>
-    <w:p>
-      <w:pPr>
-        <w:rPr>
-          <w:lang w:val="bg-BG"/>
-        </w:rPr>
-      </w:pPr>
-      <w:r>
-        <w:rPr>
-          <w:lang w:val="bg-BG"/>
-        </w:rPr>
-        <w:t>Благодарение на това разделение, библиотеката може да се използва в бъдеще отделно от сегашния интерфейс.</w:t>
-      </w:r>
-      <w:r>
-        <w:rPr>
-          <w:lang w:val="bg-BG"/>
-        </w:rPr>
-        <w:t xml:space="preserve"> Секцията с диаграмите ще покаже нагледно описаната структура с пример за споменатите събития.</w:t>
-      </w:r>
-    </w:p>
-    <w:p>
-      <w:pPr>
-        <w:rPr>
-          <w:lang w:val="bg-BG"/>
-        </w:rPr>
-      </w:pPr>
-      <w:r>
-        <w:rPr>
-          <w:lang w:val="bg-BG"/>
-        </w:rPr>
-        <w:t>Раздела „Упътване за употреба“ има подобно описание на интерфейса и всички функции.</w:t>
-      </w:r>
-    </w:p>
-    <w:p>
-      <w:pPr>
-        <w:rPr>
-          <w:lang w:val="bg-BG"/>
-        </w:rPr>
-      </w:pPr>
-    </w:p>
-    <w:p>
-      <w:pPr>
-        <w:rPr>
-          <w:lang w:val="bg-BG"/>
-        </w:rPr>
-      </w:pPr>
-    </w:p>
-    <w:p>
-      <w:pPr>
-        <w:rPr>
-          <w:lang w:val="bg-BG"/>
-        </w:rPr>
-      </w:pPr>
-    </w:p>
-    <w:p>
-      <w:pPr>
-        <w:pStyle w:val="N-BodyList-Level3"/>
-        <w:rPr>
-          <w:lang w:val="bg-BG"/>
-        </w:rPr>
-      </w:pPr>
-      <w:r>
-        <w:rPr>
-          <w:lang w:val="bg-BG"/>
-        </w:rPr>
         <w:t>Генериране на частиците</w:t>
       </w:r>
     </w:p>
@@ -2535,21 +1906,7 @@
         <w:rPr>
           <w:lang w:val="bg-BG"/>
         </w:rPr>
-        <w:t xml:space="preserve">Програмата разполага с пространство за симулация с размери по X: 737px, по Y:979px. При генериране на частиците, се създава матрица с размерите на </w:t>
-      </w:r>
-      <w:proofErr w:type="spellStart"/>
-      <w:r>
-        <w:rPr>
-          <w:lang w:val="bg-BG"/>
-        </w:rPr>
-        <w:t>симулационното</w:t>
-      </w:r>
-      <w:proofErr w:type="spellEnd"/>
-      <w:r>
-        <w:rPr>
-          <w:lang w:val="bg-BG"/>
-        </w:rPr>
-        <w:t xml:space="preserve"> пространство, където всяка „клетка“ представлява един пиксел. </w:t>
+        <w:t xml:space="preserve">Програмата разполага с пространство за симулация с размери по X: 737px, по Y:979px. При генериране на частиците, се създава матрица с размерите на симулационното пространство, където всяка „клетка“ представлява един пиксел. </w:t>
       </w:r>
     </w:p>
     <w:p>
@@ -3454,35 +2811,7 @@
         <w:rPr>
           <w:lang w:val="bg-BG"/>
         </w:rPr>
-        <w:t>Резултатите от симулацията са .</w:t>
-      </w:r>
-      <w:proofErr w:type="spellStart"/>
-      <w:r>
-        <w:rPr>
-          <w:lang w:val="bg-BG"/>
-        </w:rPr>
-        <w:t>png</w:t>
-      </w:r>
-      <w:proofErr w:type="spellEnd"/>
-      <w:r>
-        <w:rPr>
-          <w:lang w:val="bg-BG"/>
-        </w:rPr>
-        <w:t xml:space="preserve"> изображения с размера на </w:t>
-      </w:r>
-      <w:proofErr w:type="spellStart"/>
-      <w:r>
-        <w:rPr>
-          <w:lang w:val="bg-BG"/>
-        </w:rPr>
-        <w:t>симулационното</w:t>
-      </w:r>
-      <w:proofErr w:type="spellEnd"/>
-      <w:r>
-        <w:rPr>
-          <w:lang w:val="bg-BG"/>
-        </w:rPr>
-        <w:t xml:space="preserve"> пространство (737х979). Запазват се в директория като се именуват с поредни номера.</w:t>
+        <w:t>Резултатите от симулацията са .png изображения с размера на симулационното пространство (737х979). Запазват се в директория като се именуват с поредни номера.</w:t>
       </w:r>
     </w:p>
     <w:p>
@@ -3600,21 +2929,7 @@
         <w:rPr>
           <w:lang w:val="bg-BG"/>
         </w:rPr>
-        <w:t xml:space="preserve">За генериране на видеото от поредица от изображения използвам външната библиотека </w:t>
-      </w:r>
-      <w:proofErr w:type="spellStart"/>
-      <w:r>
-        <w:rPr>
-          <w:lang w:val="bg-BG"/>
-        </w:rPr>
-        <w:t>Xade.FFMPEG</w:t>
-      </w:r>
-      <w:proofErr w:type="spellEnd"/>
-      <w:r>
-        <w:rPr>
-          <w:lang w:val="bg-BG"/>
-        </w:rPr>
-        <w:t>, която е адаптация на библиотеката FFMPEG за C#. Реших да използвам външна библиотека, защото прецених, че задачата за генериране на видео е извън обхвата на този проект.</w:t>
+        <w:t>За генериране на видеото от поредица от изображения използвам външната библиотека Xade.FFMPEG, която е адаптация на библиотеката FFMPEG за C#. Реших да използвам външна библиотека, защото прецених, че задачата за генериране на видео е извън обхвата на този проект.</w:t>
       </w:r>
     </w:p>
     <w:p>
@@ -3712,21 +3027,7 @@
         <w:rPr>
           <w:lang w:val="bg-BG"/>
         </w:rPr>
-        <w:t>Времето за изпълнение се измерва с вградения клас на C# „</w:t>
-      </w:r>
-      <w:proofErr w:type="spellStart"/>
-      <w:r>
-        <w:rPr>
-          <w:lang w:val="bg-BG"/>
-        </w:rPr>
-        <w:t>Stopwatch</w:t>
-      </w:r>
-      <w:proofErr w:type="spellEnd"/>
-      <w:r>
-        <w:rPr>
-          <w:lang w:val="bg-BG"/>
-        </w:rPr>
-        <w:t xml:space="preserve">”. </w:t>
+        <w:t xml:space="preserve">Времето за изпълнение се измерва с вградения клас на C# „Stopwatch”. </w:t>
       </w:r>
       <w:r>
         <w:rPr>
@@ -4946,13 +4247,8 @@
         </w:rPr>
         <w:t xml:space="preserve"> за точните стойности и .</w:t>
       </w:r>
-      <w:proofErr w:type="spellStart"/>
-      <w:r>
-        <w:t>png</w:t>
-      </w:r>
-      <w:proofErr w:type="spellEnd"/>
-      <w:r>
-        <w:t xml:space="preserve"> </w:t>
+      <w:r>
+        <w:t xml:space="preserve">png </w:t>
       </w:r>
       <w:r>
         <w:rPr>
@@ -5141,13 +4437,13 @@
         </w:rPr>
         <w:lastRenderedPageBreak/>
         <w:drawing>
-          <wp:anchor distT="0" distB="0" distL="114300" distR="114300" simplePos="0" relativeHeight="251667456" behindDoc="0" locked="0" layoutInCell="1" allowOverlap="1" wp14:anchorId="5BC95184" wp14:editId="73DA68FF">
+          <wp:anchor distT="0" distB="0" distL="114300" distR="114300" simplePos="0" relativeHeight="251667456" behindDoc="0" locked="0" layoutInCell="1" allowOverlap="1" wp14:anchorId="5BC95184" wp14:editId="24E8FE45">
             <wp:simplePos x="0" y="0"/>
             <wp:positionH relativeFrom="margin">
-              <wp:posOffset>-805815</wp:posOffset>
+              <wp:posOffset>-806245</wp:posOffset>
             </wp:positionH>
             <wp:positionV relativeFrom="margin">
-              <wp:posOffset>-409575</wp:posOffset>
+              <wp:posOffset>-412955</wp:posOffset>
             </wp:positionV>
             <wp:extent cx="9747475" cy="6165808"/>
             <wp:effectExtent l="0" t="0" r="6350" b="6985"/>
@@ -5427,13 +4723,13 @@
         </w:rPr>
         <w:lastRenderedPageBreak/>
         <w:drawing>
-          <wp:anchor distT="0" distB="0" distL="114300" distR="114300" simplePos="0" relativeHeight="251668480" behindDoc="0" locked="0" layoutInCell="1" allowOverlap="1" wp14:anchorId="17EBE105" wp14:editId="51B03E1C">
+          <wp:anchor distT="0" distB="0" distL="114300" distR="114300" simplePos="0" relativeHeight="251668480" behindDoc="0" locked="0" layoutInCell="1" allowOverlap="1" wp14:anchorId="17EBE105" wp14:editId="1D1422A4">
             <wp:simplePos x="0" y="0"/>
             <wp:positionH relativeFrom="margin">
-              <wp:posOffset>-751386</wp:posOffset>
+              <wp:posOffset>-747252</wp:posOffset>
             </wp:positionH>
             <wp:positionV relativeFrom="paragraph">
-              <wp:posOffset>173537</wp:posOffset>
+              <wp:posOffset>176981</wp:posOffset>
             </wp:positionV>
             <wp:extent cx="9711055" cy="5397500"/>
             <wp:effectExtent l="0" t="0" r="4445" b="0"/>
@@ -5790,6 +5086,296 @@
         <w:rPr>
           <w:lang w:val="bg-BG"/>
         </w:rPr>
+      </w:pPr>
+    </w:p>
+    <w:p>
+      <w:pPr>
+        <w:pStyle w:val="List2"/>
+        <w:rPr>
+          <w:lang w:val="bg-BG"/>
+        </w:rPr>
+      </w:pPr>
+    </w:p>
+    <w:p>
+      <w:pPr>
+        <w:pStyle w:val="List2"/>
+        <w:rPr>
+          <w:lang w:val="bg-BG"/>
+        </w:rPr>
+      </w:pPr>
+    </w:p>
+    <w:p>
+      <w:pPr>
+        <w:pStyle w:val="List2"/>
+        <w:rPr>
+          <w:lang w:val="bg-BG"/>
+        </w:rPr>
+      </w:pPr>
+    </w:p>
+    <w:p>
+      <w:pPr>
+        <w:pStyle w:val="List2"/>
+        <w:rPr>
+          <w:lang w:val="bg-BG"/>
+        </w:rPr>
+      </w:pPr>
+    </w:p>
+    <w:p>
+      <w:pPr>
+        <w:pStyle w:val="List2"/>
+        <w:rPr>
+          <w:lang w:val="bg-BG"/>
+        </w:rPr>
+      </w:pPr>
+    </w:p>
+    <w:p>
+      <w:pPr>
+        <w:pStyle w:val="List2"/>
+        <w:rPr>
+          <w:lang w:val="bg-BG"/>
+        </w:rPr>
+      </w:pPr>
+    </w:p>
+    <w:p>
+      <w:pPr>
+        <w:pStyle w:val="List2"/>
+        <w:rPr>
+          <w:lang w:val="bg-BG"/>
+        </w:rPr>
+      </w:pPr>
+    </w:p>
+    <w:p>
+      <w:pPr>
+        <w:pStyle w:val="List2"/>
+        <w:rPr>
+          <w:lang w:val="bg-BG"/>
+        </w:rPr>
+      </w:pPr>
+    </w:p>
+    <w:p>
+      <w:pPr>
+        <w:pStyle w:val="List2"/>
+        <w:rPr>
+          <w:lang w:val="bg-BG"/>
+        </w:rPr>
+      </w:pPr>
+    </w:p>
+    <w:p>
+      <w:pPr>
+        <w:pStyle w:val="List2"/>
+        <w:rPr>
+          <w:lang w:val="bg-BG"/>
+        </w:rPr>
+      </w:pPr>
+    </w:p>
+    <w:p>
+      <w:pPr>
+        <w:pStyle w:val="List2"/>
+        <w:rPr>
+          <w:lang w:val="bg-BG"/>
+        </w:rPr>
+      </w:pPr>
+    </w:p>
+    <w:p>
+      <w:pPr>
+        <w:pStyle w:val="List2"/>
+        <w:rPr>
+          <w:lang w:val="bg-BG"/>
+        </w:rPr>
+      </w:pPr>
+    </w:p>
+    <w:p>
+      <w:pPr>
+        <w:pStyle w:val="List2"/>
+        <w:rPr>
+          <w:lang w:val="bg-BG"/>
+        </w:rPr>
+      </w:pPr>
+    </w:p>
+    <w:p>
+      <w:pPr>
+        <w:pStyle w:val="List2"/>
+        <w:rPr>
+          <w:lang w:val="bg-BG"/>
+        </w:rPr>
+      </w:pPr>
+    </w:p>
+    <w:p>
+      <w:pPr>
+        <w:pStyle w:val="List2"/>
+        <w:rPr>
+          <w:lang w:val="bg-BG"/>
+        </w:rPr>
+      </w:pPr>
+    </w:p>
+    <w:p>
+      <w:pPr>
+        <w:pStyle w:val="List2"/>
+        <w:rPr>
+          <w:lang w:val="bg-BG"/>
+        </w:rPr>
+      </w:pPr>
+    </w:p>
+    <w:p>
+      <w:pPr>
+        <w:pStyle w:val="List2"/>
+        <w:rPr>
+          <w:lang w:val="bg-BG"/>
+        </w:rPr>
+      </w:pPr>
+    </w:p>
+    <w:p>
+      <w:pPr>
+        <w:pStyle w:val="List2"/>
+        <w:rPr>
+          <w:lang w:val="bg-BG"/>
+        </w:rPr>
+      </w:pPr>
+    </w:p>
+    <w:p>
+      <w:pPr>
+        <w:pStyle w:val="List2"/>
+        <w:rPr>
+          <w:lang w:val="bg-BG"/>
+        </w:rPr>
+      </w:pPr>
+    </w:p>
+    <w:p>
+      <w:pPr>
+        <w:pStyle w:val="List2"/>
+        <w:rPr>
+          <w:lang w:val="bg-BG"/>
+        </w:rPr>
+      </w:pPr>
+    </w:p>
+    <w:p>
+      <w:pPr>
+        <w:pStyle w:val="List2"/>
+        <w:rPr>
+          <w:lang w:val="bg-BG"/>
+        </w:rPr>
+      </w:pPr>
+    </w:p>
+    <w:p>
+      <w:pPr>
+        <w:pStyle w:val="List2"/>
+        <w:rPr>
+          <w:lang w:val="bg-BG"/>
+        </w:rPr>
+      </w:pPr>
+    </w:p>
+    <w:p>
+      <w:pPr>
+        <w:pStyle w:val="List2"/>
+        <w:rPr>
+          <w:lang w:val="bg-BG"/>
+        </w:rPr>
+      </w:pPr>
+    </w:p>
+    <w:p>
+      <w:pPr>
+        <w:pStyle w:val="List2"/>
+        <w:rPr>
+          <w:lang w:val="bg-BG"/>
+        </w:rPr>
+      </w:pPr>
+    </w:p>
+    <w:p>
+      <w:pPr>
+        <w:pStyle w:val="List2"/>
+        <w:rPr>
+          <w:lang w:val="bg-BG"/>
+        </w:rPr>
+      </w:pPr>
+    </w:p>
+    <w:p>
+      <w:pPr>
+        <w:pStyle w:val="List2"/>
+        <w:rPr>
+          <w:lang w:val="bg-BG"/>
+        </w:rPr>
+      </w:pPr>
+      <w:r>
+        <w:rPr>
+          <w:noProof/>
+          <w:lang w:val="bg-BG"/>
+        </w:rPr>
+        <w:lastRenderedPageBreak/>
+        <w:drawing>
+          <wp:anchor distT="0" distB="0" distL="114300" distR="114300" simplePos="0" relativeHeight="251673600" behindDoc="0" locked="0" layoutInCell="1" allowOverlap="1" wp14:anchorId="222272A2" wp14:editId="5FB268F0">
+            <wp:simplePos x="0" y="0"/>
+            <wp:positionH relativeFrom="margin">
+              <wp:align>center</wp:align>
+            </wp:positionH>
+            <wp:positionV relativeFrom="paragraph">
+              <wp:posOffset>13970</wp:posOffset>
+            </wp:positionV>
+            <wp:extent cx="9805035" cy="5300368"/>
+            <wp:effectExtent l="0" t="0" r="5715" b="0"/>
+            <wp:wrapNone/>
+            <wp:docPr id="15" name="Picture 15" descr="Chart&#10;&#10;Description automatically generated"/>
+            <wp:cNvGraphicFramePr>
+              <a:graphicFrameLocks xmlns:a="http://schemas.openxmlformats.org/drawingml/2006/main" noChangeAspect="1"/>
+            </wp:cNvGraphicFramePr>
+            <a:graphic xmlns:a="http://schemas.openxmlformats.org/drawingml/2006/main">
+              <a:graphicData uri="http://schemas.openxmlformats.org/drawingml/2006/picture">
+                <pic:pic xmlns:pic="http://schemas.openxmlformats.org/drawingml/2006/picture">
+                  <pic:nvPicPr>
+                    <pic:cNvPr id="15" name="Picture 15" descr="Chart&#10;&#10;Description automatically generated"/>
+                    <pic:cNvPicPr/>
+                  </pic:nvPicPr>
+                  <pic:blipFill rotWithShape="1">
+                    <a:blip r:embed="rId24" cstate="print">
+                      <a:extLst>
+                        <a:ext uri="{28A0092B-C50C-407E-A947-70E740481C1C}">
+                          <a14:useLocalDpi xmlns:a14="http://schemas.microsoft.com/office/drawing/2010/main" val="0"/>
+                        </a:ext>
+                      </a:extLst>
+                    </a:blip>
+                    <a:srcRect l="1295" r="1573"/>
+                    <a:stretch/>
+                  </pic:blipFill>
+                  <pic:spPr bwMode="auto">
+                    <a:xfrm>
+                      <a:off x="0" y="0"/>
+                      <a:ext cx="9805035" cy="5300368"/>
+                    </a:xfrm>
+                    <a:prstGeom prst="rect">
+                      <a:avLst/>
+                    </a:prstGeom>
+                    <a:ln>
+                      <a:noFill/>
+                    </a:ln>
+                    <a:extLst>
+                      <a:ext uri="{53640926-AAD7-44D8-BBD7-CCE9431645EC}">
+                        <a14:shadowObscured xmlns:a14="http://schemas.microsoft.com/office/drawing/2010/main"/>
+                      </a:ext>
+                    </a:extLst>
+                  </pic:spPr>
+                </pic:pic>
+              </a:graphicData>
+            </a:graphic>
+            <wp14:sizeRelH relativeFrom="margin">
+              <wp14:pctWidth>0</wp14:pctWidth>
+            </wp14:sizeRelH>
+            <wp14:sizeRelV relativeFrom="margin">
+              <wp14:pctHeight>0</wp14:pctHeight>
+            </wp14:sizeRelV>
+          </wp:anchor>
+        </w:drawing>
+      </w:r>
+    </w:p>
+    <w:p>
+      <w:pPr>
+        <w:pStyle w:val="List2"/>
+        <w:rPr>
+          <w:lang w:val="bg-BG"/>
+        </w:rPr>
+      </w:pPr>
+    </w:p>
+    <w:p>
+      <w:pPr>
+        <w:pStyle w:val="List2"/>
         <w:sectPr>
           <w:pgSz w:w="15840" w:h="12240" w:orient="landscape"/>
           <w:pgMar w:top="1440" w:right="1440" w:bottom="1440" w:left="1440" w:header="720" w:footer="720" w:gutter="0"/>
@@ -5797,6 +5383,9 @@
           <w:docGrid w:linePitch="360"/>
         </w:sectPr>
       </w:pPr>
+      <w:r>
+        <w:t>v</w:t>
+      </w:r>
     </w:p>
     <w:p>
       <w:pPr>
@@ -6253,49 +5842,7 @@
         <w:rPr>
           <w:lang w:val="bg-BG"/>
         </w:rPr>
-        <w:t>Може да се направи по-добра паралелна имплементация на Barnes-</w:t>
-      </w:r>
-      <w:proofErr w:type="spellStart"/>
-      <w:r>
-        <w:rPr>
-          <w:lang w:val="bg-BG"/>
-        </w:rPr>
-        <w:t>Hut</w:t>
-      </w:r>
-      <w:proofErr w:type="spellEnd"/>
-      <w:r>
-        <w:rPr>
-          <w:lang w:val="bg-BG"/>
-        </w:rPr>
-        <w:t xml:space="preserve"> която да (</w:t>
-      </w:r>
-      <w:proofErr w:type="spellStart"/>
-      <w:r>
-        <w:rPr>
-          <w:lang w:val="bg-BG"/>
-        </w:rPr>
-        <w:t>Morton</w:t>
-      </w:r>
-      <w:proofErr w:type="spellEnd"/>
-      <w:r>
-        <w:rPr>
-          <w:lang w:val="bg-BG"/>
-        </w:rPr>
-        <w:t xml:space="preserve"> </w:t>
-      </w:r>
-      <w:proofErr w:type="spellStart"/>
-      <w:r>
-        <w:rPr>
-          <w:lang w:val="bg-BG"/>
-        </w:rPr>
-        <w:t>curves</w:t>
-      </w:r>
-      <w:proofErr w:type="spellEnd"/>
-      <w:r>
-        <w:rPr>
-          <w:lang w:val="bg-BG"/>
-        </w:rPr>
-        <w:t xml:space="preserve">?) </w:t>
+        <w:t xml:space="preserve">Може да се направи по-добра паралелна имплементация на Barnes-Hut която да (Morton curves?) </w:t>
       </w:r>
     </w:p>
     <w:p>
@@ -6347,93 +5894,9 @@
         <w:rPr>
           <w:lang w:val="bg-BG"/>
         </w:rPr>
-        <w:t xml:space="preserve"> Barnes, J., </w:t>
-      </w:r>
-      <w:proofErr w:type="spellStart"/>
-      <w:r>
-        <w:rPr>
-          <w:lang w:val="bg-BG"/>
-        </w:rPr>
-        <w:t>Hut</w:t>
-      </w:r>
-      <w:proofErr w:type="spellEnd"/>
-      <w:r>
-        <w:rPr>
-          <w:lang w:val="bg-BG"/>
-        </w:rPr>
-        <w:t xml:space="preserve">, P. A </w:t>
-      </w:r>
-      <w:proofErr w:type="spellStart"/>
-      <w:r>
-        <w:rPr>
-          <w:lang w:val="bg-BG"/>
-        </w:rPr>
-        <w:t>hierarchical</w:t>
-      </w:r>
-      <w:proofErr w:type="spellEnd"/>
-      <w:r>
-        <w:rPr>
-          <w:lang w:val="bg-BG"/>
-        </w:rPr>
-        <w:t xml:space="preserve"> O(N </w:t>
-      </w:r>
-      <w:proofErr w:type="spellStart"/>
-      <w:r>
-        <w:rPr>
-          <w:lang w:val="bg-BG"/>
-        </w:rPr>
-        <w:t>log</w:t>
-      </w:r>
-      <w:proofErr w:type="spellEnd"/>
-      <w:r>
-        <w:rPr>
-          <w:lang w:val="bg-BG"/>
-        </w:rPr>
-        <w:t xml:space="preserve"> N) </w:t>
-      </w:r>
-      <w:proofErr w:type="spellStart"/>
-      <w:r>
-        <w:rPr>
-          <w:lang w:val="bg-BG"/>
-        </w:rPr>
-        <w:t>force-calculation</w:t>
-      </w:r>
-      <w:proofErr w:type="spellEnd"/>
-      <w:r>
-        <w:rPr>
-          <w:lang w:val="bg-BG"/>
-        </w:rPr>
-        <w:t xml:space="preserve"> </w:t>
-      </w:r>
-      <w:proofErr w:type="spellStart"/>
-      <w:r>
-        <w:rPr>
-          <w:lang w:val="bg-BG"/>
-        </w:rPr>
-        <w:t>algorithm</w:t>
-      </w:r>
-      <w:proofErr w:type="spellEnd"/>
-      <w:r>
-        <w:rPr>
-          <w:lang w:val="bg-BG"/>
-        </w:rPr>
-        <w:t xml:space="preserve">. </w:t>
-      </w:r>
-      <w:proofErr w:type="spellStart"/>
-      <w:r>
-        <w:rPr>
-          <w:lang w:val="bg-BG"/>
-        </w:rPr>
-        <w:t>Nature</w:t>
-      </w:r>
-      <w:proofErr w:type="spellEnd"/>
-      <w:r>
-        <w:rPr>
-          <w:lang w:val="bg-BG"/>
-        </w:rPr>
-        <w:t xml:space="preserve"> 324, 446–449 (1986). </w:t>
-      </w:r>
-      <w:hyperlink r:id="rId24" w:history="1">
+        <w:t xml:space="preserve"> Barnes, J., Hut, P. A hierarchical O(N log N) force-calculation algorithm. Nature 324, 446–449 (1986). </w:t>
+      </w:r>
+      <w:hyperlink r:id="rId25" w:history="1">
         <w:r>
           <w:rPr>
             <w:rStyle w:val="Hyperlink"/>
@@ -6458,243 +5921,11 @@
         </w:rPr>
         <w:t xml:space="preserve">[ 2 ] </w:t>
       </w:r>
-      <w:proofErr w:type="spellStart"/>
-      <w:r>
-        <w:rPr>
-          <w:lang w:val="bg-BG"/>
-        </w:rPr>
-        <w:t>Burtscher</w:t>
-      </w:r>
-      <w:proofErr w:type="spellEnd"/>
-      <w:r>
-        <w:rPr>
-          <w:lang w:val="bg-BG"/>
-        </w:rPr>
-        <w:t xml:space="preserve">, </w:t>
-      </w:r>
-      <w:proofErr w:type="spellStart"/>
-      <w:r>
-        <w:rPr>
-          <w:lang w:val="bg-BG"/>
-        </w:rPr>
-        <w:t>Martin</w:t>
-      </w:r>
-      <w:proofErr w:type="spellEnd"/>
-      <w:r>
-        <w:rPr>
-          <w:lang w:val="bg-BG"/>
-        </w:rPr>
-        <w:t xml:space="preserve"> &amp; </w:t>
-      </w:r>
-      <w:proofErr w:type="spellStart"/>
-      <w:r>
-        <w:rPr>
-          <w:lang w:val="bg-BG"/>
-        </w:rPr>
-        <w:t>Pingali</w:t>
-      </w:r>
-      <w:proofErr w:type="spellEnd"/>
-      <w:r>
-        <w:rPr>
-          <w:lang w:val="bg-BG"/>
-        </w:rPr>
-        <w:t xml:space="preserve">, </w:t>
-      </w:r>
-      <w:proofErr w:type="spellStart"/>
-      <w:r>
-        <w:rPr>
-          <w:lang w:val="bg-BG"/>
-        </w:rPr>
-        <w:t>Keshav</w:t>
-      </w:r>
-      <w:proofErr w:type="spellEnd"/>
-      <w:r>
-        <w:rPr>
-          <w:lang w:val="bg-BG"/>
-        </w:rPr>
-        <w:t xml:space="preserve">. (2011). </w:t>
-      </w:r>
-      <w:proofErr w:type="spellStart"/>
-      <w:r>
-        <w:rPr>
-          <w:lang w:val="bg-BG"/>
-        </w:rPr>
-        <w:t>An</w:t>
-      </w:r>
-      <w:proofErr w:type="spellEnd"/>
-      <w:r>
-        <w:rPr>
-          <w:lang w:val="bg-BG"/>
-        </w:rPr>
-        <w:t xml:space="preserve"> </w:t>
-      </w:r>
-      <w:proofErr w:type="spellStart"/>
-      <w:r>
-        <w:rPr>
-          <w:lang w:val="bg-BG"/>
-        </w:rPr>
-        <w:t>Efficient</w:t>
-      </w:r>
-      <w:proofErr w:type="spellEnd"/>
-      <w:r>
-        <w:rPr>
-          <w:lang w:val="bg-BG"/>
-        </w:rPr>
-        <w:t xml:space="preserve"> CUDA </w:t>
-      </w:r>
-      <w:proofErr w:type="spellStart"/>
-      <w:r>
-        <w:rPr>
-          <w:lang w:val="bg-BG"/>
-        </w:rPr>
-        <w:t>Implementation</w:t>
-      </w:r>
-      <w:proofErr w:type="spellEnd"/>
-      <w:r>
-        <w:rPr>
-          <w:lang w:val="bg-BG"/>
-        </w:rPr>
-        <w:t xml:space="preserve"> </w:t>
-      </w:r>
-      <w:proofErr w:type="spellStart"/>
-      <w:r>
-        <w:rPr>
-          <w:lang w:val="bg-BG"/>
-        </w:rPr>
-        <w:t>of</w:t>
-      </w:r>
-      <w:proofErr w:type="spellEnd"/>
-      <w:r>
-        <w:rPr>
-          <w:lang w:val="bg-BG"/>
-        </w:rPr>
-        <w:t xml:space="preserve"> </w:t>
-      </w:r>
-      <w:proofErr w:type="spellStart"/>
-      <w:r>
-        <w:rPr>
-          <w:lang w:val="bg-BG"/>
-        </w:rPr>
-        <w:t>the</w:t>
-      </w:r>
-      <w:proofErr w:type="spellEnd"/>
-      <w:r>
-        <w:rPr>
-          <w:lang w:val="bg-BG"/>
-        </w:rPr>
-        <w:t xml:space="preserve"> Tree-</w:t>
-      </w:r>
-      <w:proofErr w:type="spellStart"/>
-      <w:r>
-        <w:rPr>
-          <w:lang w:val="bg-BG"/>
-        </w:rPr>
-        <w:t>Based</w:t>
-      </w:r>
-      <w:proofErr w:type="spellEnd"/>
-      <w:r>
-        <w:rPr>
-          <w:lang w:val="bg-BG"/>
-        </w:rPr>
-        <w:t xml:space="preserve"> Barnes </w:t>
-      </w:r>
-      <w:proofErr w:type="spellStart"/>
-      <w:r>
-        <w:rPr>
-          <w:lang w:val="bg-BG"/>
-        </w:rPr>
-        <w:t>Hut</w:t>
-      </w:r>
-      <w:proofErr w:type="spellEnd"/>
-      <w:r>
-        <w:rPr>
-          <w:lang w:val="bg-BG"/>
-        </w:rPr>
-        <w:t xml:space="preserve"> n-</w:t>
-      </w:r>
-      <w:proofErr w:type="spellStart"/>
-      <w:r>
-        <w:rPr>
-          <w:lang w:val="bg-BG"/>
-        </w:rPr>
-        <w:t>Body</w:t>
-      </w:r>
-      <w:proofErr w:type="spellEnd"/>
-      <w:r>
-        <w:rPr>
-          <w:lang w:val="bg-BG"/>
-        </w:rPr>
-        <w:t xml:space="preserve"> </w:t>
-      </w:r>
-      <w:proofErr w:type="spellStart"/>
-      <w:r>
-        <w:rPr>
-          <w:lang w:val="bg-BG"/>
-        </w:rPr>
-        <w:t>Algorithm</w:t>
-      </w:r>
-      <w:proofErr w:type="spellEnd"/>
-      <w:r>
-        <w:rPr>
-          <w:lang w:val="bg-BG"/>
-        </w:rPr>
-        <w:t xml:space="preserve">. GPU </w:t>
-      </w:r>
-      <w:proofErr w:type="spellStart"/>
-      <w:r>
-        <w:rPr>
-          <w:lang w:val="bg-BG"/>
-        </w:rPr>
-        <w:t>Computing</w:t>
-      </w:r>
-      <w:proofErr w:type="spellEnd"/>
-      <w:r>
-        <w:rPr>
-          <w:lang w:val="bg-BG"/>
-        </w:rPr>
-        <w:t xml:space="preserve"> </w:t>
-      </w:r>
-      <w:proofErr w:type="spellStart"/>
-      <w:r>
-        <w:rPr>
-          <w:lang w:val="bg-BG"/>
-        </w:rPr>
-        <w:t>Gems</w:t>
-      </w:r>
-      <w:proofErr w:type="spellEnd"/>
-      <w:r>
-        <w:rPr>
-          <w:lang w:val="bg-BG"/>
-        </w:rPr>
-        <w:t xml:space="preserve"> </w:t>
-      </w:r>
-      <w:proofErr w:type="spellStart"/>
-      <w:r>
-        <w:rPr>
-          <w:lang w:val="bg-BG"/>
-        </w:rPr>
-        <w:t>Emerald</w:t>
-      </w:r>
-      <w:proofErr w:type="spellEnd"/>
-      <w:r>
-        <w:rPr>
-          <w:lang w:val="bg-BG"/>
-        </w:rPr>
-        <w:t xml:space="preserve"> </w:t>
-      </w:r>
-      <w:proofErr w:type="spellStart"/>
-      <w:r>
-        <w:rPr>
-          <w:lang w:val="bg-BG"/>
-        </w:rPr>
-        <w:t>Edition</w:t>
-      </w:r>
-      <w:proofErr w:type="spellEnd"/>
-      <w:r>
-        <w:rPr>
-          <w:lang w:val="bg-BG"/>
-        </w:rPr>
-        <w:t>. 10.1016/B978-0-12-384988-5.00006-1.</w:t>
+      <w:r>
+        <w:rPr>
+          <w:lang w:val="bg-BG"/>
+        </w:rPr>
+        <w:t>Burtscher, Martin &amp; Pingali, Keshav. (2011). An Efficient CUDA Implementation of the Tree-Based Barnes Hut n-Body Algorithm. GPU Computing Gems Emerald Edition. 10.1016/B978-0-12-384988-5.00006-1.</w:t>
       </w:r>
     </w:p>
     <w:bookmarkEnd w:id="1"/>
@@ -6836,13 +6067,8 @@
         <w:ind w:left="1440"/>
       </w:pPr>
       <w:r>
-        <w:t xml:space="preserve">Видове алгоритми за </w:t>
-      </w:r>
-      <w:proofErr w:type="spellStart"/>
-      <w:r>
-        <w:t>nbody</w:t>
-      </w:r>
-      <w:proofErr w:type="spellEnd"/>
+        <w:t>Видове алгоритми за nbody</w:t>
+      </w:r>
     </w:p>
     <w:p>
       <w:pPr>
@@ -6854,23 +6080,7 @@
         <w:ind w:left="1440"/>
       </w:pPr>
       <w:r>
-        <w:t>Анализ на източници (</w:t>
-      </w:r>
-      <w:proofErr w:type="spellStart"/>
-      <w:r>
-        <w:t>Morton</w:t>
-      </w:r>
-      <w:proofErr w:type="spellEnd"/>
-      <w:r>
-        <w:t xml:space="preserve"> </w:t>
-      </w:r>
-      <w:proofErr w:type="spellStart"/>
-      <w:r>
-        <w:t>Curves</w:t>
-      </w:r>
-      <w:proofErr w:type="spellEnd"/>
-      <w:r>
-        <w:t>)</w:t>
+        <w:t>Анализ на източници (Morton Curves)</w:t>
       </w:r>
     </w:p>
     <w:p>
@@ -6883,13 +6093,8 @@
         <w:ind w:left="1440"/>
       </w:pPr>
       <w:r>
-        <w:t xml:space="preserve">Избран алгоритъм + </w:t>
-      </w:r>
-      <w:proofErr w:type="spellStart"/>
-      <w:r>
-        <w:t>обоснование</w:t>
-      </w:r>
-      <w:proofErr w:type="spellEnd"/>
+        <w:t>Избран алгоритъм + обоснование</w:t>
+      </w:r>
     </w:p>
     <w:p>
       <w:pPr>
@@ -7069,35 +6274,7 @@
         <w:rPr>
           <w:lang w:val="bg-BG"/>
         </w:rPr>
-        <w:t>Как да се използва (</w:t>
-      </w:r>
-      <w:proofErr w:type="spellStart"/>
-      <w:r>
-        <w:rPr>
-          <w:lang w:val="bg-BG"/>
-        </w:rPr>
-        <w:t>user</w:t>
-      </w:r>
-      <w:proofErr w:type="spellEnd"/>
-      <w:r>
-        <w:rPr>
-          <w:lang w:val="bg-BG"/>
-        </w:rPr>
-        <w:t xml:space="preserve"> </w:t>
-      </w:r>
-      <w:proofErr w:type="spellStart"/>
-      <w:r>
-        <w:rPr>
-          <w:lang w:val="bg-BG"/>
-        </w:rPr>
-        <w:t>guide</w:t>
-      </w:r>
-      <w:proofErr w:type="spellEnd"/>
-      <w:r>
-        <w:rPr>
-          <w:lang w:val="bg-BG"/>
-        </w:rPr>
-        <w:t>)</w:t>
+        <w:t>Как да се използва (user guide)</w:t>
       </w:r>
     </w:p>
     <w:sectPr>

</xml_diff>